<commit_message>
java generic 관련 내용 정리
</commit_message>
<xml_diff>
--- a/특정주제_정리한_word파일/computer_science_종합내용정리.docx
+++ b/특정주제_정리한_word파일/computer_science_종합내용정리.docx
@@ -1657,9 +1657,6 @@
     <w:p>
       <w:pPr>
         <w:pStyle w:val="2"/>
-        <w:rPr>
-          <w:rFonts w:hint="eastAsia"/>
-        </w:rPr>
       </w:pPr>
       <w:r>
         <w:rPr>
@@ -1689,11 +1686,6 @@
       </w:r>
     </w:p>
     <w:p>
-      <w:pPr>
-        <w:rPr>
-          <w:rFonts w:hint="eastAsia"/>
-        </w:rPr>
-      </w:pPr>
       <w:r>
         <w:rPr>
           <w:rFonts w:hint="eastAsia"/>
@@ -1788,19 +1780,8 @@
         <w:t>();</w:t>
       </w:r>
     </w:p>
-    <w:p>
-      <w:pPr>
-        <w:rPr>
-          <w:rFonts w:hint="eastAsia"/>
-        </w:rPr>
-      </w:pPr>
-    </w:p>
-    <w:p>
-      <w:pPr>
-        <w:rPr>
-          <w:rFonts w:hint="eastAsia"/>
-        </w:rPr>
-      </w:pPr>
+    <w:p/>
+    <w:p>
       <w:r>
         <w:rPr>
           <w:rFonts w:hint="eastAsia"/>
@@ -1826,30 +1807,1887 @@
         <w:t>그러다 메인 메서드에서도 예외가 처리되지 않으면 프로그램 실행이 종료가 되는 것이다.</w:t>
       </w:r>
     </w:p>
-    <w:p>
-      <w:pPr>
-        <w:rPr>
-          <w:rFonts w:hint="eastAsia"/>
-        </w:rPr>
-      </w:pPr>
-    </w:p>
-    <w:p>
-      <w:pPr>
-        <w:pStyle w:val="1"/>
-      </w:pPr>
-      <w:r>
-        <w:rPr>
-          <w:rFonts w:hint="eastAsia"/>
-        </w:rPr>
-        <w:t>디자인 패턴</w:t>
-      </w:r>
-    </w:p>
+    <w:p/>
     <w:p>
       <w:pPr>
         <w:pStyle w:val="2"/>
       </w:pPr>
-    </w:p>
-    <w:p>
+      <w:r>
+        <w:t>Try-catch-finally</w:t>
+      </w:r>
+    </w:p>
+    <w:p>
+      <w:r>
+        <w:t>Finally</w:t>
+      </w:r>
+      <w:r>
+        <w:rPr>
+          <w:rFonts w:hint="eastAsia"/>
+        </w:rPr>
+        <w:t xml:space="preserve">는 보통 </w:t>
+      </w:r>
+      <w:r>
+        <w:t xml:space="preserve">IO(Input/Output) </w:t>
+      </w:r>
+      <w:r>
+        <w:rPr>
+          <w:rFonts w:hint="eastAsia"/>
+        </w:rPr>
+        <w:t xml:space="preserve">오퍼레이션 또는 </w:t>
+      </w:r>
+      <w:r>
+        <w:t>Synchronization(Lock)</w:t>
+      </w:r>
+      <w:r>
+        <w:rPr>
+          <w:rFonts w:hint="eastAsia"/>
+        </w:rPr>
+        <w:t>에서 많이 사용한다.</w:t>
+      </w:r>
+    </w:p>
+    <w:p>
+      <w:r>
+        <w:rPr>
+          <w:rFonts w:hint="eastAsia"/>
+        </w:rPr>
+        <w:t>I</w:t>
+      </w:r>
+      <w:r>
+        <w:t xml:space="preserve">O </w:t>
+      </w:r>
+      <w:r>
+        <w:rPr>
+          <w:rFonts w:hint="eastAsia"/>
+        </w:rPr>
+        <w:t>오퍼레이션에는 파일입출력,</w:t>
+      </w:r>
+      <w:r>
+        <w:t xml:space="preserve"> </w:t>
+      </w:r>
+      <w:r>
+        <w:rPr>
+          <w:rFonts w:hint="eastAsia"/>
+        </w:rPr>
+        <w:t>네트워크 커넥션,</w:t>
+      </w:r>
+      <w:r>
+        <w:t xml:space="preserve"> </w:t>
+      </w:r>
+      <w:r>
+        <w:rPr>
+          <w:rFonts w:hint="eastAsia"/>
+        </w:rPr>
+        <w:t>데이터베이스 커넥션 등이 있다.</w:t>
+      </w:r>
+      <w:r>
+        <w:t xml:space="preserve"> </w:t>
+      </w:r>
+      <w:r>
+        <w:rPr>
+          <w:rFonts w:hint="eastAsia"/>
+        </w:rPr>
+        <w:t xml:space="preserve">파일/네트워크/데이터베이스 등 어떤 리소스를 사용하기 위해 </w:t>
+      </w:r>
+      <w:r>
+        <w:t>open(</w:t>
+      </w:r>
+      <w:r>
+        <w:rPr>
+          <w:rFonts w:hint="eastAsia"/>
+        </w:rPr>
+        <w:t xml:space="preserve">또는 </w:t>
+      </w:r>
+      <w:r>
+        <w:t>connect)</w:t>
+      </w:r>
+      <w:r>
+        <w:rPr>
+          <w:rFonts w:hint="eastAsia"/>
+        </w:rPr>
+        <w:t>이라는 메서드를 사용한다.</w:t>
+      </w:r>
+      <w:r>
+        <w:t xml:space="preserve"> </w:t>
+      </w:r>
+      <w:r>
+        <w:rPr>
+          <w:rFonts w:hint="eastAsia"/>
+        </w:rPr>
+        <w:t xml:space="preserve">프로그램은 </w:t>
+      </w:r>
+      <w:r>
+        <w:t>open</w:t>
+      </w:r>
+      <w:r>
+        <w:rPr>
+          <w:rFonts w:hint="eastAsia"/>
+        </w:rPr>
+        <w:t xml:space="preserve">한 리소스를 사용이 끝난 후 </w:t>
+      </w:r>
+      <w:r>
+        <w:t xml:space="preserve">close </w:t>
+      </w:r>
+      <w:r>
+        <w:rPr>
+          <w:rFonts w:hint="eastAsia"/>
+        </w:rPr>
+        <w:t xml:space="preserve">해야 </w:t>
+      </w:r>
+      <w:r>
+        <w:rPr>
+          <w:rFonts w:hint="eastAsia"/>
+        </w:rPr>
+        <w:t>한다.</w:t>
+      </w:r>
+      <w:r>
+        <w:t xml:space="preserve"> </w:t>
+      </w:r>
+      <w:r>
+        <w:rPr>
+          <w:rFonts w:hint="eastAsia"/>
+        </w:rPr>
+        <w:t xml:space="preserve">그렇지 않으면 리소스를 제공한 입장(운영체제/서버_에서는 이 리소스는 누군가 사용중이고 </w:t>
+      </w:r>
+      <w:r>
+        <w:t>close</w:t>
+      </w:r>
+      <w:r>
+        <w:rPr>
+          <w:rFonts w:hint="eastAsia"/>
+        </w:rPr>
+        <w:t>를 하지 않았으므로 이 리소스를 필요로 하는 다른 프로그램에게 제공할 수 없다.</w:t>
+      </w:r>
+    </w:p>
+    <w:p/>
+    <w:p>
+      <w:pPr>
+        <w:pStyle w:val="2"/>
+      </w:pPr>
+      <w:r>
+        <w:rPr>
+          <w:rFonts w:hint="eastAsia"/>
+        </w:rPr>
+        <w:lastRenderedPageBreak/>
+        <w:t>G</w:t>
+      </w:r>
+      <w:r>
+        <w:t>eneric</w:t>
+      </w:r>
+    </w:p>
+    <w:p>
+      <w:pPr>
+        <w:pStyle w:val="4"/>
+        <w:ind w:left="1200" w:hanging="400"/>
+      </w:pPr>
+      <w:r>
+        <w:t>Generic</w:t>
+      </w:r>
+      <w:r>
+        <w:rPr>
+          <w:rFonts w:hint="eastAsia"/>
+        </w:rPr>
+        <w:t>이 필요한 이유</w:t>
+      </w:r>
+    </w:p>
+    <w:p>
+      <w:pPr>
+        <w:rPr>
+          <w:rFonts w:hint="eastAsia"/>
+        </w:rPr>
+      </w:pPr>
+    </w:p>
+    <w:p>
+      <w:r>
+        <w:rPr>
+          <w:rFonts w:hint="eastAsia"/>
+        </w:rPr>
+        <w:t>G</w:t>
+      </w:r>
+      <w:r>
+        <w:t>eneric</w:t>
+      </w:r>
+      <w:r>
+        <w:rPr>
+          <w:rFonts w:hint="eastAsia"/>
+        </w:rPr>
+        <w:t>은 타입에 대한 추상화이다.</w:t>
+      </w:r>
+      <w:r>
+        <w:t xml:space="preserve"> </w:t>
+      </w:r>
+      <w:r>
+        <w:rPr>
+          <w:rFonts w:hint="eastAsia"/>
+        </w:rPr>
+        <w:t>오브젝트를 생성할 때 내가 원하는 자료형으로 오브젝트를 생성할 수 있다.</w:t>
+      </w:r>
+    </w:p>
+    <w:p>
+      <w:pPr>
+        <w:pStyle w:val="HTML"/>
+        <w:shd w:val="clear" w:color="auto" w:fill="212121"/>
+        <w:rPr>
+          <w:rFonts w:ascii="Menlo" w:hAnsi="Menlo"/>
+          <w:color w:val="EEFFFF"/>
+          <w:sz w:val="20"/>
+          <w:szCs w:val="20"/>
+        </w:rPr>
+      </w:pPr>
+      <w:r>
+        <w:rPr>
+          <w:rFonts w:ascii="Menlo" w:hAnsi="Menlo"/>
+          <w:i/>
+          <w:iCs/>
+          <w:color w:val="C792EA"/>
+          <w:sz w:val="20"/>
+          <w:szCs w:val="20"/>
+        </w:rPr>
+        <w:t xml:space="preserve">public static void </w:t>
+      </w:r>
+      <w:r>
+        <w:rPr>
+          <w:rFonts w:ascii="Menlo" w:hAnsi="Menlo"/>
+          <w:color w:val="82AAFF"/>
+          <w:sz w:val="20"/>
+          <w:szCs w:val="20"/>
+        </w:rPr>
+        <w:t>main</w:t>
+      </w:r>
+      <w:r>
+        <w:rPr>
+          <w:rFonts w:ascii="Menlo" w:hAnsi="Menlo"/>
+          <w:color w:val="89DDFF"/>
+          <w:sz w:val="20"/>
+          <w:szCs w:val="20"/>
+        </w:rPr>
+        <w:t>(</w:t>
+      </w:r>
+      <w:r>
+        <w:rPr>
+          <w:rFonts w:ascii="Menlo" w:hAnsi="Menlo"/>
+          <w:color w:val="FFCB6B"/>
+          <w:sz w:val="20"/>
+          <w:szCs w:val="20"/>
+        </w:rPr>
+        <w:t>String</w:t>
+      </w:r>
+      <w:r>
+        <w:rPr>
+          <w:rFonts w:ascii="Menlo" w:hAnsi="Menlo"/>
+          <w:color w:val="89DDFF"/>
+          <w:sz w:val="20"/>
+          <w:szCs w:val="20"/>
+        </w:rPr>
+        <w:t xml:space="preserve">[] </w:t>
+      </w:r>
+      <w:r>
+        <w:rPr>
+          <w:rFonts w:ascii="Menlo" w:hAnsi="Menlo"/>
+          <w:color w:val="F78C6C"/>
+          <w:sz w:val="20"/>
+          <w:szCs w:val="20"/>
+        </w:rPr>
+        <w:t>args</w:t>
+      </w:r>
+      <w:r>
+        <w:rPr>
+          <w:rFonts w:ascii="Menlo" w:hAnsi="Menlo"/>
+          <w:color w:val="89DDFF"/>
+          <w:sz w:val="20"/>
+          <w:szCs w:val="20"/>
+        </w:rPr>
+        <w:t>) {</w:t>
+      </w:r>
+      <w:r>
+        <w:rPr>
+          <w:rFonts w:ascii="Menlo" w:hAnsi="Menlo"/>
+          <w:color w:val="89DDFF"/>
+          <w:sz w:val="20"/>
+          <w:szCs w:val="20"/>
+        </w:rPr>
+        <w:br/>
+        <w:t xml:space="preserve">    </w:t>
+      </w:r>
+      <w:r>
+        <w:rPr>
+          <w:rFonts w:ascii="Menlo" w:hAnsi="Menlo"/>
+          <w:color w:val="FFCB6B"/>
+          <w:sz w:val="20"/>
+          <w:szCs w:val="20"/>
+        </w:rPr>
+        <w:t>ArrayList</w:t>
+      </w:r>
+      <w:r>
+        <w:rPr>
+          <w:rFonts w:ascii="Menlo" w:hAnsi="Menlo"/>
+          <w:color w:val="89DDFF"/>
+          <w:sz w:val="20"/>
+          <w:szCs w:val="20"/>
+        </w:rPr>
+        <w:t>&lt;</w:t>
+      </w:r>
+      <w:r>
+        <w:rPr>
+          <w:rFonts w:ascii="Menlo" w:hAnsi="Menlo"/>
+          <w:color w:val="FFCB6B"/>
+          <w:sz w:val="20"/>
+          <w:szCs w:val="20"/>
+        </w:rPr>
+        <w:t>String</w:t>
+      </w:r>
+      <w:r>
+        <w:rPr>
+          <w:rFonts w:ascii="Menlo" w:hAnsi="Menlo"/>
+          <w:color w:val="89DDFF"/>
+          <w:sz w:val="20"/>
+          <w:szCs w:val="20"/>
+        </w:rPr>
+        <w:t xml:space="preserve">&gt; </w:t>
+      </w:r>
+      <w:r>
+        <w:rPr>
+          <w:rFonts w:ascii="Menlo" w:hAnsi="Menlo"/>
+          <w:color w:val="EEFFFF"/>
+          <w:sz w:val="20"/>
+          <w:szCs w:val="20"/>
+        </w:rPr>
+        <w:t xml:space="preserve">list </w:t>
+      </w:r>
+      <w:r>
+        <w:rPr>
+          <w:rFonts w:ascii="Menlo" w:hAnsi="Menlo"/>
+          <w:color w:val="89DDFF"/>
+          <w:sz w:val="20"/>
+          <w:szCs w:val="20"/>
+        </w:rPr>
+        <w:t xml:space="preserve">= </w:t>
+      </w:r>
+      <w:r>
+        <w:rPr>
+          <w:rFonts w:ascii="Menlo" w:hAnsi="Menlo"/>
+          <w:i/>
+          <w:iCs/>
+          <w:color w:val="C792EA"/>
+          <w:sz w:val="20"/>
+          <w:szCs w:val="20"/>
+        </w:rPr>
+        <w:t xml:space="preserve">new </w:t>
+      </w:r>
+      <w:r>
+        <w:rPr>
+          <w:rFonts w:ascii="Menlo" w:hAnsi="Menlo"/>
+          <w:color w:val="82AAFF"/>
+          <w:sz w:val="20"/>
+          <w:szCs w:val="20"/>
+        </w:rPr>
+        <w:t>ArrayList</w:t>
+      </w:r>
+      <w:r>
+        <w:rPr>
+          <w:rFonts w:ascii="Menlo" w:hAnsi="Menlo"/>
+          <w:color w:val="89DDFF"/>
+          <w:sz w:val="20"/>
+          <w:szCs w:val="20"/>
+        </w:rPr>
+        <w:t>();</w:t>
+      </w:r>
+      <w:r>
+        <w:rPr>
+          <w:rFonts w:ascii="Menlo" w:hAnsi="Menlo"/>
+          <w:color w:val="89DDFF"/>
+          <w:sz w:val="20"/>
+          <w:szCs w:val="20"/>
+        </w:rPr>
+        <w:br/>
+        <w:t xml:space="preserve">    </w:t>
+      </w:r>
+      <w:r>
+        <w:rPr>
+          <w:rFonts w:ascii="Menlo" w:hAnsi="Menlo"/>
+          <w:color w:val="EEFFFF"/>
+          <w:sz w:val="20"/>
+          <w:szCs w:val="20"/>
+        </w:rPr>
+        <w:t>list</w:t>
+      </w:r>
+      <w:r>
+        <w:rPr>
+          <w:rFonts w:ascii="Menlo" w:hAnsi="Menlo"/>
+          <w:color w:val="89DDFF"/>
+          <w:sz w:val="20"/>
+          <w:szCs w:val="20"/>
+        </w:rPr>
+        <w:t>.</w:t>
+      </w:r>
+      <w:r>
+        <w:rPr>
+          <w:rFonts w:ascii="Menlo" w:hAnsi="Menlo"/>
+          <w:color w:val="82AAFF"/>
+          <w:sz w:val="20"/>
+          <w:szCs w:val="20"/>
+        </w:rPr>
+        <w:t>add</w:t>
+      </w:r>
+      <w:r>
+        <w:rPr>
+          <w:rFonts w:ascii="Menlo" w:hAnsi="Menlo"/>
+          <w:color w:val="89DDFF"/>
+          <w:sz w:val="20"/>
+          <w:szCs w:val="20"/>
+        </w:rPr>
+        <w:t>(</w:t>
+      </w:r>
+      <w:r>
+        <w:rPr>
+          <w:rFonts w:ascii="Menlo" w:hAnsi="Menlo"/>
+          <w:color w:val="C3E88D"/>
+          <w:sz w:val="20"/>
+          <w:szCs w:val="20"/>
+        </w:rPr>
+        <w:t>"Hello World"</w:t>
+      </w:r>
+      <w:r>
+        <w:rPr>
+          <w:rFonts w:ascii="Menlo" w:hAnsi="Menlo"/>
+          <w:color w:val="89DDFF"/>
+          <w:sz w:val="20"/>
+          <w:szCs w:val="20"/>
+        </w:rPr>
+        <w:t>);</w:t>
+      </w:r>
+      <w:r>
+        <w:rPr>
+          <w:rFonts w:ascii="Menlo" w:hAnsi="Menlo"/>
+          <w:color w:val="89DDFF"/>
+          <w:sz w:val="20"/>
+          <w:szCs w:val="20"/>
+        </w:rPr>
+        <w:br/>
+        <w:t xml:space="preserve">    </w:t>
+      </w:r>
+      <w:r>
+        <w:rPr>
+          <w:rFonts w:ascii="Menlo" w:hAnsi="Menlo"/>
+          <w:color w:val="FFCB6B"/>
+          <w:sz w:val="20"/>
+          <w:szCs w:val="20"/>
+        </w:rPr>
+        <w:t xml:space="preserve">String </w:t>
+      </w:r>
+      <w:r>
+        <w:rPr>
+          <w:rFonts w:ascii="Menlo" w:hAnsi="Menlo"/>
+          <w:color w:val="EEFFFF"/>
+          <w:sz w:val="20"/>
+          <w:szCs w:val="20"/>
+        </w:rPr>
+        <w:t xml:space="preserve">myString </w:t>
+      </w:r>
+      <w:r>
+        <w:rPr>
+          <w:rFonts w:ascii="Menlo" w:hAnsi="Menlo"/>
+          <w:color w:val="89DDFF"/>
+          <w:sz w:val="20"/>
+          <w:szCs w:val="20"/>
+        </w:rPr>
+        <w:t xml:space="preserve">= </w:t>
+      </w:r>
+      <w:r>
+        <w:rPr>
+          <w:rFonts w:ascii="Menlo" w:hAnsi="Menlo"/>
+          <w:color w:val="EEFFFF"/>
+          <w:sz w:val="20"/>
+          <w:szCs w:val="20"/>
+        </w:rPr>
+        <w:t>list</w:t>
+      </w:r>
+      <w:r>
+        <w:rPr>
+          <w:rFonts w:ascii="Menlo" w:hAnsi="Menlo"/>
+          <w:color w:val="89DDFF"/>
+          <w:sz w:val="20"/>
+          <w:szCs w:val="20"/>
+        </w:rPr>
+        <w:t>.</w:t>
+      </w:r>
+      <w:r>
+        <w:rPr>
+          <w:rFonts w:ascii="Menlo" w:hAnsi="Menlo"/>
+          <w:color w:val="82AAFF"/>
+          <w:sz w:val="20"/>
+          <w:szCs w:val="20"/>
+        </w:rPr>
+        <w:t>get</w:t>
+      </w:r>
+      <w:r>
+        <w:rPr>
+          <w:rFonts w:ascii="Menlo" w:hAnsi="Menlo"/>
+          <w:color w:val="89DDFF"/>
+          <w:sz w:val="20"/>
+          <w:szCs w:val="20"/>
+        </w:rPr>
+        <w:t>(</w:t>
+      </w:r>
+      <w:r>
+        <w:rPr>
+          <w:rFonts w:ascii="Menlo" w:hAnsi="Menlo"/>
+          <w:color w:val="F78C6C"/>
+          <w:sz w:val="20"/>
+          <w:szCs w:val="20"/>
+        </w:rPr>
+        <w:t>0</w:t>
+      </w:r>
+      <w:r>
+        <w:rPr>
+          <w:rFonts w:ascii="Menlo" w:hAnsi="Menlo"/>
+          <w:color w:val="89DDFF"/>
+          <w:sz w:val="20"/>
+          <w:szCs w:val="20"/>
+        </w:rPr>
+        <w:t>);</w:t>
+      </w:r>
+      <w:r>
+        <w:rPr>
+          <w:rFonts w:ascii="Menlo" w:hAnsi="Menlo"/>
+          <w:color w:val="89DDFF"/>
+          <w:sz w:val="20"/>
+          <w:szCs w:val="20"/>
+        </w:rPr>
+        <w:br/>
+        <w:t xml:space="preserve">    </w:t>
+      </w:r>
+      <w:r>
+        <w:rPr>
+          <w:rFonts w:ascii="Menlo" w:hAnsi="Menlo"/>
+          <w:color w:val="FFCB6B"/>
+          <w:sz w:val="20"/>
+          <w:szCs w:val="20"/>
+        </w:rPr>
+        <w:t>System</w:t>
+      </w:r>
+      <w:r>
+        <w:rPr>
+          <w:rFonts w:ascii="Menlo" w:hAnsi="Menlo"/>
+          <w:color w:val="89DDFF"/>
+          <w:sz w:val="20"/>
+          <w:szCs w:val="20"/>
+        </w:rPr>
+        <w:t>.</w:t>
+      </w:r>
+      <w:r>
+        <w:rPr>
+          <w:rFonts w:ascii="Menlo" w:hAnsi="Menlo"/>
+          <w:color w:val="F78C6C"/>
+          <w:sz w:val="20"/>
+          <w:szCs w:val="20"/>
+        </w:rPr>
+        <w:t>out</w:t>
+      </w:r>
+      <w:r>
+        <w:rPr>
+          <w:rFonts w:ascii="Menlo" w:hAnsi="Menlo"/>
+          <w:color w:val="89DDFF"/>
+          <w:sz w:val="20"/>
+          <w:szCs w:val="20"/>
+        </w:rPr>
+        <w:t>.</w:t>
+      </w:r>
+      <w:r>
+        <w:rPr>
+          <w:rFonts w:ascii="Menlo" w:hAnsi="Menlo"/>
+          <w:color w:val="82AAFF"/>
+          <w:sz w:val="20"/>
+          <w:szCs w:val="20"/>
+        </w:rPr>
+        <w:t>println</w:t>
+      </w:r>
+      <w:r>
+        <w:rPr>
+          <w:rFonts w:ascii="Menlo" w:hAnsi="Menlo"/>
+          <w:color w:val="89DDFF"/>
+          <w:sz w:val="20"/>
+          <w:szCs w:val="20"/>
+        </w:rPr>
+        <w:t>(</w:t>
+      </w:r>
+      <w:r>
+        <w:rPr>
+          <w:rFonts w:ascii="Menlo" w:hAnsi="Menlo"/>
+          <w:color w:val="EEFFFF"/>
+          <w:sz w:val="20"/>
+          <w:szCs w:val="20"/>
+        </w:rPr>
+        <w:t>myString</w:t>
+      </w:r>
+      <w:r>
+        <w:rPr>
+          <w:rFonts w:ascii="Menlo" w:hAnsi="Menlo"/>
+          <w:color w:val="89DDFF"/>
+          <w:sz w:val="20"/>
+          <w:szCs w:val="20"/>
+        </w:rPr>
+        <w:t>);</w:t>
+      </w:r>
+      <w:r>
+        <w:rPr>
+          <w:rFonts w:ascii="Menlo" w:hAnsi="Menlo"/>
+          <w:color w:val="89DDFF"/>
+          <w:sz w:val="20"/>
+          <w:szCs w:val="20"/>
+        </w:rPr>
+        <w:br/>
+        <w:t>}</w:t>
+      </w:r>
+    </w:p>
+    <w:p>
+      <w:pPr>
+        <w:rPr>
+          <w:rFonts w:hint="eastAsia"/>
+        </w:rPr>
+      </w:pPr>
+    </w:p>
+    <w:p>
+      <w:r>
+        <w:rPr>
+          <w:rFonts w:hint="eastAsia"/>
+        </w:rPr>
+        <w:t>G</w:t>
+      </w:r>
+      <w:r>
+        <w:t>enerics</w:t>
+      </w:r>
+      <w:r>
+        <w:rPr>
+          <w:rFonts w:hint="eastAsia"/>
+        </w:rPr>
+        <w:t>는</w:t>
+      </w:r>
+      <w:r>
+        <w:rPr>
+          <w:rFonts w:hint="eastAsia"/>
+        </w:rPr>
+        <w:t xml:space="preserve"> </w:t>
+      </w:r>
+      <w:r>
+        <w:rPr>
+          <w:rFonts w:hint="eastAsia"/>
+        </w:rPr>
+        <w:t xml:space="preserve">위처럼 </w:t>
+      </w:r>
+      <w:r>
+        <w:t xml:space="preserve">&lt;&gt; </w:t>
+      </w:r>
+      <w:r>
+        <w:rPr>
+          <w:rFonts w:hint="eastAsia"/>
+        </w:rPr>
+        <w:t>꺽쇠 괄호 안에 이 오브젝트가 담고 있을 또는 사용할 자료형을 지정해 주는 것</w:t>
+      </w:r>
+      <w:r>
+        <w:rPr>
+          <w:rFonts w:hint="eastAsia"/>
+        </w:rPr>
+        <w:t>.</w:t>
+      </w:r>
+      <w:r>
+        <w:t xml:space="preserve"> </w:t>
+      </w:r>
+      <w:r>
+        <w:rPr>
+          <w:rFonts w:hint="eastAsia"/>
+        </w:rPr>
+        <w:t>하나의 리스트 클래스가 여러 자료형을 받을 수 있도록 하고,</w:t>
+      </w:r>
+      <w:r>
+        <w:t xml:space="preserve"> </w:t>
+      </w:r>
+      <w:r>
+        <w:rPr>
+          <w:rFonts w:hint="eastAsia"/>
+        </w:rPr>
+        <w:t>그 자료형을 컴파일 시간에 명시적으로 지정할 수 있게 한다.</w:t>
+      </w:r>
+    </w:p>
+    <w:p>
+      <w:pPr>
+        <w:rPr>
+          <w:rFonts w:hint="eastAsia"/>
+        </w:rPr>
+      </w:pPr>
+      <w:r>
+        <w:rPr>
+          <w:rFonts w:hint="eastAsia"/>
+        </w:rPr>
+        <w:t>그리하여 컴파일러가 타입 체크를 해주고,</w:t>
+      </w:r>
+      <w:r>
+        <w:t xml:space="preserve"> </w:t>
+      </w:r>
+      <w:r>
+        <w:rPr>
+          <w:rFonts w:hint="eastAsia"/>
+        </w:rPr>
+        <w:t>타입 캐스팅으로 인한 런타임 에러 방지 할 수 있다.</w:t>
+      </w:r>
+    </w:p>
+    <w:p>
+      <w:pPr>
+        <w:pStyle w:val="4"/>
+        <w:ind w:left="1200" w:hanging="400"/>
+      </w:pPr>
+      <w:r>
+        <w:rPr>
+          <w:rFonts w:hint="eastAsia"/>
+        </w:rPr>
+        <w:t xml:space="preserve">자바 </w:t>
+      </w:r>
+      <w:r>
+        <w:t xml:space="preserve">Generics </w:t>
+      </w:r>
+      <w:r>
+        <w:rPr>
+          <w:rFonts w:hint="eastAsia"/>
+        </w:rPr>
+        <w:t>클래스</w:t>
+      </w:r>
+    </w:p>
+    <w:p>
+      <w:pPr>
+        <w:rPr>
+          <w:rFonts w:hint="eastAsia"/>
+        </w:rPr>
+      </w:pPr>
+      <w:r>
+        <w:t>‘</w:t>
+      </w:r>
+      <w:r>
+        <w:rPr>
+          <w:rFonts w:hint="eastAsia"/>
+        </w:rPr>
+        <w:t>클래스이름</w:t>
+      </w:r>
+      <w:r>
+        <w:t>&lt;</w:t>
+      </w:r>
+      <w:r>
+        <w:rPr>
+          <w:rFonts w:hint="eastAsia"/>
+        </w:rPr>
+        <w:t>T</w:t>
+      </w:r>
+      <w:r>
+        <w:t xml:space="preserve">&gt;’ </w:t>
+      </w:r>
+      <w:r>
+        <w:rPr>
+          <w:rFonts w:hint="eastAsia"/>
+        </w:rPr>
+        <w:t xml:space="preserve">의 의미는 </w:t>
+      </w:r>
+      <w:r>
+        <w:t>‘</w:t>
+      </w:r>
+      <w:r>
+        <w:rPr>
+          <w:rFonts w:hint="eastAsia"/>
+        </w:rPr>
+        <w:t>이 클래스는 타입이 아직 결정되지 않은 변수를 사용한다.</w:t>
+      </w:r>
+      <w:r>
+        <w:t xml:space="preserve"> </w:t>
+      </w:r>
+      <w:r>
+        <w:rPr>
+          <w:rFonts w:hint="eastAsia"/>
+        </w:rPr>
+        <w:t xml:space="preserve">그리고 그 변수의 타입을 </w:t>
+      </w:r>
+      <w:r>
+        <w:t>T</w:t>
+      </w:r>
+      <w:r>
+        <w:rPr>
+          <w:rFonts w:hint="eastAsia"/>
+        </w:rPr>
+        <w:t>라고 가정할 것이다</w:t>
+      </w:r>
+      <w:r>
+        <w:t xml:space="preserve">’ </w:t>
+      </w:r>
+      <w:r>
+        <w:rPr>
+          <w:rFonts w:hint="eastAsia"/>
+        </w:rPr>
+        <w:t>라는 의미이다.</w:t>
+      </w:r>
+    </w:p>
+    <w:p>
+      <w:pPr>
+        <w:pStyle w:val="HTML"/>
+        <w:shd w:val="clear" w:color="auto" w:fill="212121"/>
+        <w:rPr>
+          <w:rFonts w:ascii="Menlo" w:hAnsi="Menlo"/>
+          <w:color w:val="EEFFFF"/>
+          <w:sz w:val="20"/>
+          <w:szCs w:val="20"/>
+        </w:rPr>
+      </w:pPr>
+      <w:r>
+        <w:rPr>
+          <w:rFonts w:ascii="Menlo" w:hAnsi="Menlo"/>
+          <w:i/>
+          <w:iCs/>
+          <w:color w:val="C792EA"/>
+          <w:sz w:val="20"/>
+          <w:szCs w:val="20"/>
+        </w:rPr>
+        <w:t xml:space="preserve">import </w:t>
+      </w:r>
+      <w:r>
+        <w:rPr>
+          <w:rFonts w:ascii="Menlo" w:hAnsi="Menlo"/>
+          <w:color w:val="FFCB6B"/>
+          <w:sz w:val="20"/>
+          <w:szCs w:val="20"/>
+        </w:rPr>
+        <w:t>java.util.ArrayList</w:t>
+      </w:r>
+      <w:r>
+        <w:rPr>
+          <w:rFonts w:ascii="Menlo" w:hAnsi="Menlo"/>
+          <w:color w:val="89DDFF"/>
+          <w:sz w:val="20"/>
+          <w:szCs w:val="20"/>
+        </w:rPr>
+        <w:t>;</w:t>
+      </w:r>
+      <w:r>
+        <w:rPr>
+          <w:rFonts w:ascii="Menlo" w:hAnsi="Menlo"/>
+          <w:color w:val="89DDFF"/>
+          <w:sz w:val="20"/>
+          <w:szCs w:val="20"/>
+        </w:rPr>
+        <w:br/>
+      </w:r>
+      <w:r>
+        <w:rPr>
+          <w:rFonts w:ascii="Menlo" w:hAnsi="Menlo"/>
+          <w:i/>
+          <w:iCs/>
+          <w:color w:val="C792EA"/>
+          <w:sz w:val="20"/>
+          <w:szCs w:val="20"/>
+        </w:rPr>
+        <w:t xml:space="preserve">import </w:t>
+      </w:r>
+      <w:r>
+        <w:rPr>
+          <w:rFonts w:ascii="Menlo" w:hAnsi="Menlo"/>
+          <w:color w:val="FFCB6B"/>
+          <w:sz w:val="20"/>
+          <w:szCs w:val="20"/>
+        </w:rPr>
+        <w:t>java.util.Arrays</w:t>
+      </w:r>
+      <w:r>
+        <w:rPr>
+          <w:rFonts w:ascii="Menlo" w:hAnsi="Menlo"/>
+          <w:color w:val="89DDFF"/>
+          <w:sz w:val="20"/>
+          <w:szCs w:val="20"/>
+        </w:rPr>
+        <w:t>;</w:t>
+      </w:r>
+      <w:r>
+        <w:rPr>
+          <w:rFonts w:ascii="Menlo" w:hAnsi="Menlo"/>
+          <w:color w:val="89DDFF"/>
+          <w:sz w:val="20"/>
+          <w:szCs w:val="20"/>
+        </w:rPr>
+        <w:br/>
+      </w:r>
+      <w:r>
+        <w:rPr>
+          <w:rFonts w:ascii="Menlo" w:hAnsi="Menlo"/>
+          <w:i/>
+          <w:iCs/>
+          <w:color w:val="C792EA"/>
+          <w:sz w:val="20"/>
+          <w:szCs w:val="20"/>
+        </w:rPr>
+        <w:t xml:space="preserve">import </w:t>
+      </w:r>
+      <w:r>
+        <w:rPr>
+          <w:rFonts w:ascii="Menlo" w:hAnsi="Menlo"/>
+          <w:color w:val="FFCB6B"/>
+          <w:sz w:val="20"/>
+          <w:szCs w:val="20"/>
+        </w:rPr>
+        <w:t>java.util.</w:t>
+      </w:r>
+      <w:r>
+        <w:rPr>
+          <w:rFonts w:ascii="Menlo" w:hAnsi="Menlo"/>
+          <w:color w:val="C3E88D"/>
+          <w:sz w:val="20"/>
+          <w:szCs w:val="20"/>
+        </w:rPr>
+        <w:t>List</w:t>
+      </w:r>
+      <w:r>
+        <w:rPr>
+          <w:rFonts w:ascii="Menlo" w:hAnsi="Menlo"/>
+          <w:color w:val="89DDFF"/>
+          <w:sz w:val="20"/>
+          <w:szCs w:val="20"/>
+        </w:rPr>
+        <w:t>;</w:t>
+      </w:r>
+      <w:r>
+        <w:rPr>
+          <w:rFonts w:ascii="Menlo" w:hAnsi="Menlo"/>
+          <w:color w:val="89DDFF"/>
+          <w:sz w:val="20"/>
+          <w:szCs w:val="20"/>
+        </w:rPr>
+        <w:br/>
+      </w:r>
+      <w:r>
+        <w:rPr>
+          <w:rFonts w:ascii="Menlo" w:hAnsi="Menlo"/>
+          <w:color w:val="89DDFF"/>
+          <w:sz w:val="20"/>
+          <w:szCs w:val="20"/>
+        </w:rPr>
+        <w:br/>
+      </w:r>
+      <w:r>
+        <w:rPr>
+          <w:rFonts w:ascii="Menlo" w:hAnsi="Menlo"/>
+          <w:i/>
+          <w:iCs/>
+          <w:color w:val="C792EA"/>
+          <w:sz w:val="20"/>
+          <w:szCs w:val="20"/>
+        </w:rPr>
+        <w:t xml:space="preserve">public class </w:t>
+      </w:r>
+      <w:r>
+        <w:rPr>
+          <w:rFonts w:ascii="Menlo" w:hAnsi="Menlo"/>
+          <w:color w:val="FFCB6B"/>
+          <w:sz w:val="20"/>
+          <w:szCs w:val="20"/>
+        </w:rPr>
+        <w:t>FixedList</w:t>
+      </w:r>
+      <w:r>
+        <w:rPr>
+          <w:rFonts w:ascii="Menlo" w:hAnsi="Menlo"/>
+          <w:color w:val="89DDFF"/>
+          <w:sz w:val="20"/>
+          <w:szCs w:val="20"/>
+        </w:rPr>
+        <w:t>&lt;</w:t>
+      </w:r>
+      <w:r>
+        <w:rPr>
+          <w:rFonts w:ascii="Menlo" w:hAnsi="Menlo"/>
+          <w:color w:val="F78C6C"/>
+          <w:sz w:val="20"/>
+          <w:szCs w:val="20"/>
+        </w:rPr>
+        <w:t>T</w:t>
+      </w:r>
+      <w:r>
+        <w:rPr>
+          <w:rFonts w:ascii="Menlo" w:hAnsi="Menlo"/>
+          <w:color w:val="89DDFF"/>
+          <w:sz w:val="20"/>
+          <w:szCs w:val="20"/>
+        </w:rPr>
+        <w:t>&gt; {</w:t>
+      </w:r>
+      <w:r>
+        <w:rPr>
+          <w:rFonts w:ascii="Menlo" w:hAnsi="Menlo"/>
+          <w:color w:val="89DDFF"/>
+          <w:sz w:val="20"/>
+          <w:szCs w:val="20"/>
+        </w:rPr>
+        <w:br/>
+        <w:t xml:space="preserve">    </w:t>
+      </w:r>
+      <w:r>
+        <w:rPr>
+          <w:rFonts w:ascii="Menlo" w:hAnsi="Menlo"/>
+          <w:i/>
+          <w:iCs/>
+          <w:color w:val="C792EA"/>
+          <w:sz w:val="20"/>
+          <w:szCs w:val="20"/>
+        </w:rPr>
+        <w:t xml:space="preserve">private </w:t>
+      </w:r>
+      <w:r>
+        <w:rPr>
+          <w:rFonts w:ascii="Menlo" w:hAnsi="Menlo"/>
+          <w:color w:val="F78C6C"/>
+          <w:sz w:val="20"/>
+          <w:szCs w:val="20"/>
+        </w:rPr>
+        <w:t>T</w:t>
+      </w:r>
+      <w:r>
+        <w:rPr>
+          <w:rFonts w:ascii="Menlo" w:hAnsi="Menlo"/>
+          <w:color w:val="89DDFF"/>
+          <w:sz w:val="20"/>
+          <w:szCs w:val="20"/>
+        </w:rPr>
+        <w:t xml:space="preserve">[] </w:t>
+      </w:r>
+      <w:r>
+        <w:rPr>
+          <w:rFonts w:ascii="Menlo" w:hAnsi="Menlo"/>
+          <w:color w:val="EEFFFF"/>
+          <w:sz w:val="20"/>
+          <w:szCs w:val="20"/>
+        </w:rPr>
+        <w:t>list</w:t>
+      </w:r>
+      <w:r>
+        <w:rPr>
+          <w:rFonts w:ascii="Menlo" w:hAnsi="Menlo"/>
+          <w:color w:val="89DDFF"/>
+          <w:sz w:val="20"/>
+          <w:szCs w:val="20"/>
+        </w:rPr>
+        <w:t>;</w:t>
+      </w:r>
+      <w:r>
+        <w:rPr>
+          <w:rFonts w:ascii="Menlo" w:hAnsi="Menlo"/>
+          <w:color w:val="89DDFF"/>
+          <w:sz w:val="20"/>
+          <w:szCs w:val="20"/>
+        </w:rPr>
+        <w:br/>
+        <w:t xml:space="preserve">    </w:t>
+      </w:r>
+      <w:r>
+        <w:rPr>
+          <w:rFonts w:ascii="Menlo" w:hAnsi="Menlo"/>
+          <w:i/>
+          <w:iCs/>
+          <w:color w:val="C792EA"/>
+          <w:sz w:val="20"/>
+          <w:szCs w:val="20"/>
+        </w:rPr>
+        <w:t xml:space="preserve">private int </w:t>
+      </w:r>
+      <w:r>
+        <w:rPr>
+          <w:rFonts w:ascii="Menlo" w:hAnsi="Menlo"/>
+          <w:color w:val="EEFFFF"/>
+          <w:sz w:val="20"/>
+          <w:szCs w:val="20"/>
+        </w:rPr>
+        <w:t>size</w:t>
+      </w:r>
+      <w:r>
+        <w:rPr>
+          <w:rFonts w:ascii="Menlo" w:hAnsi="Menlo"/>
+          <w:color w:val="89DDFF"/>
+          <w:sz w:val="20"/>
+          <w:szCs w:val="20"/>
+        </w:rPr>
+        <w:t>;</w:t>
+      </w:r>
+      <w:r>
+        <w:rPr>
+          <w:rFonts w:ascii="Menlo" w:hAnsi="Menlo"/>
+          <w:color w:val="89DDFF"/>
+          <w:sz w:val="20"/>
+          <w:szCs w:val="20"/>
+        </w:rPr>
+        <w:br/>
+      </w:r>
+      <w:r>
+        <w:rPr>
+          <w:rFonts w:ascii="Menlo" w:hAnsi="Menlo"/>
+          <w:color w:val="89DDFF"/>
+          <w:sz w:val="20"/>
+          <w:szCs w:val="20"/>
+        </w:rPr>
+        <w:br/>
+        <w:t xml:space="preserve">    </w:t>
+      </w:r>
+      <w:r>
+        <w:rPr>
+          <w:rFonts w:ascii="Menlo" w:hAnsi="Menlo"/>
+          <w:i/>
+          <w:iCs/>
+          <w:color w:val="C792EA"/>
+          <w:sz w:val="20"/>
+          <w:szCs w:val="20"/>
+        </w:rPr>
+        <w:t xml:space="preserve">public </w:t>
+      </w:r>
+      <w:r>
+        <w:rPr>
+          <w:rFonts w:ascii="Menlo" w:hAnsi="Menlo"/>
+          <w:color w:val="82AAFF"/>
+          <w:sz w:val="20"/>
+          <w:szCs w:val="20"/>
+        </w:rPr>
+        <w:t>FixedList</w:t>
+      </w:r>
+      <w:r>
+        <w:rPr>
+          <w:rFonts w:ascii="Menlo" w:hAnsi="Menlo"/>
+          <w:color w:val="89DDFF"/>
+          <w:sz w:val="20"/>
+          <w:szCs w:val="20"/>
+        </w:rPr>
+        <w:t>(</w:t>
+      </w:r>
+      <w:r>
+        <w:rPr>
+          <w:rFonts w:ascii="Menlo" w:hAnsi="Menlo"/>
+          <w:i/>
+          <w:iCs/>
+          <w:color w:val="C792EA"/>
+          <w:sz w:val="20"/>
+          <w:szCs w:val="20"/>
+        </w:rPr>
+        <w:t xml:space="preserve">int </w:t>
+      </w:r>
+      <w:r>
+        <w:rPr>
+          <w:rFonts w:ascii="Menlo" w:hAnsi="Menlo"/>
+          <w:color w:val="F78C6C"/>
+          <w:sz w:val="20"/>
+          <w:szCs w:val="20"/>
+        </w:rPr>
+        <w:t>capacity</w:t>
+      </w:r>
+      <w:r>
+        <w:rPr>
+          <w:rFonts w:ascii="Menlo" w:hAnsi="Menlo"/>
+          <w:color w:val="89DDFF"/>
+          <w:sz w:val="20"/>
+          <w:szCs w:val="20"/>
+        </w:rPr>
+        <w:t>) {</w:t>
+      </w:r>
+      <w:r>
+        <w:rPr>
+          <w:rFonts w:ascii="Menlo" w:hAnsi="Menlo"/>
+          <w:color w:val="89DDFF"/>
+          <w:sz w:val="20"/>
+          <w:szCs w:val="20"/>
+        </w:rPr>
+        <w:br/>
+        <w:t xml:space="preserve">        </w:t>
+      </w:r>
+      <w:r>
+        <w:rPr>
+          <w:rFonts w:ascii="Menlo" w:hAnsi="Menlo"/>
+          <w:color w:val="EEFFFF"/>
+          <w:sz w:val="20"/>
+          <w:szCs w:val="20"/>
+        </w:rPr>
+        <w:t xml:space="preserve">size </w:t>
+      </w:r>
+      <w:r>
+        <w:rPr>
+          <w:rFonts w:ascii="Menlo" w:hAnsi="Menlo"/>
+          <w:color w:val="89DDFF"/>
+          <w:sz w:val="20"/>
+          <w:szCs w:val="20"/>
+        </w:rPr>
+        <w:t xml:space="preserve">= </w:t>
+      </w:r>
+      <w:r>
+        <w:rPr>
+          <w:rFonts w:ascii="Menlo" w:hAnsi="Menlo"/>
+          <w:color w:val="F78C6C"/>
+          <w:sz w:val="20"/>
+          <w:szCs w:val="20"/>
+        </w:rPr>
+        <w:t>0</w:t>
+      </w:r>
+      <w:r>
+        <w:rPr>
+          <w:rFonts w:ascii="Menlo" w:hAnsi="Menlo"/>
+          <w:color w:val="89DDFF"/>
+          <w:sz w:val="20"/>
+          <w:szCs w:val="20"/>
+        </w:rPr>
+        <w:t>;</w:t>
+      </w:r>
+      <w:r>
+        <w:rPr>
+          <w:rFonts w:ascii="Menlo" w:hAnsi="Menlo"/>
+          <w:color w:val="89DDFF"/>
+          <w:sz w:val="20"/>
+          <w:szCs w:val="20"/>
+        </w:rPr>
+        <w:br/>
+        <w:t xml:space="preserve">        </w:t>
+      </w:r>
+      <w:r>
+        <w:rPr>
+          <w:rFonts w:ascii="Menlo" w:hAnsi="Menlo"/>
+          <w:color w:val="EEFFFF"/>
+          <w:sz w:val="20"/>
+          <w:szCs w:val="20"/>
+        </w:rPr>
+        <w:t xml:space="preserve">list </w:t>
+      </w:r>
+      <w:r>
+        <w:rPr>
+          <w:rFonts w:ascii="Menlo" w:hAnsi="Menlo"/>
+          <w:color w:val="89DDFF"/>
+          <w:sz w:val="20"/>
+          <w:szCs w:val="20"/>
+        </w:rPr>
+        <w:t>= (</w:t>
+      </w:r>
+      <w:r>
+        <w:rPr>
+          <w:rFonts w:ascii="Menlo" w:hAnsi="Menlo"/>
+          <w:color w:val="F78C6C"/>
+          <w:sz w:val="20"/>
+          <w:szCs w:val="20"/>
+        </w:rPr>
+        <w:t>T</w:t>
+      </w:r>
+      <w:r>
+        <w:rPr>
+          <w:rFonts w:ascii="Menlo" w:hAnsi="Menlo"/>
+          <w:color w:val="89DDFF"/>
+          <w:sz w:val="20"/>
+          <w:szCs w:val="20"/>
+        </w:rPr>
+        <w:t xml:space="preserve">[]) </w:t>
+      </w:r>
+      <w:r>
+        <w:rPr>
+          <w:rFonts w:ascii="Menlo" w:hAnsi="Menlo"/>
+          <w:i/>
+          <w:iCs/>
+          <w:color w:val="C792EA"/>
+          <w:sz w:val="20"/>
+          <w:szCs w:val="20"/>
+        </w:rPr>
+        <w:t xml:space="preserve">new </w:t>
+      </w:r>
+      <w:r>
+        <w:rPr>
+          <w:rFonts w:ascii="Menlo" w:hAnsi="Menlo"/>
+          <w:color w:val="82AAFF"/>
+          <w:sz w:val="20"/>
+          <w:szCs w:val="20"/>
+        </w:rPr>
+        <w:t>Object</w:t>
+      </w:r>
+      <w:r>
+        <w:rPr>
+          <w:rFonts w:ascii="Menlo" w:hAnsi="Menlo"/>
+          <w:color w:val="89DDFF"/>
+          <w:sz w:val="20"/>
+          <w:szCs w:val="20"/>
+        </w:rPr>
+        <w:t>[</w:t>
+      </w:r>
+      <w:r>
+        <w:rPr>
+          <w:rFonts w:ascii="Menlo" w:hAnsi="Menlo"/>
+          <w:color w:val="F78C6C"/>
+          <w:sz w:val="20"/>
+          <w:szCs w:val="20"/>
+        </w:rPr>
+        <w:t>capacity</w:t>
+      </w:r>
+      <w:r>
+        <w:rPr>
+          <w:rFonts w:ascii="Menlo" w:hAnsi="Menlo"/>
+          <w:color w:val="89DDFF"/>
+          <w:sz w:val="20"/>
+          <w:szCs w:val="20"/>
+        </w:rPr>
+        <w:t>];</w:t>
+      </w:r>
+      <w:r>
+        <w:rPr>
+          <w:rFonts w:ascii="Menlo" w:hAnsi="Menlo"/>
+          <w:color w:val="89DDFF"/>
+          <w:sz w:val="20"/>
+          <w:szCs w:val="20"/>
+        </w:rPr>
+        <w:br/>
+        <w:t xml:space="preserve">    }</w:t>
+      </w:r>
+      <w:r>
+        <w:rPr>
+          <w:rFonts w:ascii="Menlo" w:hAnsi="Menlo"/>
+          <w:color w:val="89DDFF"/>
+          <w:sz w:val="20"/>
+          <w:szCs w:val="20"/>
+        </w:rPr>
+        <w:br/>
+      </w:r>
+      <w:r>
+        <w:rPr>
+          <w:rFonts w:ascii="Menlo" w:hAnsi="Menlo"/>
+          <w:color w:val="89DDFF"/>
+          <w:sz w:val="20"/>
+          <w:szCs w:val="20"/>
+        </w:rPr>
+        <w:br/>
+        <w:t xml:space="preserve">    </w:t>
+      </w:r>
+      <w:r>
+        <w:rPr>
+          <w:rFonts w:ascii="Menlo" w:hAnsi="Menlo"/>
+          <w:i/>
+          <w:iCs/>
+          <w:color w:val="C792EA"/>
+          <w:sz w:val="20"/>
+          <w:szCs w:val="20"/>
+        </w:rPr>
+        <w:t xml:space="preserve">public void </w:t>
+      </w:r>
+      <w:r>
+        <w:rPr>
+          <w:rFonts w:ascii="Menlo" w:hAnsi="Menlo"/>
+          <w:color w:val="82AAFF"/>
+          <w:sz w:val="20"/>
+          <w:szCs w:val="20"/>
+        </w:rPr>
+        <w:t>add</w:t>
+      </w:r>
+      <w:r>
+        <w:rPr>
+          <w:rFonts w:ascii="Menlo" w:hAnsi="Menlo"/>
+          <w:color w:val="89DDFF"/>
+          <w:sz w:val="20"/>
+          <w:szCs w:val="20"/>
+        </w:rPr>
+        <w:t>(</w:t>
+      </w:r>
+      <w:r>
+        <w:rPr>
+          <w:rFonts w:ascii="Menlo" w:hAnsi="Menlo"/>
+          <w:color w:val="F78C6C"/>
+          <w:sz w:val="20"/>
+          <w:szCs w:val="20"/>
+        </w:rPr>
+        <w:t>T data</w:t>
+      </w:r>
+      <w:r>
+        <w:rPr>
+          <w:rFonts w:ascii="Menlo" w:hAnsi="Menlo"/>
+          <w:color w:val="89DDFF"/>
+          <w:sz w:val="20"/>
+          <w:szCs w:val="20"/>
+        </w:rPr>
+        <w:t>) {</w:t>
+      </w:r>
+      <w:r>
+        <w:rPr>
+          <w:rFonts w:ascii="Menlo" w:hAnsi="Menlo"/>
+          <w:color w:val="89DDFF"/>
+          <w:sz w:val="20"/>
+          <w:szCs w:val="20"/>
+        </w:rPr>
+        <w:br/>
+        <w:t xml:space="preserve">        </w:t>
+      </w:r>
+      <w:r>
+        <w:rPr>
+          <w:rFonts w:ascii="Menlo" w:hAnsi="Menlo"/>
+          <w:i/>
+          <w:iCs/>
+          <w:color w:val="C792EA"/>
+          <w:sz w:val="20"/>
+          <w:szCs w:val="20"/>
+        </w:rPr>
+        <w:t xml:space="preserve">if </w:t>
+      </w:r>
+      <w:r>
+        <w:rPr>
+          <w:rFonts w:ascii="Menlo" w:hAnsi="Menlo"/>
+          <w:color w:val="89DDFF"/>
+          <w:sz w:val="20"/>
+          <w:szCs w:val="20"/>
+        </w:rPr>
+        <w:t>(</w:t>
+      </w:r>
+      <w:r>
+        <w:rPr>
+          <w:rFonts w:ascii="Menlo" w:hAnsi="Menlo"/>
+          <w:color w:val="F78C6C"/>
+          <w:sz w:val="20"/>
+          <w:szCs w:val="20"/>
+        </w:rPr>
+        <w:t xml:space="preserve">data </w:t>
+      </w:r>
+      <w:r>
+        <w:rPr>
+          <w:rFonts w:ascii="Menlo" w:hAnsi="Menlo"/>
+          <w:color w:val="89DDFF"/>
+          <w:sz w:val="20"/>
+          <w:szCs w:val="20"/>
+        </w:rPr>
+        <w:t xml:space="preserve">== </w:t>
+      </w:r>
+      <w:r>
+        <w:rPr>
+          <w:rFonts w:ascii="Menlo" w:hAnsi="Menlo"/>
+          <w:i/>
+          <w:iCs/>
+          <w:color w:val="C792EA"/>
+          <w:sz w:val="20"/>
+          <w:szCs w:val="20"/>
+        </w:rPr>
+        <w:t>null</w:t>
+      </w:r>
+      <w:r>
+        <w:rPr>
+          <w:rFonts w:ascii="Menlo" w:hAnsi="Menlo"/>
+          <w:color w:val="89DDFF"/>
+          <w:sz w:val="20"/>
+          <w:szCs w:val="20"/>
+        </w:rPr>
+        <w:t>) {</w:t>
+      </w:r>
+      <w:r>
+        <w:rPr>
+          <w:rFonts w:ascii="Menlo" w:hAnsi="Menlo"/>
+          <w:color w:val="89DDFF"/>
+          <w:sz w:val="20"/>
+          <w:szCs w:val="20"/>
+        </w:rPr>
+        <w:br/>
+        <w:t xml:space="preserve">            </w:t>
+      </w:r>
+      <w:r>
+        <w:rPr>
+          <w:rFonts w:ascii="Menlo" w:hAnsi="Menlo"/>
+          <w:i/>
+          <w:iCs/>
+          <w:color w:val="C792EA"/>
+          <w:sz w:val="20"/>
+          <w:szCs w:val="20"/>
+        </w:rPr>
+        <w:t xml:space="preserve">throw new </w:t>
+      </w:r>
+      <w:r>
+        <w:rPr>
+          <w:rFonts w:ascii="Menlo" w:hAnsi="Menlo"/>
+          <w:color w:val="82AAFF"/>
+          <w:sz w:val="20"/>
+          <w:szCs w:val="20"/>
+        </w:rPr>
+        <w:t>NullPointerException</w:t>
+      </w:r>
+      <w:r>
+        <w:rPr>
+          <w:rFonts w:ascii="Menlo" w:hAnsi="Menlo"/>
+          <w:color w:val="89DDFF"/>
+          <w:sz w:val="20"/>
+          <w:szCs w:val="20"/>
+        </w:rPr>
+        <w:t>();</w:t>
+      </w:r>
+      <w:r>
+        <w:rPr>
+          <w:rFonts w:ascii="Menlo" w:hAnsi="Menlo"/>
+          <w:color w:val="89DDFF"/>
+          <w:sz w:val="20"/>
+          <w:szCs w:val="20"/>
+        </w:rPr>
+        <w:br/>
+        <w:t xml:space="preserve">        }</w:t>
+      </w:r>
+      <w:r>
+        <w:rPr>
+          <w:rFonts w:ascii="Menlo" w:hAnsi="Menlo"/>
+          <w:color w:val="89DDFF"/>
+          <w:sz w:val="20"/>
+          <w:szCs w:val="20"/>
+        </w:rPr>
+        <w:br/>
+        <w:t xml:space="preserve">        </w:t>
+      </w:r>
+      <w:r>
+        <w:rPr>
+          <w:rFonts w:ascii="Menlo" w:hAnsi="Menlo"/>
+          <w:color w:val="EEFFFF"/>
+          <w:sz w:val="20"/>
+          <w:szCs w:val="20"/>
+        </w:rPr>
+        <w:t>list</w:t>
+      </w:r>
+      <w:r>
+        <w:rPr>
+          <w:rFonts w:ascii="Menlo" w:hAnsi="Menlo"/>
+          <w:color w:val="89DDFF"/>
+          <w:sz w:val="20"/>
+          <w:szCs w:val="20"/>
+        </w:rPr>
+        <w:t>[</w:t>
+      </w:r>
+      <w:r>
+        <w:rPr>
+          <w:rFonts w:ascii="Menlo" w:hAnsi="Menlo"/>
+          <w:color w:val="EEFFFF"/>
+          <w:sz w:val="20"/>
+          <w:szCs w:val="20"/>
+        </w:rPr>
+        <w:t>size</w:t>
+      </w:r>
+      <w:r>
+        <w:rPr>
+          <w:rFonts w:ascii="Menlo" w:hAnsi="Menlo"/>
+          <w:color w:val="89DDFF"/>
+          <w:sz w:val="20"/>
+          <w:szCs w:val="20"/>
+        </w:rPr>
+        <w:t xml:space="preserve">++] = </w:t>
+      </w:r>
+      <w:r>
+        <w:rPr>
+          <w:rFonts w:ascii="Menlo" w:hAnsi="Menlo"/>
+          <w:color w:val="F78C6C"/>
+          <w:sz w:val="20"/>
+          <w:szCs w:val="20"/>
+        </w:rPr>
+        <w:t>data</w:t>
+      </w:r>
+      <w:r>
+        <w:rPr>
+          <w:rFonts w:ascii="Menlo" w:hAnsi="Menlo"/>
+          <w:color w:val="89DDFF"/>
+          <w:sz w:val="20"/>
+          <w:szCs w:val="20"/>
+        </w:rPr>
+        <w:t>;</w:t>
+      </w:r>
+      <w:r>
+        <w:rPr>
+          <w:rFonts w:ascii="Menlo" w:hAnsi="Menlo"/>
+          <w:color w:val="89DDFF"/>
+          <w:sz w:val="20"/>
+          <w:szCs w:val="20"/>
+        </w:rPr>
+        <w:br/>
+        <w:t xml:space="preserve">    }</w:t>
+      </w:r>
+      <w:r>
+        <w:rPr>
+          <w:rFonts w:ascii="Menlo" w:hAnsi="Menlo"/>
+          <w:color w:val="89DDFF"/>
+          <w:sz w:val="20"/>
+          <w:szCs w:val="20"/>
+        </w:rPr>
+        <w:br/>
+      </w:r>
+      <w:r>
+        <w:rPr>
+          <w:rFonts w:ascii="Menlo" w:hAnsi="Menlo"/>
+          <w:color w:val="89DDFF"/>
+          <w:sz w:val="20"/>
+          <w:szCs w:val="20"/>
+        </w:rPr>
+        <w:br/>
+        <w:t xml:space="preserve">    </w:t>
+      </w:r>
+      <w:r>
+        <w:rPr>
+          <w:rFonts w:ascii="Menlo" w:hAnsi="Menlo"/>
+          <w:i/>
+          <w:iCs/>
+          <w:color w:val="C792EA"/>
+          <w:sz w:val="20"/>
+          <w:szCs w:val="20"/>
+        </w:rPr>
+        <w:t xml:space="preserve">public </w:t>
+      </w:r>
+      <w:r>
+        <w:rPr>
+          <w:rFonts w:ascii="Menlo" w:hAnsi="Menlo"/>
+          <w:color w:val="C3E88D"/>
+          <w:sz w:val="20"/>
+          <w:szCs w:val="20"/>
+        </w:rPr>
+        <w:t>List</w:t>
+      </w:r>
+      <w:r>
+        <w:rPr>
+          <w:rFonts w:ascii="Menlo" w:hAnsi="Menlo"/>
+          <w:color w:val="89DDFF"/>
+          <w:sz w:val="20"/>
+          <w:szCs w:val="20"/>
+        </w:rPr>
+        <w:t>&lt;</w:t>
+      </w:r>
+      <w:r>
+        <w:rPr>
+          <w:rFonts w:ascii="Menlo" w:hAnsi="Menlo"/>
+          <w:color w:val="F78C6C"/>
+          <w:sz w:val="20"/>
+          <w:szCs w:val="20"/>
+        </w:rPr>
+        <w:t>T</w:t>
+      </w:r>
+      <w:r>
+        <w:rPr>
+          <w:rFonts w:ascii="Menlo" w:hAnsi="Menlo"/>
+          <w:color w:val="89DDFF"/>
+          <w:sz w:val="20"/>
+          <w:szCs w:val="20"/>
+        </w:rPr>
+        <w:t xml:space="preserve">&gt; </w:t>
+      </w:r>
+      <w:r>
+        <w:rPr>
+          <w:rFonts w:ascii="Menlo" w:hAnsi="Menlo"/>
+          <w:color w:val="82AAFF"/>
+          <w:sz w:val="20"/>
+          <w:szCs w:val="20"/>
+        </w:rPr>
+        <w:t>asList</w:t>
+      </w:r>
+      <w:r>
+        <w:rPr>
+          <w:rFonts w:ascii="Menlo" w:hAnsi="Menlo"/>
+          <w:color w:val="89DDFF"/>
+          <w:sz w:val="20"/>
+          <w:szCs w:val="20"/>
+        </w:rPr>
+        <w:t>() {</w:t>
+      </w:r>
+      <w:r>
+        <w:rPr>
+          <w:rFonts w:ascii="Menlo" w:hAnsi="Menlo"/>
+          <w:color w:val="89DDFF"/>
+          <w:sz w:val="20"/>
+          <w:szCs w:val="20"/>
+        </w:rPr>
+        <w:br/>
+        <w:t xml:space="preserve">        </w:t>
+      </w:r>
+      <w:r>
+        <w:rPr>
+          <w:rFonts w:ascii="Menlo" w:hAnsi="Menlo"/>
+          <w:i/>
+          <w:iCs/>
+          <w:color w:val="C792EA"/>
+          <w:sz w:val="20"/>
+          <w:szCs w:val="20"/>
+        </w:rPr>
+        <w:t xml:space="preserve">if </w:t>
+      </w:r>
+      <w:r>
+        <w:rPr>
+          <w:rFonts w:ascii="Menlo" w:hAnsi="Menlo"/>
+          <w:color w:val="89DDFF"/>
+          <w:sz w:val="20"/>
+          <w:szCs w:val="20"/>
+        </w:rPr>
+        <w:t>(</w:t>
+      </w:r>
+      <w:r>
+        <w:rPr>
+          <w:rFonts w:ascii="Menlo" w:hAnsi="Menlo"/>
+          <w:color w:val="EEFFFF"/>
+          <w:sz w:val="20"/>
+          <w:szCs w:val="20"/>
+        </w:rPr>
+        <w:t xml:space="preserve">list </w:t>
+      </w:r>
+      <w:r>
+        <w:rPr>
+          <w:rFonts w:ascii="Menlo" w:hAnsi="Menlo"/>
+          <w:color w:val="89DDFF"/>
+          <w:sz w:val="20"/>
+          <w:szCs w:val="20"/>
+        </w:rPr>
+        <w:t xml:space="preserve">== </w:t>
+      </w:r>
+      <w:r>
+        <w:rPr>
+          <w:rFonts w:ascii="Menlo" w:hAnsi="Menlo"/>
+          <w:i/>
+          <w:iCs/>
+          <w:color w:val="C792EA"/>
+          <w:sz w:val="20"/>
+          <w:szCs w:val="20"/>
+        </w:rPr>
+        <w:t>null</w:t>
+      </w:r>
+      <w:r>
+        <w:rPr>
+          <w:rFonts w:ascii="Menlo" w:hAnsi="Menlo"/>
+          <w:color w:val="89DDFF"/>
+          <w:sz w:val="20"/>
+          <w:szCs w:val="20"/>
+        </w:rPr>
+        <w:t xml:space="preserve">) </w:t>
+      </w:r>
+      <w:r>
+        <w:rPr>
+          <w:rFonts w:ascii="Menlo" w:hAnsi="Menlo"/>
+          <w:i/>
+          <w:iCs/>
+          <w:color w:val="C792EA"/>
+          <w:sz w:val="20"/>
+          <w:szCs w:val="20"/>
+        </w:rPr>
+        <w:t xml:space="preserve">return new </w:t>
+      </w:r>
+      <w:r>
+        <w:rPr>
+          <w:rFonts w:ascii="Menlo" w:hAnsi="Menlo"/>
+          <w:color w:val="82AAFF"/>
+          <w:sz w:val="20"/>
+          <w:szCs w:val="20"/>
+        </w:rPr>
+        <w:t>ArrayList</w:t>
+      </w:r>
+      <w:r>
+        <w:rPr>
+          <w:rFonts w:ascii="Menlo" w:hAnsi="Menlo"/>
+          <w:color w:val="89DDFF"/>
+          <w:sz w:val="20"/>
+          <w:szCs w:val="20"/>
+        </w:rPr>
+        <w:t>&lt;&gt;();</w:t>
+      </w:r>
+      <w:r>
+        <w:rPr>
+          <w:rFonts w:ascii="Menlo" w:hAnsi="Menlo"/>
+          <w:color w:val="89DDFF"/>
+          <w:sz w:val="20"/>
+          <w:szCs w:val="20"/>
+        </w:rPr>
+        <w:br/>
+        <w:t xml:space="preserve">        </w:t>
+      </w:r>
+      <w:r>
+        <w:rPr>
+          <w:rFonts w:ascii="Menlo" w:hAnsi="Menlo"/>
+          <w:i/>
+          <w:iCs/>
+          <w:color w:val="C792EA"/>
+          <w:sz w:val="20"/>
+          <w:szCs w:val="20"/>
+        </w:rPr>
+        <w:t xml:space="preserve">return </w:t>
+      </w:r>
+      <w:r>
+        <w:rPr>
+          <w:rFonts w:ascii="Menlo" w:hAnsi="Menlo"/>
+          <w:color w:val="FFCB6B"/>
+          <w:sz w:val="20"/>
+          <w:szCs w:val="20"/>
+        </w:rPr>
+        <w:t>Arrays</w:t>
+      </w:r>
+      <w:r>
+        <w:rPr>
+          <w:rFonts w:ascii="Menlo" w:hAnsi="Menlo"/>
+          <w:color w:val="89DDFF"/>
+          <w:sz w:val="20"/>
+          <w:szCs w:val="20"/>
+        </w:rPr>
+        <w:t>.</w:t>
+      </w:r>
+      <w:r>
+        <w:rPr>
+          <w:rFonts w:ascii="Menlo" w:hAnsi="Menlo"/>
+          <w:i/>
+          <w:iCs/>
+          <w:color w:val="FFC66D"/>
+          <w:sz w:val="20"/>
+          <w:szCs w:val="20"/>
+        </w:rPr>
+        <w:t>asList</w:t>
+      </w:r>
+      <w:r>
+        <w:rPr>
+          <w:rFonts w:ascii="Menlo" w:hAnsi="Menlo"/>
+          <w:color w:val="89DDFF"/>
+          <w:sz w:val="20"/>
+          <w:szCs w:val="20"/>
+        </w:rPr>
+        <w:t>(</w:t>
+      </w:r>
+      <w:r>
+        <w:rPr>
+          <w:rFonts w:ascii="Menlo" w:hAnsi="Menlo"/>
+          <w:color w:val="EEFFFF"/>
+          <w:sz w:val="20"/>
+          <w:szCs w:val="20"/>
+        </w:rPr>
+        <w:t>list</w:t>
+      </w:r>
+      <w:r>
+        <w:rPr>
+          <w:rFonts w:ascii="Menlo" w:hAnsi="Menlo"/>
+          <w:color w:val="89DDFF"/>
+          <w:sz w:val="20"/>
+          <w:szCs w:val="20"/>
+        </w:rPr>
+        <w:t>);</w:t>
+      </w:r>
+      <w:r>
+        <w:rPr>
+          <w:rFonts w:ascii="Menlo" w:hAnsi="Menlo"/>
+          <w:color w:val="89DDFF"/>
+          <w:sz w:val="20"/>
+          <w:szCs w:val="20"/>
+        </w:rPr>
+        <w:br/>
+        <w:t xml:space="preserve">    }</w:t>
+      </w:r>
+      <w:r>
+        <w:rPr>
+          <w:rFonts w:ascii="Menlo" w:hAnsi="Menlo"/>
+          <w:color w:val="89DDFF"/>
+          <w:sz w:val="20"/>
+          <w:szCs w:val="20"/>
+        </w:rPr>
+        <w:br/>
+        <w:t>}</w:t>
+      </w:r>
+    </w:p>
+    <w:p>
+      <w:pPr>
+        <w:rPr>
+          <w:rFonts w:ascii="맑은 고딕" w:eastAsia="맑은 고딕" w:hAnsi="맑은 고딕"/>
+          <w:color w:val="333333"/>
+          <w:sz w:val="21"/>
+          <w:szCs w:val="21"/>
+        </w:rPr>
+      </w:pPr>
+    </w:p>
+    <w:p>
+      <w:pPr>
+        <w:rPr>
+          <w:rFonts w:ascii="맑은 고딕" w:eastAsia="맑은 고딕" w:hAnsi="맑은 고딕"/>
+          <w:color w:val="333333"/>
+          <w:sz w:val="21"/>
+          <w:szCs w:val="21"/>
+        </w:rPr>
+      </w:pPr>
       <w:r>
         <w:rPr>
           <w:rFonts w:ascii="맑은 고딕" w:eastAsia="맑은 고딕" w:hAnsi="맑은 고딕" w:hint="eastAsia"/>
@@ -1857,7 +3695,498 @@
           <w:sz w:val="21"/>
           <w:szCs w:val="21"/>
         </w:rPr>
-        <w:t>위 처럼 Main에서 UserValidator를 정의한후 위처럼 배열에 UserValidator가 있는 만큼 반복문을 돌려주면 10개의 메서드를 부르지 않아도 Validation을 할 수 있다. 이렇게하면 Validator가 몇개이든 상관없고, 나중에 또 다른 UserValidator를 추가하고싶을 때 배열에만 추가하면된다. 이렇게 하면 validate이라는 메서드를 부르지만 각 메서드의 구현부는 NameUserValidator, AgeUserValidator, ...등등 다르다.</w:t>
+        <w:t>위 예시코드에서 볼 수 있듯이</w:t>
+      </w:r>
+      <w:r>
+        <w:rPr>
+          <w:rFonts w:ascii="맑은 고딕" w:eastAsia="맑은 고딕" w:hAnsi="맑은 고딕"/>
+          <w:color w:val="333333"/>
+          <w:sz w:val="21"/>
+          <w:szCs w:val="21"/>
+        </w:rPr>
+        <w:t xml:space="preserve">, </w:t>
+      </w:r>
+      <w:r>
+        <w:rPr>
+          <w:rFonts w:ascii="맑은 고딕" w:eastAsia="맑은 고딕" w:hAnsi="맑은 고딕"/>
+          <w:color w:val="333333"/>
+          <w:sz w:val="21"/>
+          <w:szCs w:val="21"/>
+        </w:rPr>
+        <w:t>Generics</w:t>
+      </w:r>
+      <w:r>
+        <w:rPr>
+          <w:rFonts w:ascii="맑은 고딕" w:eastAsia="맑은 고딕" w:hAnsi="맑은 고딕" w:hint="eastAsia"/>
+          <w:color w:val="333333"/>
+          <w:sz w:val="21"/>
+          <w:szCs w:val="21"/>
+        </w:rPr>
+        <w:t xml:space="preserve">으로 전달받은 자료형 </w:t>
+      </w:r>
+      <w:r>
+        <w:rPr>
+          <w:rFonts w:ascii="맑은 고딕" w:eastAsia="맑은 고딕" w:hAnsi="맑은 고딕"/>
+          <w:color w:val="333333"/>
+          <w:sz w:val="21"/>
+          <w:szCs w:val="21"/>
+        </w:rPr>
+        <w:t>T</w:t>
+      </w:r>
+      <w:r>
+        <w:rPr>
+          <w:rFonts w:ascii="맑은 고딕" w:eastAsia="맑은 고딕" w:hAnsi="맑은 고딕" w:hint="eastAsia"/>
+          <w:color w:val="333333"/>
+          <w:sz w:val="21"/>
+          <w:szCs w:val="21"/>
+        </w:rPr>
+        <w:t>를 클래스 내에서 대표적으로</w:t>
+      </w:r>
+    </w:p>
+    <w:p>
+      <w:pPr>
+        <w:pStyle w:val="a3"/>
+        <w:numPr>
+          <w:ilvl w:val="0"/>
+          <w:numId w:val="4"/>
+        </w:numPr>
+        <w:ind w:leftChars="0"/>
+        <w:rPr>
+          <w:rFonts w:ascii="맑은 고딕" w:eastAsia="맑은 고딕" w:hAnsi="맑은 고딕"/>
+          <w:color w:val="333333"/>
+          <w:sz w:val="21"/>
+          <w:szCs w:val="21"/>
+        </w:rPr>
+      </w:pPr>
+      <w:r>
+        <w:rPr>
+          <w:rFonts w:ascii="맑은 고딕" w:eastAsia="맑은 고딕" w:hAnsi="맑은 고딕"/>
+          <w:color w:val="333333"/>
+          <w:sz w:val="21"/>
+          <w:szCs w:val="21"/>
+        </w:rPr>
+        <w:t xml:space="preserve">Private T[] list; </w:t>
+      </w:r>
+      <w:r>
+        <w:rPr>
+          <w:rFonts w:ascii="맑은 고딕" w:eastAsia="맑은 고딕" w:hAnsi="맑은 고딕" w:hint="eastAsia"/>
+          <w:color w:val="333333"/>
+          <w:sz w:val="21"/>
+          <w:szCs w:val="21"/>
+        </w:rPr>
+        <w:t>처럼 변수 선언 시 사용</w:t>
+      </w:r>
+    </w:p>
+    <w:p>
+      <w:pPr>
+        <w:pStyle w:val="a3"/>
+        <w:numPr>
+          <w:ilvl w:val="0"/>
+          <w:numId w:val="4"/>
+        </w:numPr>
+        <w:ind w:leftChars="0"/>
+        <w:rPr>
+          <w:rFonts w:ascii="맑은 고딕" w:eastAsia="맑은 고딕" w:hAnsi="맑은 고딕"/>
+          <w:color w:val="333333"/>
+          <w:sz w:val="21"/>
+          <w:szCs w:val="21"/>
+        </w:rPr>
+      </w:pPr>
+      <w:r>
+        <w:rPr>
+          <w:rFonts w:ascii="맑은 고딕" w:eastAsia="맑은 고딕" w:hAnsi="맑은 고딕"/>
+          <w:color w:val="333333"/>
+          <w:sz w:val="21"/>
+          <w:szCs w:val="21"/>
+        </w:rPr>
+        <w:t xml:space="preserve">Public void add(T data){} </w:t>
+      </w:r>
+      <w:r>
+        <w:rPr>
+          <w:rFonts w:ascii="맑은 고딕" w:eastAsia="맑은 고딕" w:hAnsi="맑은 고딕" w:hint="eastAsia"/>
+          <w:color w:val="333333"/>
+          <w:sz w:val="21"/>
+          <w:szCs w:val="21"/>
+        </w:rPr>
+        <w:t>처럼 메서드 파라메터 자료형 자리에 사용.</w:t>
+      </w:r>
+    </w:p>
+    <w:p>
+      <w:pPr>
+        <w:pStyle w:val="a3"/>
+        <w:numPr>
+          <w:ilvl w:val="0"/>
+          <w:numId w:val="4"/>
+        </w:numPr>
+        <w:ind w:leftChars="0"/>
+        <w:rPr>
+          <w:rFonts w:ascii="맑은 고딕" w:eastAsia="맑은 고딕" w:hAnsi="맑은 고딕" w:hint="eastAsia"/>
+          <w:color w:val="333333"/>
+          <w:sz w:val="21"/>
+          <w:szCs w:val="21"/>
+        </w:rPr>
+      </w:pPr>
+      <w:r>
+        <w:rPr>
+          <w:rFonts w:ascii="맑은 고딕" w:eastAsia="맑은 고딕" w:hAnsi="맑은 고딕"/>
+          <w:color w:val="333333"/>
+          <w:sz w:val="21"/>
+          <w:szCs w:val="21"/>
+        </w:rPr>
+        <w:t xml:space="preserve">Public List&lt;T&gt; asList(){} </w:t>
+      </w:r>
+      <w:r>
+        <w:rPr>
+          <w:rFonts w:ascii="맑은 고딕" w:eastAsia="맑은 고딕" w:hAnsi="맑은 고딕" w:hint="eastAsia"/>
+          <w:color w:val="333333"/>
+          <w:sz w:val="21"/>
+          <w:szCs w:val="21"/>
+        </w:rPr>
+        <w:t xml:space="preserve">처럼 </w:t>
+      </w:r>
+      <w:r>
+        <w:rPr>
+          <w:rFonts w:ascii="맑은 고딕" w:eastAsia="맑은 고딕" w:hAnsi="맑은 고딕" w:hint="eastAsia"/>
+          <w:color w:val="333333"/>
+          <w:sz w:val="21"/>
+          <w:szCs w:val="21"/>
+        </w:rPr>
+        <w:t>자료형 리턴 적는 곳에 사용</w:t>
+      </w:r>
+    </w:p>
+    <w:p/>
+    <w:p>
+      <w:pPr>
+        <w:pStyle w:val="2"/>
+      </w:pPr>
+      <w:r>
+        <w:rPr>
+          <w:rFonts w:hint="eastAsia"/>
+        </w:rPr>
+        <w:t>J</w:t>
+      </w:r>
+      <w:r>
+        <w:t xml:space="preserve">avaBean </w:t>
+      </w:r>
+      <w:r>
+        <w:rPr>
+          <w:rFonts w:hint="eastAsia"/>
+        </w:rPr>
+        <w:t>이란?</w:t>
+      </w:r>
+    </w:p>
+    <w:p>
+      <w:r>
+        <w:rPr>
+          <w:rFonts w:hint="eastAsia"/>
+        </w:rPr>
+        <w:t>J</w:t>
+      </w:r>
+      <w:r>
+        <w:t>avaBean</w:t>
+      </w:r>
+      <w:r>
+        <w:rPr>
+          <w:rFonts w:hint="eastAsia"/>
+        </w:rPr>
+        <w:t xml:space="preserve">은 </w:t>
+      </w:r>
+      <w:r>
+        <w:t xml:space="preserve">JavaBean API </w:t>
+      </w:r>
+      <w:r>
+        <w:rPr>
+          <w:rFonts w:ascii="맑은 고딕" w:eastAsia="맑은 고딕" w:hAnsi="맑은 고딕" w:hint="eastAsia"/>
+          <w:color w:val="333333"/>
+        </w:rPr>
+        <w:t>Specification</w:t>
+      </w:r>
+      <w:r>
+        <w:rPr>
+          <w:rFonts w:hint="eastAsia"/>
+        </w:rPr>
+        <w:t xml:space="preserve">에 따른 </w:t>
+      </w:r>
+      <w:r>
+        <w:t>standard</w:t>
+      </w:r>
+      <w:r>
+        <w:rPr>
+          <w:rFonts w:hint="eastAsia"/>
+        </w:rPr>
+        <w:t>이다.</w:t>
+      </w:r>
+    </w:p>
+    <w:p>
+      <w:pPr>
+        <w:rPr>
+          <w:rFonts w:hint="eastAsia"/>
+        </w:rPr>
+      </w:pPr>
+      <w:r>
+        <w:rPr>
+          <w:rFonts w:hint="eastAsia"/>
+        </w:rPr>
+        <w:t>J</w:t>
+      </w:r>
+      <w:r>
+        <w:t>avaBean</w:t>
+      </w:r>
+      <w:r>
+        <w:rPr>
+          <w:rFonts w:hint="eastAsia"/>
+        </w:rPr>
+        <w:t xml:space="preserve">의 목적은 여러가지 다른 오브젝트들을 하나의 </w:t>
+      </w:r>
+      <w:r>
+        <w:t>Object</w:t>
+      </w:r>
+      <w:r>
+        <w:rPr>
+          <w:rFonts w:hint="eastAsia"/>
+        </w:rPr>
+        <w:t>에 담기 위함이다.</w:t>
+      </w:r>
+      <w:r>
+        <w:t xml:space="preserve"> JavaBean</w:t>
+      </w:r>
+      <w:r>
+        <w:rPr>
+          <w:rFonts w:hint="eastAsia"/>
+        </w:rPr>
+        <w:t>의 규칙을 소프트웨어 프로토콜이라고 생각하면 된다.</w:t>
+      </w:r>
+    </w:p>
+    <w:p>
+      <w:r>
+        <w:t>JavaBean</w:t>
+      </w:r>
+      <w:r>
+        <w:rPr>
+          <w:rFonts w:hint="eastAsia"/>
+        </w:rPr>
+        <w:t xml:space="preserve">이란 아래 </w:t>
+      </w:r>
+      <w:r>
+        <w:t>3</w:t>
+      </w:r>
+      <w:r>
+        <w:rPr>
+          <w:rFonts w:hint="eastAsia"/>
+        </w:rPr>
+        <w:t>가지 규칙을 지키는 클래스이다.</w:t>
+      </w:r>
+    </w:p>
+    <w:p>
+      <w:pPr>
+        <w:pStyle w:val="a3"/>
+        <w:numPr>
+          <w:ilvl w:val="0"/>
+          <w:numId w:val="5"/>
+        </w:numPr>
+        <w:ind w:leftChars="0"/>
+      </w:pPr>
+      <w:r>
+        <w:t>모</w:t>
+      </w:r>
+      <w:r>
+        <w:rPr>
+          <w:rFonts w:hint="eastAsia"/>
+        </w:rPr>
+        <w:t xml:space="preserve">든 필드는 </w:t>
+      </w:r>
+      <w:r>
+        <w:t>private</w:t>
+      </w:r>
+      <w:r>
+        <w:rPr>
+          <w:rFonts w:hint="eastAsia"/>
+        </w:rPr>
+        <w:t>이며</w:t>
+      </w:r>
+      <w:r>
+        <w:t xml:space="preserve">, </w:t>
+      </w:r>
+      <w:r>
+        <w:rPr>
+          <w:rFonts w:hint="eastAsia"/>
+        </w:rPr>
+        <w:t>g</w:t>
+      </w:r>
+      <w:r>
+        <w:t xml:space="preserve">etter/setter </w:t>
+      </w:r>
+      <w:r>
+        <w:rPr>
+          <w:rFonts w:hint="eastAsia"/>
+        </w:rPr>
+        <w:t>메서드를 통해서만 접근이 가능하다.</w:t>
+      </w:r>
+      <w:r>
+        <w:br/>
+        <w:t xml:space="preserve">-&gt; </w:t>
+      </w:r>
+      <w:r>
+        <w:rPr>
+          <w:rFonts w:hint="eastAsia"/>
+        </w:rPr>
+        <w:t>캡슐화를 위하여</w:t>
+      </w:r>
+    </w:p>
+    <w:p>
+      <w:pPr>
+        <w:pStyle w:val="a3"/>
+        <w:numPr>
+          <w:ilvl w:val="0"/>
+          <w:numId w:val="5"/>
+        </w:numPr>
+        <w:ind w:leftChars="0"/>
+      </w:pPr>
+      <w:r>
+        <w:rPr>
+          <w:rFonts w:hint="eastAsia"/>
+        </w:rPr>
+        <w:t>A</w:t>
+      </w:r>
+      <w:r>
+        <w:t>rgument</w:t>
+      </w:r>
+      <w:r>
+        <w:rPr>
+          <w:rFonts w:hint="eastAsia"/>
+        </w:rPr>
+        <w:t>가 없는</w:t>
+      </w:r>
+      <w:r>
+        <w:t xml:space="preserve">(no-argument) </w:t>
+      </w:r>
+      <w:r>
+        <w:rPr>
+          <w:rFonts w:hint="eastAsia"/>
+        </w:rPr>
+        <w:t>생성자가 존재한다.</w:t>
+      </w:r>
+      <w:r>
+        <w:br/>
+        <w:t xml:space="preserve">-&gt; </w:t>
+      </w:r>
+      <w:r>
+        <w:rPr>
+          <w:rFonts w:hint="eastAsia"/>
+        </w:rPr>
+        <w:t>편하게 사용하기 위한 일종의 약속,</w:t>
+      </w:r>
+      <w:r>
+        <w:t xml:space="preserve"> </w:t>
+      </w:r>
+    </w:p>
+    <w:p>
+      <w:pPr>
+        <w:pStyle w:val="a3"/>
+        <w:numPr>
+          <w:ilvl w:val="0"/>
+          <w:numId w:val="5"/>
+        </w:numPr>
+        <w:ind w:leftChars="0"/>
+        <w:rPr>
+          <w:rFonts w:hint="eastAsia"/>
+        </w:rPr>
+      </w:pPr>
+      <w:r>
+        <w:t xml:space="preserve">Java.io.Serializable </w:t>
+      </w:r>
+      <w:r>
+        <w:rPr>
+          <w:rFonts w:hint="eastAsia"/>
+        </w:rPr>
+        <w:t>인터페이스를 구현한다.</w:t>
+      </w:r>
+      <w:r>
+        <w:br/>
+        <w:t xml:space="preserve">-&gt; </w:t>
+      </w:r>
+      <w:r>
+        <w:rPr>
+          <w:rFonts w:hint="eastAsia"/>
+        </w:rPr>
+        <w:t>오브젝트를 네트워크 전송이나 파일에 저장하기 위함,</w:t>
+      </w:r>
+      <w:r>
+        <w:t xml:space="preserve"> JavaBean</w:t>
+      </w:r>
+      <w:r>
+        <w:rPr>
+          <w:rFonts w:hint="eastAsia"/>
+        </w:rPr>
+        <w:t>은 저장하거나 전송하는 일이 많기 때문에 스탠다드에 포함 된 것으로 추정</w:t>
+      </w:r>
+    </w:p>
+    <w:p/>
+    <w:p>
+      <w:pPr>
+        <w:rPr>
+          <w:rFonts w:hint="eastAsia"/>
+        </w:rPr>
+      </w:pPr>
+      <w:r>
+        <w:rPr>
+          <w:rFonts w:hint="eastAsia"/>
+        </w:rPr>
+        <w:t>좀 더 구체적인 설명은 아래 블로그에</w:t>
+      </w:r>
+    </w:p>
+    <w:p>
+      <w:pPr>
+        <w:rPr>
+          <w:rFonts w:hint="eastAsia"/>
+        </w:rPr>
+      </w:pPr>
+      <w:r>
+        <w:t>https://imasoftwareengineer.tistory.com/101?category=769427</w:t>
+      </w:r>
+    </w:p>
+    <w:p>
+      <w:pPr>
+        <w:rPr>
+          <w:rFonts w:hint="eastAsia"/>
+        </w:rPr>
+      </w:pPr>
+    </w:p>
+    <w:p>
+      <w:pPr>
+        <w:pStyle w:val="1"/>
+      </w:pPr>
+      <w:r>
+        <w:rPr>
+          <w:rFonts w:hint="eastAsia"/>
+        </w:rPr>
+        <w:t>디자인 패턴</w:t>
+      </w:r>
+    </w:p>
+    <w:p>
+      <w:pPr>
+        <w:pStyle w:val="2"/>
+      </w:pPr>
+    </w:p>
+    <w:p>
+      <w:r>
+        <w:rPr>
+          <w:rFonts w:ascii="맑은 고딕" w:eastAsia="맑은 고딕" w:hAnsi="맑은 고딕" w:hint="eastAsia"/>
+          <w:color w:val="333333"/>
+          <w:sz w:val="21"/>
+          <w:szCs w:val="21"/>
+        </w:rPr>
+        <w:t xml:space="preserve">위 처럼 Main에서 UserValidator를 정의한후 위처럼 배열에 UserValidator가 있는 만큼 반복문을 돌려주면 10개의 메서드를 부르지 않아도 Validation을 할 수 있다. 이렇게하면 Validator가 몇개이든 상관없고, 나중에 또 다른 UserValidator를 추가하고싶을 때 배열에만 </w:t>
+      </w:r>
+      <w:r>
+        <w:rPr>
+          <w:rFonts w:ascii="맑은 고딕" w:eastAsia="맑은 고딕" w:hAnsi="맑은 고딕" w:hint="eastAsia"/>
+          <w:color w:val="333333"/>
+          <w:sz w:val="21"/>
+          <w:szCs w:val="21"/>
+        </w:rPr>
+        <w:lastRenderedPageBreak/>
+        <w:t>추가하면된다. 이렇게 하면 validate이라는 메서드를 부르지만 각 메서드의 구현부는 NameUserValidator, AgeUserValidator, ...등등 다르다.</w:t>
       </w:r>
     </w:p>
     <w:p>
@@ -1931,7 +4260,6 @@
           <w:sz w:val="21"/>
           <w:szCs w:val="21"/>
         </w:rPr>
-        <w:lastRenderedPageBreak/>
         <w:t xml:space="preserve">public interface </w:t>
       </w:r>
       <w:r>
@@ -4394,6 +6722,7 @@
           <w:sz w:val="21"/>
           <w:szCs w:val="21"/>
         </w:rPr>
+        <w:lastRenderedPageBreak/>
         <w:t xml:space="preserve">## </w:t>
       </w:r>
       <w:r>
@@ -4621,10 +6950,10 @@
     </w:lvl>
   </w:abstractNum>
   <w:abstractNum w:abstractNumId="1" w15:restartNumberingAfterBreak="0">
-    <w:nsid w:val="0F991DC9"/>
+    <w:nsid w:val="0DD02364"/>
     <w:multiLevelType w:val="hybridMultilevel"/>
-    <w:tmpl w:val="01A67C8A"/>
-    <w:lvl w:ilvl="0" w:tplc="6526F8CA">
+    <w:tmpl w:val="2C4EF43E"/>
+    <w:lvl w:ilvl="0" w:tplc="840434A6">
       <w:start w:val="1"/>
       <w:numFmt w:val="decimal"/>
       <w:lvlText w:val="%1."/>
@@ -4710,6 +7039,95 @@
     </w:lvl>
   </w:abstractNum>
   <w:abstractNum w:abstractNumId="2" w15:restartNumberingAfterBreak="0">
+    <w:nsid w:val="0F991DC9"/>
+    <w:multiLevelType w:val="hybridMultilevel"/>
+    <w:tmpl w:val="01A67C8A"/>
+    <w:lvl w:ilvl="0" w:tplc="6526F8CA">
+      <w:start w:val="1"/>
+      <w:numFmt w:val="decimal"/>
+      <w:lvlText w:val="%1."/>
+      <w:lvlJc w:val="left"/>
+      <w:pPr>
+        <w:ind w:left="760" w:hanging="360"/>
+      </w:pPr>
+      <w:rPr>
+        <w:rFonts w:hint="default"/>
+      </w:rPr>
+    </w:lvl>
+    <w:lvl w:ilvl="1" w:tplc="04090019" w:tentative="1">
+      <w:start w:val="1"/>
+      <w:numFmt w:val="upperLetter"/>
+      <w:lvlText w:val="%2."/>
+      <w:lvlJc w:val="left"/>
+      <w:pPr>
+        <w:ind w:left="1200" w:hanging="400"/>
+      </w:pPr>
+    </w:lvl>
+    <w:lvl w:ilvl="2" w:tplc="0409001B" w:tentative="1">
+      <w:start w:val="1"/>
+      <w:numFmt w:val="lowerRoman"/>
+      <w:lvlText w:val="%3."/>
+      <w:lvlJc w:val="right"/>
+      <w:pPr>
+        <w:ind w:left="1600" w:hanging="400"/>
+      </w:pPr>
+    </w:lvl>
+    <w:lvl w:ilvl="3" w:tplc="0409000F" w:tentative="1">
+      <w:start w:val="1"/>
+      <w:numFmt w:val="decimal"/>
+      <w:lvlText w:val="%4."/>
+      <w:lvlJc w:val="left"/>
+      <w:pPr>
+        <w:ind w:left="2000" w:hanging="400"/>
+      </w:pPr>
+    </w:lvl>
+    <w:lvl w:ilvl="4" w:tplc="04090019" w:tentative="1">
+      <w:start w:val="1"/>
+      <w:numFmt w:val="upperLetter"/>
+      <w:lvlText w:val="%5."/>
+      <w:lvlJc w:val="left"/>
+      <w:pPr>
+        <w:ind w:left="2400" w:hanging="400"/>
+      </w:pPr>
+    </w:lvl>
+    <w:lvl w:ilvl="5" w:tplc="0409001B" w:tentative="1">
+      <w:start w:val="1"/>
+      <w:numFmt w:val="lowerRoman"/>
+      <w:lvlText w:val="%6."/>
+      <w:lvlJc w:val="right"/>
+      <w:pPr>
+        <w:ind w:left="2800" w:hanging="400"/>
+      </w:pPr>
+    </w:lvl>
+    <w:lvl w:ilvl="6" w:tplc="0409000F" w:tentative="1">
+      <w:start w:val="1"/>
+      <w:numFmt w:val="decimal"/>
+      <w:lvlText w:val="%7."/>
+      <w:lvlJc w:val="left"/>
+      <w:pPr>
+        <w:ind w:left="3200" w:hanging="400"/>
+      </w:pPr>
+    </w:lvl>
+    <w:lvl w:ilvl="7" w:tplc="04090019" w:tentative="1">
+      <w:start w:val="1"/>
+      <w:numFmt w:val="upperLetter"/>
+      <w:lvlText w:val="%8."/>
+      <w:lvlJc w:val="left"/>
+      <w:pPr>
+        <w:ind w:left="3600" w:hanging="400"/>
+      </w:pPr>
+    </w:lvl>
+    <w:lvl w:ilvl="8" w:tplc="0409001B" w:tentative="1">
+      <w:start w:val="1"/>
+      <w:numFmt w:val="lowerRoman"/>
+      <w:lvlText w:val="%9."/>
+      <w:lvlJc w:val="right"/>
+      <w:pPr>
+        <w:ind w:left="4000" w:hanging="400"/>
+      </w:pPr>
+    </w:lvl>
+  </w:abstractNum>
+  <w:abstractNum w:abstractNumId="3" w15:restartNumberingAfterBreak="0">
     <w:nsid w:val="1981115A"/>
     <w:multiLevelType w:val="hybridMultilevel"/>
     <w:tmpl w:val="92FAFB96"/>
@@ -4821,14 +7239,109 @@
       </w:rPr>
     </w:lvl>
   </w:abstractNum>
+  <w:abstractNum w:abstractNumId="4" w15:restartNumberingAfterBreak="0">
+    <w:nsid w:val="6545650F"/>
+    <w:multiLevelType w:val="hybridMultilevel"/>
+    <w:tmpl w:val="3AAE85E6"/>
+    <w:lvl w:ilvl="0" w:tplc="A40C0402">
+      <w:start w:val="1"/>
+      <w:numFmt w:val="decimal"/>
+      <w:lvlText w:val="%1."/>
+      <w:lvlJc w:val="left"/>
+      <w:pPr>
+        <w:ind w:left="760" w:hanging="360"/>
+      </w:pPr>
+      <w:rPr>
+        <w:rFonts w:hint="default"/>
+      </w:rPr>
+    </w:lvl>
+    <w:lvl w:ilvl="1" w:tplc="04090019" w:tentative="1">
+      <w:start w:val="1"/>
+      <w:numFmt w:val="upperLetter"/>
+      <w:lvlText w:val="%2."/>
+      <w:lvlJc w:val="left"/>
+      <w:pPr>
+        <w:ind w:left="1200" w:hanging="400"/>
+      </w:pPr>
+    </w:lvl>
+    <w:lvl w:ilvl="2" w:tplc="0409001B" w:tentative="1">
+      <w:start w:val="1"/>
+      <w:numFmt w:val="lowerRoman"/>
+      <w:lvlText w:val="%3."/>
+      <w:lvlJc w:val="right"/>
+      <w:pPr>
+        <w:ind w:left="1600" w:hanging="400"/>
+      </w:pPr>
+    </w:lvl>
+    <w:lvl w:ilvl="3" w:tplc="0409000F" w:tentative="1">
+      <w:start w:val="1"/>
+      <w:numFmt w:val="decimal"/>
+      <w:lvlText w:val="%4."/>
+      <w:lvlJc w:val="left"/>
+      <w:pPr>
+        <w:ind w:left="2000" w:hanging="400"/>
+      </w:pPr>
+    </w:lvl>
+    <w:lvl w:ilvl="4" w:tplc="04090019" w:tentative="1">
+      <w:start w:val="1"/>
+      <w:numFmt w:val="upperLetter"/>
+      <w:lvlText w:val="%5."/>
+      <w:lvlJc w:val="left"/>
+      <w:pPr>
+        <w:ind w:left="2400" w:hanging="400"/>
+      </w:pPr>
+    </w:lvl>
+    <w:lvl w:ilvl="5" w:tplc="0409001B" w:tentative="1">
+      <w:start w:val="1"/>
+      <w:numFmt w:val="lowerRoman"/>
+      <w:lvlText w:val="%6."/>
+      <w:lvlJc w:val="right"/>
+      <w:pPr>
+        <w:ind w:left="2800" w:hanging="400"/>
+      </w:pPr>
+    </w:lvl>
+    <w:lvl w:ilvl="6" w:tplc="0409000F" w:tentative="1">
+      <w:start w:val="1"/>
+      <w:numFmt w:val="decimal"/>
+      <w:lvlText w:val="%7."/>
+      <w:lvlJc w:val="left"/>
+      <w:pPr>
+        <w:ind w:left="3200" w:hanging="400"/>
+      </w:pPr>
+    </w:lvl>
+    <w:lvl w:ilvl="7" w:tplc="04090019" w:tentative="1">
+      <w:start w:val="1"/>
+      <w:numFmt w:val="upperLetter"/>
+      <w:lvlText w:val="%8."/>
+      <w:lvlJc w:val="left"/>
+      <w:pPr>
+        <w:ind w:left="3600" w:hanging="400"/>
+      </w:pPr>
+    </w:lvl>
+    <w:lvl w:ilvl="8" w:tplc="0409001B" w:tentative="1">
+      <w:start w:val="1"/>
+      <w:numFmt w:val="lowerRoman"/>
+      <w:lvlText w:val="%9."/>
+      <w:lvlJc w:val="right"/>
+      <w:pPr>
+        <w:ind w:left="4000" w:hanging="400"/>
+      </w:pPr>
+    </w:lvl>
+  </w:abstractNum>
   <w:num w:numId="1">
-    <w:abstractNumId w:val="1"/>
+    <w:abstractNumId w:val="2"/>
   </w:num>
   <w:num w:numId="2">
-    <w:abstractNumId w:val="2"/>
+    <w:abstractNumId w:val="3"/>
   </w:num>
   <w:num w:numId="3">
     <w:abstractNumId w:val="0"/>
+  </w:num>
+  <w:num w:numId="4">
+    <w:abstractNumId w:val="4"/>
+  </w:num>
+  <w:num w:numId="5">
+    <w:abstractNumId w:val="1"/>
   </w:num>
 </w:numbering>
 </file>
@@ -5292,6 +7805,25 @@
       <w:rFonts w:asciiTheme="majorHAnsi" w:eastAsiaTheme="majorEastAsia" w:hAnsiTheme="majorHAnsi" w:cstheme="majorBidi"/>
     </w:rPr>
   </w:style>
+  <w:style w:type="paragraph" w:styleId="4">
+    <w:name w:val="heading 4"/>
+    <w:basedOn w:val="a"/>
+    <w:next w:val="a"/>
+    <w:link w:val="4Char"/>
+    <w:uiPriority w:val="9"/>
+    <w:unhideWhenUsed/>
+    <w:qFormat/>
+    <w:rsid w:val="008F3495"/>
+    <w:pPr>
+      <w:keepNext/>
+      <w:ind w:leftChars="400" w:left="400" w:hangingChars="200" w:hanging="2000"/>
+      <w:outlineLvl w:val="3"/>
+    </w:pPr>
+    <w:rPr>
+      <w:b/>
+      <w:bCs/>
+    </w:rPr>
+  </w:style>
   <w:style w:type="character" w:default="1" w:styleId="a0">
     <w:name w:val="Default Paragraph Font"/>
     <w:uiPriority w:val="1"/>
@@ -5400,6 +7932,72 @@
     </w:pPr>
     <w:rPr>
       <w:rFonts w:ascii="굴림" w:eastAsia="굴림" w:hAnsi="굴림" w:cs="굴림"/>
+      <w:kern w:val="0"/>
+      <w:sz w:val="24"/>
+      <w:szCs w:val="24"/>
+    </w:rPr>
+  </w:style>
+  <w:style w:type="character" w:customStyle="1" w:styleId="4Char">
+    <w:name w:val="제목 4 Char"/>
+    <w:basedOn w:val="a0"/>
+    <w:link w:val="4"/>
+    <w:uiPriority w:val="9"/>
+    <w:rsid w:val="008F3495"/>
+    <w:rPr>
+      <w:b/>
+      <w:bCs/>
+    </w:rPr>
+  </w:style>
+  <w:style w:type="paragraph" w:styleId="HTML">
+    <w:name w:val="HTML Preformatted"/>
+    <w:basedOn w:val="a"/>
+    <w:link w:val="HTMLChar"/>
+    <w:uiPriority w:val="99"/>
+    <w:semiHidden/>
+    <w:unhideWhenUsed/>
+    <w:rsid w:val="00B074FD"/>
+    <w:pPr>
+      <w:widowControl/>
+      <w:tabs>
+        <w:tab w:val="left" w:pos="916"/>
+        <w:tab w:val="left" w:pos="1832"/>
+        <w:tab w:val="left" w:pos="2748"/>
+        <w:tab w:val="left" w:pos="3664"/>
+        <w:tab w:val="left" w:pos="4580"/>
+        <w:tab w:val="left" w:pos="5496"/>
+        <w:tab w:val="left" w:pos="6412"/>
+        <w:tab w:val="left" w:pos="7328"/>
+        <w:tab w:val="left" w:pos="8244"/>
+        <w:tab w:val="left" w:pos="9160"/>
+        <w:tab w:val="left" w:pos="10076"/>
+        <w:tab w:val="left" w:pos="10992"/>
+        <w:tab w:val="left" w:pos="11908"/>
+        <w:tab w:val="left" w:pos="12824"/>
+        <w:tab w:val="left" w:pos="13740"/>
+        <w:tab w:val="left" w:pos="14656"/>
+      </w:tabs>
+      <w:wordWrap/>
+      <w:autoSpaceDE/>
+      <w:autoSpaceDN/>
+      <w:spacing w:after="0" w:line="240" w:lineRule="auto"/>
+      <w:jc w:val="left"/>
+    </w:pPr>
+    <w:rPr>
+      <w:rFonts w:ascii="굴림체" w:eastAsia="굴림체" w:hAnsi="굴림체" w:cs="굴림체"/>
+      <w:kern w:val="0"/>
+      <w:sz w:val="24"/>
+      <w:szCs w:val="24"/>
+    </w:rPr>
+  </w:style>
+  <w:style w:type="character" w:customStyle="1" w:styleId="HTMLChar">
+    <w:name w:val="미리 서식이 지정된 HTML Char"/>
+    <w:basedOn w:val="a0"/>
+    <w:link w:val="HTML"/>
+    <w:uiPriority w:val="99"/>
+    <w:semiHidden/>
+    <w:rsid w:val="00B074FD"/>
+    <w:rPr>
+      <w:rFonts w:ascii="굴림체" w:eastAsia="굴림체" w:hAnsi="굴림체" w:cs="굴림체"/>
       <w:kern w:val="0"/>
       <w:sz w:val="24"/>
       <w:szCs w:val="24"/>

</xml_diff>

<commit_message>
java lambda 관련 내용 정리
</commit_message>
<xml_diff>
--- a/특정주제_정리한_word파일/computer_science_종합내용정리.docx
+++ b/특정주제_정리한_word파일/computer_science_종합내용정리.docx
@@ -1989,13 +1989,7 @@
         <w:t>이 필요한 이유</w:t>
       </w:r>
     </w:p>
-    <w:p>
-      <w:pPr>
-        <w:rPr>
-          <w:rFonts w:hint="eastAsia"/>
-        </w:rPr>
-      </w:pPr>
-    </w:p>
+    <w:p/>
     <w:p>
       <w:r>
         <w:rPr>
@@ -2027,7 +2021,7 @@
         <w:pStyle w:val="HTML"/>
         <w:shd w:val="clear" w:color="auto" w:fill="212121"/>
         <w:rPr>
-          <w:rFonts w:ascii="Menlo" w:hAnsi="Menlo"/>
+          <w:rFonts w:ascii="Menlo" w:hAnsi="Menlo" w:hint="eastAsia"/>
           <w:color w:val="EEFFFF"/>
           <w:sz w:val="20"/>
           <w:szCs w:val="20"/>
@@ -2439,13 +2433,7 @@
         <w:t>}</w:t>
       </w:r>
     </w:p>
-    <w:p>
-      <w:pPr>
-        <w:rPr>
-          <w:rFonts w:hint="eastAsia"/>
-        </w:rPr>
-      </w:pPr>
-    </w:p>
+    <w:p/>
     <w:p>
       <w:r>
         <w:rPr>
@@ -2509,11 +2497,6 @@
       </w:r>
     </w:p>
     <w:p>
-      <w:pPr>
-        <w:rPr>
-          <w:rFonts w:hint="eastAsia"/>
-        </w:rPr>
-      </w:pPr>
       <w:r>
         <w:rPr>
           <w:rFonts w:hint="eastAsia"/>
@@ -2552,11 +2535,6 @@
       </w:r>
     </w:p>
     <w:p>
-      <w:pPr>
-        <w:rPr>
-          <w:rFonts w:hint="eastAsia"/>
-        </w:rPr>
-      </w:pPr>
       <w:r>
         <w:t>‘</w:t>
       </w:r>
@@ -2626,7 +2604,7 @@
         <w:pStyle w:val="HTML"/>
         <w:shd w:val="clear" w:color="auto" w:fill="212121"/>
         <w:rPr>
-          <w:rFonts w:ascii="Menlo" w:hAnsi="Menlo"/>
+          <w:rFonts w:ascii="Menlo" w:hAnsi="Menlo" w:hint="eastAsia"/>
           <w:color w:val="EEFFFF"/>
           <w:sz w:val="20"/>
           <w:szCs w:val="20"/>
@@ -3820,20 +3798,29 @@
         </w:numPr>
         <w:ind w:leftChars="0"/>
         <w:rPr>
+          <w:rFonts w:ascii="맑은 고딕" w:eastAsia="맑은 고딕" w:hAnsi="맑은 고딕"/>
+          <w:color w:val="333333"/>
+          <w:sz w:val="21"/>
+          <w:szCs w:val="21"/>
+        </w:rPr>
+      </w:pPr>
+      <w:r>
+        <w:rPr>
+          <w:rFonts w:ascii="맑은 고딕" w:eastAsia="맑은 고딕" w:hAnsi="맑은 고딕"/>
+          <w:color w:val="333333"/>
+          <w:sz w:val="21"/>
+          <w:szCs w:val="21"/>
+        </w:rPr>
+        <w:t xml:space="preserve">Public List&lt;T&gt; asList(){} </w:t>
+      </w:r>
+      <w:r>
+        <w:rPr>
           <w:rFonts w:ascii="맑은 고딕" w:eastAsia="맑은 고딕" w:hAnsi="맑은 고딕" w:hint="eastAsia"/>
           <w:color w:val="333333"/>
           <w:sz w:val="21"/>
           <w:szCs w:val="21"/>
         </w:rPr>
-      </w:pPr>
-      <w:r>
-        <w:rPr>
-          <w:rFonts w:ascii="맑은 고딕" w:eastAsia="맑은 고딕" w:hAnsi="맑은 고딕"/>
-          <w:color w:val="333333"/>
-          <w:sz w:val="21"/>
-          <w:szCs w:val="21"/>
-        </w:rPr>
-        <w:t xml:space="preserve">Public List&lt;T&gt; asList(){} </w:t>
+        <w:t xml:space="preserve">처럼 </w:t>
       </w:r>
       <w:r>
         <w:rPr>
@@ -3842,62 +3829,53 @@
           <w:sz w:val="21"/>
           <w:szCs w:val="21"/>
         </w:rPr>
-        <w:t xml:space="preserve">처럼 </w:t>
+        <w:t>자료형 리턴 적는 곳에 사용</w:t>
+      </w:r>
+    </w:p>
+    <w:p/>
+    <w:p>
+      <w:pPr>
+        <w:pStyle w:val="2"/>
+      </w:pPr>
+      <w:r>
+        <w:rPr>
+          <w:rFonts w:hint="eastAsia"/>
+        </w:rPr>
+        <w:t>J</w:t>
+      </w:r>
+      <w:r>
+        <w:t xml:space="preserve">avaBean </w:t>
+      </w:r>
+      <w:r>
+        <w:rPr>
+          <w:rFonts w:hint="eastAsia"/>
+        </w:rPr>
+        <w:t>이란?</w:t>
+      </w:r>
+    </w:p>
+    <w:p>
+      <w:r>
+        <w:rPr>
+          <w:rFonts w:hint="eastAsia"/>
+        </w:rPr>
+        <w:t>J</w:t>
+      </w:r>
+      <w:r>
+        <w:t>avaBean</w:t>
+      </w:r>
+      <w:r>
+        <w:rPr>
+          <w:rFonts w:hint="eastAsia"/>
+        </w:rPr>
+        <w:t xml:space="preserve">은 </w:t>
+      </w:r>
+      <w:r>
+        <w:t xml:space="preserve">JavaBean API </w:t>
       </w:r>
       <w:r>
         <w:rPr>
           <w:rFonts w:ascii="맑은 고딕" w:eastAsia="맑은 고딕" w:hAnsi="맑은 고딕" w:hint="eastAsia"/>
           <w:color w:val="333333"/>
-          <w:sz w:val="21"/>
-          <w:szCs w:val="21"/>
-        </w:rPr>
-        <w:t>자료형 리턴 적는 곳에 사용</w:t>
-      </w:r>
-    </w:p>
-    <w:p/>
-    <w:p>
-      <w:pPr>
-        <w:pStyle w:val="2"/>
-      </w:pPr>
-      <w:r>
-        <w:rPr>
-          <w:rFonts w:hint="eastAsia"/>
-        </w:rPr>
-        <w:t>J</w:t>
-      </w:r>
-      <w:r>
-        <w:t xml:space="preserve">avaBean </w:t>
-      </w:r>
-      <w:r>
-        <w:rPr>
-          <w:rFonts w:hint="eastAsia"/>
-        </w:rPr>
-        <w:t>이란?</w:t>
-      </w:r>
-    </w:p>
-    <w:p>
-      <w:r>
-        <w:rPr>
-          <w:rFonts w:hint="eastAsia"/>
-        </w:rPr>
-        <w:t>J</w:t>
-      </w:r>
-      <w:r>
-        <w:t>avaBean</w:t>
-      </w:r>
-      <w:r>
-        <w:rPr>
-          <w:rFonts w:hint="eastAsia"/>
-        </w:rPr>
-        <w:t xml:space="preserve">은 </w:t>
-      </w:r>
-      <w:r>
-        <w:t xml:space="preserve">JavaBean API </w:t>
-      </w:r>
-      <w:r>
-        <w:rPr>
-          <w:rFonts w:ascii="맑은 고딕" w:eastAsia="맑은 고딕" w:hAnsi="맑은 고딕" w:hint="eastAsia"/>
-          <w:color w:val="333333"/>
         </w:rPr>
         <w:t>Specification</w:t>
       </w:r>
@@ -3918,11 +3896,6 @@
       </w:r>
     </w:p>
     <w:p>
-      <w:pPr>
-        <w:rPr>
-          <w:rFonts w:hint="eastAsia"/>
-        </w:rPr>
-      </w:pPr>
       <w:r>
         <w:rPr>
           <w:rFonts w:hint="eastAsia"/>
@@ -4088,9 +4061,6 @@
           <w:numId w:val="5"/>
         </w:numPr>
         <w:ind w:leftChars="0"/>
-        <w:rPr>
-          <w:rFonts w:hint="eastAsia"/>
-        </w:rPr>
       </w:pPr>
       <w:r>
         <w:t xml:space="preserve">Java.io.Serializable </w:t>
@@ -4123,11 +4093,6 @@
     </w:p>
     <w:p/>
     <w:p>
-      <w:pPr>
-        <w:rPr>
-          <w:rFonts w:hint="eastAsia"/>
-        </w:rPr>
-      </w:pPr>
       <w:r>
         <w:rPr>
           <w:rFonts w:hint="eastAsia"/>
@@ -4136,39 +4101,1606 @@
       </w:r>
     </w:p>
     <w:p>
-      <w:pPr>
-        <w:rPr>
-          <w:rFonts w:hint="eastAsia"/>
-        </w:rPr>
-      </w:pPr>
       <w:r>
         <w:t>https://imasoftwareengineer.tistory.com/101?category=769427</w:t>
       </w:r>
     </w:p>
-    <w:p>
-      <w:pPr>
-        <w:rPr>
-          <w:rFonts w:hint="eastAsia"/>
-        </w:rPr>
-      </w:pPr>
-    </w:p>
-    <w:p>
-      <w:pPr>
-        <w:pStyle w:val="1"/>
-      </w:pPr>
-      <w:r>
-        <w:rPr>
-          <w:rFonts w:hint="eastAsia"/>
-        </w:rPr>
-        <w:t>디자인 패턴</w:t>
-      </w:r>
-    </w:p>
+    <w:p/>
     <w:p>
       <w:pPr>
         <w:pStyle w:val="2"/>
       </w:pPr>
-    </w:p>
-    <w:p>
+      <w:r>
+        <w:rPr>
+          <w:rFonts w:hint="eastAsia"/>
+        </w:rPr>
+        <w:t xml:space="preserve">자바 </w:t>
+      </w:r>
+      <w:r>
+        <w:t>Lambda</w:t>
+      </w:r>
+    </w:p>
+    <w:p>
+      <w:r>
+        <w:rPr>
+          <w:rFonts w:hint="eastAsia"/>
+        </w:rPr>
+        <w:t>소프트웨어 세계에서는 람다란 함수이다.</w:t>
+      </w:r>
+      <w:r>
+        <w:t xml:space="preserve"> </w:t>
+      </w:r>
+      <w:r>
+        <w:rPr>
+          <w:rFonts w:hint="eastAsia"/>
+        </w:rPr>
+        <w:t>자바에서는 메서드이다.</w:t>
+      </w:r>
+    </w:p>
+    <w:p>
+      <w:r>
+        <w:rPr>
+          <w:rFonts w:hint="eastAsia"/>
+        </w:rPr>
+        <w:t>그러면 모든 함수나 메서드는 람다인가</w:t>
+      </w:r>
+      <w:r>
+        <w:t xml:space="preserve">? </w:t>
+      </w:r>
+      <w:r>
+        <w:rPr>
+          <w:rFonts w:hint="eastAsia"/>
+        </w:rPr>
+        <w:t>아니다.</w:t>
+      </w:r>
+      <w:r>
+        <w:t xml:space="preserve"> </w:t>
+      </w:r>
+      <w:r>
+        <w:rPr>
+          <w:rFonts w:hint="eastAsia"/>
+          <w:b/>
+          <w:bCs/>
+          <w:u w:val="single"/>
+        </w:rPr>
+        <w:t>매개변수로 전해질 수 있는 함수/메서드</w:t>
+      </w:r>
+      <w:r>
+        <w:rPr>
+          <w:rFonts w:hint="eastAsia"/>
+        </w:rPr>
+        <w:t>만을 람다라고 한다.</w:t>
+      </w:r>
+    </w:p>
+    <w:p>
+      <w:r>
+        <w:rPr>
+          <w:rFonts w:hint="eastAsia"/>
+        </w:rPr>
+        <w:t>전통적인 자바 프로그램에서는 아래처럼 인터페이스-인터페이스 구현클래스로 나누어 많이 개발</w:t>
+      </w:r>
+      <w:r>
+        <w:rPr>
+          <w:rFonts w:hint="eastAsia"/>
+        </w:rPr>
+        <w:lastRenderedPageBreak/>
+        <w:t>한다.</w:t>
+      </w:r>
+    </w:p>
+    <w:p>
+      <w:pPr>
+        <w:pStyle w:val="HTML"/>
+        <w:shd w:val="clear" w:color="auto" w:fill="212121"/>
+        <w:rPr>
+          <w:rFonts w:ascii="Source Code Pro" w:hAnsi="Source Code Pro"/>
+          <w:color w:val="EEFFFF"/>
+          <w:sz w:val="20"/>
+          <w:szCs w:val="20"/>
+        </w:rPr>
+      </w:pPr>
+      <w:r>
+        <w:rPr>
+          <w:rFonts w:ascii="Source Code Pro" w:hAnsi="Source Code Pro"/>
+          <w:i/>
+          <w:iCs/>
+          <w:color w:val="C792EA"/>
+          <w:sz w:val="20"/>
+          <w:szCs w:val="20"/>
+        </w:rPr>
+        <w:t xml:space="preserve">public interface </w:t>
+      </w:r>
+      <w:r>
+        <w:rPr>
+          <w:rFonts w:ascii="Source Code Pro" w:hAnsi="Source Code Pro"/>
+          <w:color w:val="C3E88D"/>
+          <w:sz w:val="20"/>
+          <w:szCs w:val="20"/>
+        </w:rPr>
+        <w:t xml:space="preserve">Operation </w:t>
+      </w:r>
+      <w:r>
+        <w:rPr>
+          <w:rFonts w:ascii="Source Code Pro" w:hAnsi="Source Code Pro"/>
+          <w:color w:val="89DDFF"/>
+          <w:sz w:val="20"/>
+          <w:szCs w:val="20"/>
+        </w:rPr>
+        <w:t>{</w:t>
+      </w:r>
+      <w:r>
+        <w:rPr>
+          <w:rFonts w:ascii="Source Code Pro" w:hAnsi="Source Code Pro"/>
+          <w:color w:val="89DDFF"/>
+          <w:sz w:val="20"/>
+          <w:szCs w:val="20"/>
+        </w:rPr>
+        <w:br/>
+        <w:t xml:space="preserve">    </w:t>
+      </w:r>
+      <w:r>
+        <w:rPr>
+          <w:rFonts w:ascii="Source Code Pro" w:hAnsi="Source Code Pro"/>
+          <w:color w:val="FFCB6B"/>
+          <w:sz w:val="20"/>
+          <w:szCs w:val="20"/>
+        </w:rPr>
+        <w:t xml:space="preserve">Integer </w:t>
+      </w:r>
+      <w:r>
+        <w:rPr>
+          <w:rFonts w:ascii="Source Code Pro" w:hAnsi="Source Code Pro"/>
+          <w:color w:val="82AAFF"/>
+          <w:sz w:val="20"/>
+          <w:szCs w:val="20"/>
+        </w:rPr>
+        <w:t>add</w:t>
+      </w:r>
+      <w:r>
+        <w:rPr>
+          <w:rFonts w:ascii="Source Code Pro" w:hAnsi="Source Code Pro"/>
+          <w:color w:val="89DDFF"/>
+          <w:sz w:val="20"/>
+          <w:szCs w:val="20"/>
+        </w:rPr>
+        <w:t>(</w:t>
+      </w:r>
+      <w:r>
+        <w:rPr>
+          <w:rFonts w:ascii="Source Code Pro" w:hAnsi="Source Code Pro"/>
+          <w:color w:val="FFCB6B"/>
+          <w:sz w:val="20"/>
+          <w:szCs w:val="20"/>
+        </w:rPr>
+        <w:t xml:space="preserve">Integer </w:t>
+      </w:r>
+      <w:r>
+        <w:rPr>
+          <w:rFonts w:ascii="Source Code Pro" w:hAnsi="Source Code Pro"/>
+          <w:color w:val="F78C6C"/>
+          <w:sz w:val="20"/>
+          <w:szCs w:val="20"/>
+        </w:rPr>
+        <w:t>x</w:t>
+      </w:r>
+      <w:r>
+        <w:rPr>
+          <w:rFonts w:ascii="Source Code Pro" w:hAnsi="Source Code Pro"/>
+          <w:color w:val="89DDFF"/>
+          <w:sz w:val="20"/>
+          <w:szCs w:val="20"/>
+        </w:rPr>
+        <w:t xml:space="preserve">, </w:t>
+      </w:r>
+      <w:r>
+        <w:rPr>
+          <w:rFonts w:ascii="Source Code Pro" w:hAnsi="Source Code Pro"/>
+          <w:color w:val="FFCB6B"/>
+          <w:sz w:val="20"/>
+          <w:szCs w:val="20"/>
+        </w:rPr>
+        <w:t xml:space="preserve">Integer </w:t>
+      </w:r>
+      <w:r>
+        <w:rPr>
+          <w:rFonts w:ascii="Source Code Pro" w:hAnsi="Source Code Pro"/>
+          <w:color w:val="F78C6C"/>
+          <w:sz w:val="20"/>
+          <w:szCs w:val="20"/>
+        </w:rPr>
+        <w:t>y</w:t>
+      </w:r>
+      <w:r>
+        <w:rPr>
+          <w:rFonts w:ascii="Source Code Pro" w:hAnsi="Source Code Pro"/>
+          <w:color w:val="89DDFF"/>
+          <w:sz w:val="20"/>
+          <w:szCs w:val="20"/>
+        </w:rPr>
+        <w:t>);</w:t>
+      </w:r>
+      <w:r>
+        <w:rPr>
+          <w:rFonts w:ascii="Source Code Pro" w:hAnsi="Source Code Pro"/>
+          <w:color w:val="89DDFF"/>
+          <w:sz w:val="20"/>
+          <w:szCs w:val="20"/>
+        </w:rPr>
+        <w:br/>
+        <w:t>}</w:t>
+      </w:r>
+    </w:p>
+    <w:p>
+      <w:pPr>
+        <w:pStyle w:val="HTML"/>
+        <w:shd w:val="clear" w:color="auto" w:fill="212121"/>
+        <w:rPr>
+          <w:rFonts w:ascii="Source Code Pro" w:hAnsi="Source Code Pro"/>
+          <w:color w:val="89DDFF"/>
+          <w:sz w:val="20"/>
+          <w:szCs w:val="20"/>
+        </w:rPr>
+      </w:pPr>
+      <w:r>
+        <w:rPr>
+          <w:rFonts w:ascii="Source Code Pro" w:hAnsi="Source Code Pro"/>
+          <w:i/>
+          <w:iCs/>
+          <w:color w:val="C792EA"/>
+          <w:sz w:val="20"/>
+          <w:szCs w:val="20"/>
+        </w:rPr>
+        <w:t xml:space="preserve">public class </w:t>
+      </w:r>
+      <w:r>
+        <w:rPr>
+          <w:rFonts w:ascii="Source Code Pro" w:hAnsi="Source Code Pro"/>
+          <w:color w:val="FFCB6B"/>
+          <w:sz w:val="20"/>
+          <w:szCs w:val="20"/>
+        </w:rPr>
+        <w:t xml:space="preserve">OperationImpl </w:t>
+      </w:r>
+      <w:r>
+        <w:rPr>
+          <w:rFonts w:ascii="Source Code Pro" w:hAnsi="Source Code Pro"/>
+          <w:i/>
+          <w:iCs/>
+          <w:color w:val="C792EA"/>
+          <w:sz w:val="20"/>
+          <w:szCs w:val="20"/>
+        </w:rPr>
+        <w:t xml:space="preserve">implements </w:t>
+      </w:r>
+      <w:r>
+        <w:rPr>
+          <w:rFonts w:ascii="Source Code Pro" w:hAnsi="Source Code Pro"/>
+          <w:color w:val="C3E88D"/>
+          <w:sz w:val="20"/>
+          <w:szCs w:val="20"/>
+        </w:rPr>
+        <w:t>Operation</w:t>
+      </w:r>
+      <w:r>
+        <w:rPr>
+          <w:rFonts w:ascii="Source Code Pro" w:hAnsi="Source Code Pro"/>
+          <w:color w:val="89DDFF"/>
+          <w:sz w:val="20"/>
+          <w:szCs w:val="20"/>
+        </w:rPr>
+        <w:t>{</w:t>
+      </w:r>
+      <w:r>
+        <w:rPr>
+          <w:rFonts w:ascii="Source Code Pro" w:hAnsi="Source Code Pro"/>
+          <w:color w:val="89DDFF"/>
+          <w:sz w:val="20"/>
+          <w:szCs w:val="20"/>
+        </w:rPr>
+        <w:br/>
+        <w:t xml:space="preserve">    </w:t>
+      </w:r>
+      <w:r>
+        <w:rPr>
+          <w:rFonts w:ascii="Source Code Pro" w:hAnsi="Source Code Pro"/>
+          <w:color w:val="C792EA"/>
+          <w:sz w:val="20"/>
+          <w:szCs w:val="20"/>
+        </w:rPr>
+        <w:t>@Override</w:t>
+      </w:r>
+      <w:r>
+        <w:rPr>
+          <w:rFonts w:ascii="Source Code Pro" w:hAnsi="Source Code Pro"/>
+          <w:color w:val="C792EA"/>
+          <w:sz w:val="20"/>
+          <w:szCs w:val="20"/>
+        </w:rPr>
+        <w:br/>
+        <w:t xml:space="preserve">    </w:t>
+      </w:r>
+      <w:r>
+        <w:rPr>
+          <w:rFonts w:ascii="Source Code Pro" w:hAnsi="Source Code Pro"/>
+          <w:i/>
+          <w:iCs/>
+          <w:color w:val="C792EA"/>
+          <w:sz w:val="20"/>
+          <w:szCs w:val="20"/>
+        </w:rPr>
+        <w:t xml:space="preserve">public </w:t>
+      </w:r>
+      <w:r>
+        <w:rPr>
+          <w:rFonts w:ascii="Source Code Pro" w:hAnsi="Source Code Pro"/>
+          <w:color w:val="FFCB6B"/>
+          <w:sz w:val="20"/>
+          <w:szCs w:val="20"/>
+        </w:rPr>
+        <w:t xml:space="preserve">Integer </w:t>
+      </w:r>
+      <w:r>
+        <w:rPr>
+          <w:rFonts w:ascii="Source Code Pro" w:hAnsi="Source Code Pro"/>
+          <w:color w:val="82AAFF"/>
+          <w:sz w:val="20"/>
+          <w:szCs w:val="20"/>
+        </w:rPr>
+        <w:t>add</w:t>
+      </w:r>
+      <w:r>
+        <w:rPr>
+          <w:rFonts w:ascii="Source Code Pro" w:hAnsi="Source Code Pro"/>
+          <w:color w:val="89DDFF"/>
+          <w:sz w:val="20"/>
+          <w:szCs w:val="20"/>
+        </w:rPr>
+        <w:t>(</w:t>
+      </w:r>
+      <w:r>
+        <w:rPr>
+          <w:rFonts w:ascii="Source Code Pro" w:hAnsi="Source Code Pro"/>
+          <w:color w:val="FFCB6B"/>
+          <w:sz w:val="20"/>
+          <w:szCs w:val="20"/>
+        </w:rPr>
+        <w:t xml:space="preserve">Integer </w:t>
+      </w:r>
+      <w:r>
+        <w:rPr>
+          <w:rFonts w:ascii="Source Code Pro" w:hAnsi="Source Code Pro"/>
+          <w:color w:val="F78C6C"/>
+          <w:sz w:val="20"/>
+          <w:szCs w:val="20"/>
+        </w:rPr>
+        <w:t>x</w:t>
+      </w:r>
+      <w:r>
+        <w:rPr>
+          <w:rFonts w:ascii="Source Code Pro" w:hAnsi="Source Code Pro"/>
+          <w:color w:val="89DDFF"/>
+          <w:sz w:val="20"/>
+          <w:szCs w:val="20"/>
+        </w:rPr>
+        <w:t xml:space="preserve">, </w:t>
+      </w:r>
+      <w:r>
+        <w:rPr>
+          <w:rFonts w:ascii="Source Code Pro" w:hAnsi="Source Code Pro"/>
+          <w:color w:val="FFCB6B"/>
+          <w:sz w:val="20"/>
+          <w:szCs w:val="20"/>
+        </w:rPr>
+        <w:t xml:space="preserve">Integer </w:t>
+      </w:r>
+      <w:r>
+        <w:rPr>
+          <w:rFonts w:ascii="Source Code Pro" w:hAnsi="Source Code Pro"/>
+          <w:color w:val="F78C6C"/>
+          <w:sz w:val="20"/>
+          <w:szCs w:val="20"/>
+        </w:rPr>
+        <w:t>y</w:t>
+      </w:r>
+      <w:r>
+        <w:rPr>
+          <w:rFonts w:ascii="Source Code Pro" w:hAnsi="Source Code Pro"/>
+          <w:color w:val="89DDFF"/>
+          <w:sz w:val="20"/>
+          <w:szCs w:val="20"/>
+        </w:rPr>
+        <w:t>) {</w:t>
+      </w:r>
+      <w:r>
+        <w:rPr>
+          <w:rFonts w:ascii="Source Code Pro" w:hAnsi="Source Code Pro"/>
+          <w:color w:val="89DDFF"/>
+          <w:sz w:val="20"/>
+          <w:szCs w:val="20"/>
+        </w:rPr>
+        <w:br/>
+        <w:t xml:space="preserve">        </w:t>
+      </w:r>
+      <w:r>
+        <w:rPr>
+          <w:rFonts w:ascii="Source Code Pro" w:hAnsi="Source Code Pro"/>
+          <w:i/>
+          <w:iCs/>
+          <w:color w:val="C792EA"/>
+          <w:sz w:val="20"/>
+          <w:szCs w:val="20"/>
+        </w:rPr>
+        <w:t xml:space="preserve">return </w:t>
+      </w:r>
+      <w:r>
+        <w:rPr>
+          <w:rFonts w:ascii="Source Code Pro" w:hAnsi="Source Code Pro"/>
+          <w:color w:val="F78C6C"/>
+          <w:sz w:val="20"/>
+          <w:szCs w:val="20"/>
+        </w:rPr>
+        <w:t xml:space="preserve">x </w:t>
+      </w:r>
+      <w:r>
+        <w:rPr>
+          <w:rFonts w:ascii="Source Code Pro" w:hAnsi="Source Code Pro"/>
+          <w:color w:val="89DDFF"/>
+          <w:sz w:val="20"/>
+          <w:szCs w:val="20"/>
+        </w:rPr>
+        <w:t xml:space="preserve">+ </w:t>
+      </w:r>
+      <w:r>
+        <w:rPr>
+          <w:rFonts w:ascii="Source Code Pro" w:hAnsi="Source Code Pro"/>
+          <w:color w:val="F78C6C"/>
+          <w:sz w:val="20"/>
+          <w:szCs w:val="20"/>
+        </w:rPr>
+        <w:t>y</w:t>
+      </w:r>
+      <w:r>
+        <w:rPr>
+          <w:rFonts w:ascii="Source Code Pro" w:hAnsi="Source Code Pro"/>
+          <w:color w:val="89DDFF"/>
+          <w:sz w:val="20"/>
+          <w:szCs w:val="20"/>
+        </w:rPr>
+        <w:t>;</w:t>
+      </w:r>
+      <w:r>
+        <w:rPr>
+          <w:rFonts w:ascii="Source Code Pro" w:hAnsi="Source Code Pro"/>
+          <w:color w:val="89DDFF"/>
+          <w:sz w:val="20"/>
+          <w:szCs w:val="20"/>
+        </w:rPr>
+        <w:br/>
+        <w:t xml:space="preserve">    }</w:t>
+      </w:r>
+      <w:r>
+        <w:rPr>
+          <w:rFonts w:ascii="Source Code Pro" w:hAnsi="Source Code Pro"/>
+          <w:color w:val="89DDFF"/>
+          <w:sz w:val="20"/>
+          <w:szCs w:val="20"/>
+        </w:rPr>
+        <w:br/>
+        <w:t>}</w:t>
+      </w:r>
+    </w:p>
+    <w:p>
+      <w:pPr>
+        <w:pStyle w:val="HTML"/>
+        <w:shd w:val="clear" w:color="auto" w:fill="212121"/>
+        <w:rPr>
+          <w:rFonts w:ascii="Source Code Pro" w:hAnsi="Source Code Pro"/>
+          <w:color w:val="EEFFFF"/>
+          <w:sz w:val="20"/>
+          <w:szCs w:val="20"/>
+        </w:rPr>
+      </w:pPr>
+      <w:r>
+        <w:rPr>
+          <w:rFonts w:ascii="Source Code Pro" w:hAnsi="Source Code Pro"/>
+          <w:i/>
+          <w:iCs/>
+          <w:color w:val="C792EA"/>
+          <w:sz w:val="20"/>
+          <w:szCs w:val="20"/>
+        </w:rPr>
+        <w:t xml:space="preserve">public class </w:t>
+      </w:r>
+      <w:r>
+        <w:rPr>
+          <w:rFonts w:ascii="Source Code Pro" w:hAnsi="Source Code Pro"/>
+          <w:color w:val="FFCB6B"/>
+          <w:sz w:val="20"/>
+          <w:szCs w:val="20"/>
+        </w:rPr>
+        <w:t xml:space="preserve">App </w:t>
+      </w:r>
+      <w:r>
+        <w:rPr>
+          <w:rFonts w:ascii="Source Code Pro" w:hAnsi="Source Code Pro"/>
+          <w:color w:val="89DDFF"/>
+          <w:sz w:val="20"/>
+          <w:szCs w:val="20"/>
+        </w:rPr>
+        <w:t>{</w:t>
+      </w:r>
+      <w:r>
+        <w:rPr>
+          <w:rFonts w:ascii="Source Code Pro" w:hAnsi="Source Code Pro"/>
+          <w:color w:val="89DDFF"/>
+          <w:sz w:val="20"/>
+          <w:szCs w:val="20"/>
+        </w:rPr>
+        <w:br/>
+      </w:r>
+      <w:r>
+        <w:rPr>
+          <w:rFonts w:ascii="Source Code Pro" w:hAnsi="Source Code Pro"/>
+          <w:color w:val="89DDFF"/>
+          <w:sz w:val="20"/>
+          <w:szCs w:val="20"/>
+        </w:rPr>
+        <w:br/>
+        <w:t xml:space="preserve">    </w:t>
+      </w:r>
+      <w:r>
+        <w:rPr>
+          <w:rFonts w:ascii="Source Code Pro" w:hAnsi="Source Code Pro"/>
+          <w:i/>
+          <w:iCs/>
+          <w:color w:val="C792EA"/>
+          <w:sz w:val="20"/>
+          <w:szCs w:val="20"/>
+        </w:rPr>
+        <w:t xml:space="preserve">public static void </w:t>
+      </w:r>
+      <w:r>
+        <w:rPr>
+          <w:rFonts w:ascii="Source Code Pro" w:hAnsi="Source Code Pro"/>
+          <w:color w:val="82AAFF"/>
+          <w:sz w:val="20"/>
+          <w:szCs w:val="20"/>
+        </w:rPr>
+        <w:t>main</w:t>
+      </w:r>
+      <w:r>
+        <w:rPr>
+          <w:rFonts w:ascii="Source Code Pro" w:hAnsi="Source Code Pro"/>
+          <w:color w:val="89DDFF"/>
+          <w:sz w:val="20"/>
+          <w:szCs w:val="20"/>
+        </w:rPr>
+        <w:t>(</w:t>
+      </w:r>
+      <w:r>
+        <w:rPr>
+          <w:rFonts w:ascii="Source Code Pro" w:hAnsi="Source Code Pro"/>
+          <w:color w:val="FFCB6B"/>
+          <w:sz w:val="20"/>
+          <w:szCs w:val="20"/>
+        </w:rPr>
+        <w:t>String</w:t>
+      </w:r>
+      <w:r>
+        <w:rPr>
+          <w:rFonts w:ascii="Source Code Pro" w:hAnsi="Source Code Pro"/>
+          <w:color w:val="89DDFF"/>
+          <w:sz w:val="20"/>
+          <w:szCs w:val="20"/>
+        </w:rPr>
+        <w:t xml:space="preserve">[] </w:t>
+      </w:r>
+      <w:r>
+        <w:rPr>
+          <w:rFonts w:ascii="Source Code Pro" w:hAnsi="Source Code Pro"/>
+          <w:color w:val="F78C6C"/>
+          <w:sz w:val="20"/>
+          <w:szCs w:val="20"/>
+        </w:rPr>
+        <w:t>args</w:t>
+      </w:r>
+      <w:r>
+        <w:rPr>
+          <w:rFonts w:ascii="Source Code Pro" w:hAnsi="Source Code Pro"/>
+          <w:color w:val="89DDFF"/>
+          <w:sz w:val="20"/>
+          <w:szCs w:val="20"/>
+        </w:rPr>
+        <w:t>) {</w:t>
+      </w:r>
+      <w:r>
+        <w:rPr>
+          <w:rFonts w:ascii="Source Code Pro" w:hAnsi="Source Code Pro"/>
+          <w:color w:val="89DDFF"/>
+          <w:sz w:val="20"/>
+          <w:szCs w:val="20"/>
+        </w:rPr>
+        <w:br/>
+        <w:t xml:space="preserve">        </w:t>
+      </w:r>
+      <w:r>
+        <w:rPr>
+          <w:rFonts w:ascii="Source Code Pro" w:hAnsi="Source Code Pro"/>
+          <w:color w:val="C3E88D"/>
+          <w:sz w:val="20"/>
+          <w:szCs w:val="20"/>
+        </w:rPr>
+        <w:t xml:space="preserve">Operation </w:t>
+      </w:r>
+      <w:r>
+        <w:rPr>
+          <w:rFonts w:ascii="Source Code Pro" w:hAnsi="Source Code Pro"/>
+          <w:color w:val="EEFFFF"/>
+          <w:sz w:val="20"/>
+          <w:szCs w:val="20"/>
+        </w:rPr>
+        <w:t xml:space="preserve">op </w:t>
+      </w:r>
+      <w:r>
+        <w:rPr>
+          <w:rFonts w:ascii="Source Code Pro" w:hAnsi="Source Code Pro"/>
+          <w:color w:val="89DDFF"/>
+          <w:sz w:val="20"/>
+          <w:szCs w:val="20"/>
+        </w:rPr>
+        <w:t xml:space="preserve">= </w:t>
+      </w:r>
+      <w:r>
+        <w:rPr>
+          <w:rFonts w:ascii="Source Code Pro" w:hAnsi="Source Code Pro"/>
+          <w:i/>
+          <w:iCs/>
+          <w:color w:val="C792EA"/>
+          <w:sz w:val="20"/>
+          <w:szCs w:val="20"/>
+        </w:rPr>
+        <w:t xml:space="preserve">new </w:t>
+      </w:r>
+      <w:r>
+        <w:rPr>
+          <w:rFonts w:ascii="Source Code Pro" w:hAnsi="Source Code Pro"/>
+          <w:color w:val="82AAFF"/>
+          <w:sz w:val="20"/>
+          <w:szCs w:val="20"/>
+        </w:rPr>
+        <w:t>OperationImpl</w:t>
+      </w:r>
+      <w:r>
+        <w:rPr>
+          <w:rFonts w:ascii="Source Code Pro" w:hAnsi="Source Code Pro"/>
+          <w:color w:val="89DDFF"/>
+          <w:sz w:val="20"/>
+          <w:szCs w:val="20"/>
+        </w:rPr>
+        <w:t>();</w:t>
+      </w:r>
+      <w:r>
+        <w:rPr>
+          <w:rFonts w:ascii="Source Code Pro" w:hAnsi="Source Code Pro"/>
+          <w:color w:val="89DDFF"/>
+          <w:sz w:val="20"/>
+          <w:szCs w:val="20"/>
+        </w:rPr>
+        <w:br/>
+        <w:t xml:space="preserve">        </w:t>
+      </w:r>
+      <w:r>
+        <w:rPr>
+          <w:rFonts w:ascii="Source Code Pro" w:hAnsi="Source Code Pro"/>
+          <w:i/>
+          <w:iCs/>
+          <w:color w:val="C792EA"/>
+          <w:sz w:val="20"/>
+          <w:szCs w:val="20"/>
+        </w:rPr>
+        <w:t xml:space="preserve">int </w:t>
+      </w:r>
+      <w:r>
+        <w:rPr>
+          <w:rFonts w:ascii="Source Code Pro" w:hAnsi="Source Code Pro"/>
+          <w:color w:val="EEFFFF"/>
+          <w:sz w:val="20"/>
+          <w:szCs w:val="20"/>
+        </w:rPr>
+        <w:t xml:space="preserve">result </w:t>
+      </w:r>
+      <w:r>
+        <w:rPr>
+          <w:rFonts w:ascii="Source Code Pro" w:hAnsi="Source Code Pro"/>
+          <w:color w:val="89DDFF"/>
+          <w:sz w:val="20"/>
+          <w:szCs w:val="20"/>
+        </w:rPr>
+        <w:t xml:space="preserve">= </w:t>
+      </w:r>
+      <w:r>
+        <w:rPr>
+          <w:rFonts w:ascii="Source Code Pro" w:hAnsi="Source Code Pro"/>
+          <w:color w:val="EEFFFF"/>
+          <w:sz w:val="20"/>
+          <w:szCs w:val="20"/>
+        </w:rPr>
+        <w:t>op</w:t>
+      </w:r>
+      <w:r>
+        <w:rPr>
+          <w:rFonts w:ascii="Source Code Pro" w:hAnsi="Source Code Pro"/>
+          <w:color w:val="89DDFF"/>
+          <w:sz w:val="20"/>
+          <w:szCs w:val="20"/>
+        </w:rPr>
+        <w:t>.</w:t>
+      </w:r>
+      <w:r>
+        <w:rPr>
+          <w:rFonts w:ascii="Source Code Pro" w:hAnsi="Source Code Pro"/>
+          <w:color w:val="82AAFF"/>
+          <w:sz w:val="20"/>
+          <w:szCs w:val="20"/>
+        </w:rPr>
+        <w:t>add</w:t>
+      </w:r>
+      <w:r>
+        <w:rPr>
+          <w:rFonts w:ascii="Source Code Pro" w:hAnsi="Source Code Pro"/>
+          <w:color w:val="89DDFF"/>
+          <w:sz w:val="20"/>
+          <w:szCs w:val="20"/>
+        </w:rPr>
+        <w:t>(</w:t>
+      </w:r>
+      <w:r>
+        <w:rPr>
+          <w:rFonts w:ascii="Source Code Pro" w:hAnsi="Source Code Pro"/>
+          <w:color w:val="F78C6C"/>
+          <w:sz w:val="20"/>
+          <w:szCs w:val="20"/>
+        </w:rPr>
+        <w:t>1</w:t>
+      </w:r>
+      <w:r>
+        <w:rPr>
+          <w:rFonts w:ascii="Source Code Pro" w:hAnsi="Source Code Pro"/>
+          <w:color w:val="89DDFF"/>
+          <w:sz w:val="20"/>
+          <w:szCs w:val="20"/>
+        </w:rPr>
+        <w:t xml:space="preserve">, </w:t>
+      </w:r>
+      <w:r>
+        <w:rPr>
+          <w:rFonts w:ascii="Source Code Pro" w:hAnsi="Source Code Pro"/>
+          <w:color w:val="F78C6C"/>
+          <w:sz w:val="20"/>
+          <w:szCs w:val="20"/>
+        </w:rPr>
+        <w:t>3</w:t>
+      </w:r>
+      <w:r>
+        <w:rPr>
+          <w:rFonts w:ascii="Source Code Pro" w:hAnsi="Source Code Pro"/>
+          <w:color w:val="89DDFF"/>
+          <w:sz w:val="20"/>
+          <w:szCs w:val="20"/>
+        </w:rPr>
+        <w:t>);</w:t>
+      </w:r>
+      <w:r>
+        <w:rPr>
+          <w:rFonts w:ascii="Source Code Pro" w:hAnsi="Source Code Pro"/>
+          <w:color w:val="89DDFF"/>
+          <w:sz w:val="20"/>
+          <w:szCs w:val="20"/>
+        </w:rPr>
+        <w:br/>
+        <w:t xml:space="preserve">        </w:t>
+      </w:r>
+      <w:r>
+        <w:rPr>
+          <w:rFonts w:ascii="Source Code Pro" w:hAnsi="Source Code Pro"/>
+          <w:color w:val="FFCB6B"/>
+          <w:sz w:val="20"/>
+          <w:szCs w:val="20"/>
+        </w:rPr>
+        <w:t>System</w:t>
+      </w:r>
+      <w:r>
+        <w:rPr>
+          <w:rFonts w:ascii="Source Code Pro" w:hAnsi="Source Code Pro"/>
+          <w:color w:val="89DDFF"/>
+          <w:sz w:val="20"/>
+          <w:szCs w:val="20"/>
+        </w:rPr>
+        <w:t>.</w:t>
+      </w:r>
+      <w:r>
+        <w:rPr>
+          <w:rFonts w:ascii="Source Code Pro" w:hAnsi="Source Code Pro"/>
+          <w:color w:val="F78C6C"/>
+          <w:sz w:val="20"/>
+          <w:szCs w:val="20"/>
+        </w:rPr>
+        <w:t>out</w:t>
+      </w:r>
+      <w:r>
+        <w:rPr>
+          <w:rFonts w:ascii="Source Code Pro" w:hAnsi="Source Code Pro"/>
+          <w:color w:val="89DDFF"/>
+          <w:sz w:val="20"/>
+          <w:szCs w:val="20"/>
+        </w:rPr>
+        <w:t>.</w:t>
+      </w:r>
+      <w:r>
+        <w:rPr>
+          <w:rFonts w:ascii="Source Code Pro" w:hAnsi="Source Code Pro"/>
+          <w:color w:val="82AAFF"/>
+          <w:sz w:val="20"/>
+          <w:szCs w:val="20"/>
+        </w:rPr>
+        <w:t>println</w:t>
+      </w:r>
+      <w:r>
+        <w:rPr>
+          <w:rFonts w:ascii="Source Code Pro" w:hAnsi="Source Code Pro"/>
+          <w:color w:val="89DDFF"/>
+          <w:sz w:val="20"/>
+          <w:szCs w:val="20"/>
+        </w:rPr>
+        <w:t>(</w:t>
+      </w:r>
+      <w:r>
+        <w:rPr>
+          <w:rFonts w:ascii="Source Code Pro" w:hAnsi="Source Code Pro"/>
+          <w:color w:val="EEFFFF"/>
+          <w:sz w:val="20"/>
+          <w:szCs w:val="20"/>
+        </w:rPr>
+        <w:t>result</w:t>
+      </w:r>
+      <w:r>
+        <w:rPr>
+          <w:rFonts w:ascii="Source Code Pro" w:hAnsi="Source Code Pro"/>
+          <w:color w:val="89DDFF"/>
+          <w:sz w:val="20"/>
+          <w:szCs w:val="20"/>
+        </w:rPr>
+        <w:t>);</w:t>
+      </w:r>
+      <w:r>
+        <w:rPr>
+          <w:rFonts w:ascii="Source Code Pro" w:hAnsi="Source Code Pro"/>
+          <w:color w:val="89DDFF"/>
+          <w:sz w:val="20"/>
+          <w:szCs w:val="20"/>
+        </w:rPr>
+        <w:br/>
+        <w:t xml:space="preserve">    }</w:t>
+      </w:r>
+      <w:r>
+        <w:rPr>
+          <w:rFonts w:ascii="Source Code Pro" w:hAnsi="Source Code Pro"/>
+          <w:color w:val="89DDFF"/>
+          <w:sz w:val="20"/>
+          <w:szCs w:val="20"/>
+        </w:rPr>
+        <w:br/>
+        <w:t>}</w:t>
+      </w:r>
+    </w:p>
+    <w:p>
+      <w:pPr>
+        <w:rPr>
+          <w:rFonts w:ascii="맑은 고딕" w:eastAsia="맑은 고딕" w:hAnsi="맑은 고딕"/>
+          <w:color w:val="333333"/>
+          <w:sz w:val="21"/>
+          <w:szCs w:val="21"/>
+        </w:rPr>
+      </w:pPr>
+    </w:p>
+    <w:p>
+      <w:r>
+        <w:rPr>
+          <w:rFonts w:hint="eastAsia"/>
+        </w:rPr>
+        <w:t xml:space="preserve">위 코드에서 </w:t>
+      </w:r>
+      <w:r>
+        <w:t>add</w:t>
+      </w:r>
+      <w:r>
+        <w:rPr>
+          <w:rFonts w:hint="eastAsia"/>
+        </w:rPr>
+        <w:t xml:space="preserve">메서드를 사용하기 위하여 개발자는 </w:t>
+      </w:r>
+      <w:r>
+        <w:t xml:space="preserve">add </w:t>
+      </w:r>
+      <w:r>
+        <w:rPr>
+          <w:rFonts w:hint="eastAsia"/>
+        </w:rPr>
+        <w:t>메서드가 존재하는 인터페이스 생성(</w:t>
+      </w:r>
+      <w:r>
+        <w:t xml:space="preserve">Operation), </w:t>
+      </w:r>
+      <w:r>
+        <w:rPr>
+          <w:rFonts w:hint="eastAsia"/>
+        </w:rPr>
+        <w:t>인터페이스 구현</w:t>
+      </w:r>
+      <w:r>
+        <w:t xml:space="preserve">(OperationImpl), </w:t>
+      </w:r>
+      <w:r>
+        <w:rPr>
+          <w:rFonts w:hint="eastAsia"/>
+        </w:rPr>
+        <w:t>그리고 메서드를 사용하기 위해 인터페이스 오브젝트 생성(</w:t>
+      </w:r>
+      <w:r>
+        <w:t xml:space="preserve">new OperationImpl) </w:t>
+      </w:r>
+      <w:r>
+        <w:rPr>
+          <w:rFonts w:hint="eastAsia"/>
+        </w:rPr>
+        <w:t>과정을 거쳤다.</w:t>
+      </w:r>
+      <w:r>
+        <w:t xml:space="preserve"> </w:t>
+      </w:r>
+      <w:r>
+        <w:rPr>
+          <w:rFonts w:hint="eastAsia"/>
+        </w:rPr>
+        <w:t>인터페이스 구현과 오브젝트 생성과정을 하나로 합치고</w:t>
+      </w:r>
+      <w:r>
+        <w:t xml:space="preserve">, </w:t>
+      </w:r>
+      <w:r>
+        <w:rPr>
+          <w:rFonts w:hint="eastAsia"/>
+        </w:rPr>
+        <w:t xml:space="preserve">별도의 </w:t>
+      </w:r>
+      <w:r>
+        <w:t xml:space="preserve">OperationImpl.java </w:t>
+      </w:r>
+      <w:r>
+        <w:rPr>
+          <w:rFonts w:hint="eastAsia"/>
+        </w:rPr>
+        <w:t>같은 파일 없이도 인터페이스를 구현할 수 있는 방법은 아래 처럼 하면 된다.</w:t>
+      </w:r>
+    </w:p>
+    <w:p/>
+    <w:p>
+      <w:pPr>
+        <w:pStyle w:val="HTML"/>
+        <w:shd w:val="clear" w:color="auto" w:fill="212121"/>
+        <w:rPr>
+          <w:rFonts w:ascii="Source Code Pro" w:hAnsi="Source Code Pro"/>
+          <w:color w:val="EEFFFF"/>
+          <w:sz w:val="20"/>
+          <w:szCs w:val="20"/>
+        </w:rPr>
+      </w:pPr>
+      <w:r>
+        <w:rPr>
+          <w:rFonts w:ascii="Source Code Pro" w:hAnsi="Source Code Pro"/>
+          <w:i/>
+          <w:iCs/>
+          <w:color w:val="C792EA"/>
+          <w:sz w:val="20"/>
+          <w:szCs w:val="20"/>
+        </w:rPr>
+        <w:t xml:space="preserve">public class </w:t>
+      </w:r>
+      <w:r>
+        <w:rPr>
+          <w:rFonts w:ascii="Source Code Pro" w:hAnsi="Source Code Pro"/>
+          <w:color w:val="FFCB6B"/>
+          <w:sz w:val="20"/>
+          <w:szCs w:val="20"/>
+        </w:rPr>
+        <w:t xml:space="preserve">App </w:t>
+      </w:r>
+      <w:r>
+        <w:rPr>
+          <w:rFonts w:ascii="Source Code Pro" w:hAnsi="Source Code Pro"/>
+          <w:color w:val="89DDFF"/>
+          <w:sz w:val="20"/>
+          <w:szCs w:val="20"/>
+        </w:rPr>
+        <w:t>{</w:t>
+      </w:r>
+      <w:r>
+        <w:rPr>
+          <w:rFonts w:ascii="Source Code Pro" w:hAnsi="Source Code Pro"/>
+          <w:color w:val="89DDFF"/>
+          <w:sz w:val="20"/>
+          <w:szCs w:val="20"/>
+        </w:rPr>
+        <w:br/>
+      </w:r>
+      <w:r>
+        <w:rPr>
+          <w:rFonts w:ascii="Source Code Pro" w:hAnsi="Source Code Pro"/>
+          <w:color w:val="89DDFF"/>
+          <w:sz w:val="20"/>
+          <w:szCs w:val="20"/>
+        </w:rPr>
+        <w:br/>
+        <w:t xml:space="preserve">    </w:t>
+      </w:r>
+      <w:r>
+        <w:rPr>
+          <w:rFonts w:ascii="Source Code Pro" w:hAnsi="Source Code Pro"/>
+          <w:i/>
+          <w:iCs/>
+          <w:color w:val="C792EA"/>
+          <w:sz w:val="20"/>
+          <w:szCs w:val="20"/>
+        </w:rPr>
+        <w:t xml:space="preserve">public static void </w:t>
+      </w:r>
+      <w:r>
+        <w:rPr>
+          <w:rFonts w:ascii="Source Code Pro" w:hAnsi="Source Code Pro"/>
+          <w:color w:val="82AAFF"/>
+          <w:sz w:val="20"/>
+          <w:szCs w:val="20"/>
+        </w:rPr>
+        <w:t>main</w:t>
+      </w:r>
+      <w:r>
+        <w:rPr>
+          <w:rFonts w:ascii="Source Code Pro" w:hAnsi="Source Code Pro"/>
+          <w:color w:val="89DDFF"/>
+          <w:sz w:val="20"/>
+          <w:szCs w:val="20"/>
+        </w:rPr>
+        <w:t>(</w:t>
+      </w:r>
+      <w:r>
+        <w:rPr>
+          <w:rFonts w:ascii="Source Code Pro" w:hAnsi="Source Code Pro"/>
+          <w:color w:val="FFCB6B"/>
+          <w:sz w:val="20"/>
+          <w:szCs w:val="20"/>
+        </w:rPr>
+        <w:t>String</w:t>
+      </w:r>
+      <w:r>
+        <w:rPr>
+          <w:rFonts w:ascii="Source Code Pro" w:hAnsi="Source Code Pro"/>
+          <w:color w:val="89DDFF"/>
+          <w:sz w:val="20"/>
+          <w:szCs w:val="20"/>
+        </w:rPr>
+        <w:t xml:space="preserve">[] </w:t>
+      </w:r>
+      <w:r>
+        <w:rPr>
+          <w:rFonts w:ascii="Source Code Pro" w:hAnsi="Source Code Pro"/>
+          <w:color w:val="F78C6C"/>
+          <w:sz w:val="20"/>
+          <w:szCs w:val="20"/>
+        </w:rPr>
+        <w:t>args</w:t>
+      </w:r>
+      <w:r>
+        <w:rPr>
+          <w:rFonts w:ascii="Source Code Pro" w:hAnsi="Source Code Pro"/>
+          <w:color w:val="89DDFF"/>
+          <w:sz w:val="20"/>
+          <w:szCs w:val="20"/>
+        </w:rPr>
+        <w:t>) {</w:t>
+      </w:r>
+      <w:r>
+        <w:rPr>
+          <w:rFonts w:ascii="Source Code Pro" w:hAnsi="Source Code Pro"/>
+          <w:color w:val="89DDFF"/>
+          <w:sz w:val="20"/>
+          <w:szCs w:val="20"/>
+        </w:rPr>
+        <w:br/>
+        <w:t xml:space="preserve">        </w:t>
+      </w:r>
+      <w:r>
+        <w:rPr>
+          <w:rFonts w:ascii="Source Code Pro" w:hAnsi="Source Code Pro"/>
+          <w:color w:val="C3E88D"/>
+          <w:sz w:val="20"/>
+          <w:szCs w:val="20"/>
+        </w:rPr>
+        <w:t xml:space="preserve">Operation </w:t>
+      </w:r>
+      <w:r>
+        <w:rPr>
+          <w:rFonts w:ascii="Source Code Pro" w:hAnsi="Source Code Pro"/>
+          <w:color w:val="EEFFFF"/>
+          <w:sz w:val="20"/>
+          <w:szCs w:val="20"/>
+        </w:rPr>
+        <w:t xml:space="preserve">op </w:t>
+      </w:r>
+      <w:r>
+        <w:rPr>
+          <w:rFonts w:ascii="Source Code Pro" w:hAnsi="Source Code Pro"/>
+          <w:color w:val="89DDFF"/>
+          <w:sz w:val="20"/>
+          <w:szCs w:val="20"/>
+        </w:rPr>
+        <w:t xml:space="preserve">= </w:t>
+      </w:r>
+      <w:r>
+        <w:rPr>
+          <w:rFonts w:ascii="Source Code Pro" w:hAnsi="Source Code Pro"/>
+          <w:i/>
+          <w:iCs/>
+          <w:color w:val="C792EA"/>
+          <w:sz w:val="20"/>
+          <w:szCs w:val="20"/>
+        </w:rPr>
+        <w:t xml:space="preserve">new </w:t>
+      </w:r>
+      <w:r>
+        <w:rPr>
+          <w:rFonts w:ascii="Source Code Pro" w:hAnsi="Source Code Pro"/>
+          <w:color w:val="FFCB6B"/>
+          <w:sz w:val="20"/>
+          <w:szCs w:val="20"/>
+        </w:rPr>
+        <w:t>Operation</w:t>
+      </w:r>
+      <w:r>
+        <w:rPr>
+          <w:rFonts w:ascii="Source Code Pro" w:hAnsi="Source Code Pro"/>
+          <w:color w:val="89DDFF"/>
+          <w:sz w:val="20"/>
+          <w:szCs w:val="20"/>
+        </w:rPr>
+        <w:t>() {</w:t>
+      </w:r>
+      <w:r>
+        <w:rPr>
+          <w:rFonts w:ascii="Source Code Pro" w:hAnsi="Source Code Pro"/>
+          <w:color w:val="89DDFF"/>
+          <w:sz w:val="20"/>
+          <w:szCs w:val="20"/>
+        </w:rPr>
+        <w:br/>
+        <w:t xml:space="preserve">            </w:t>
+      </w:r>
+      <w:r>
+        <w:rPr>
+          <w:rFonts w:ascii="Source Code Pro" w:hAnsi="Source Code Pro"/>
+          <w:color w:val="C792EA"/>
+          <w:sz w:val="20"/>
+          <w:szCs w:val="20"/>
+        </w:rPr>
+        <w:t>@Override</w:t>
+      </w:r>
+      <w:r>
+        <w:rPr>
+          <w:rFonts w:ascii="Source Code Pro" w:hAnsi="Source Code Pro"/>
+          <w:color w:val="C792EA"/>
+          <w:sz w:val="20"/>
+          <w:szCs w:val="20"/>
+        </w:rPr>
+        <w:br/>
+        <w:t xml:space="preserve">            </w:t>
+      </w:r>
+      <w:r>
+        <w:rPr>
+          <w:rFonts w:ascii="Source Code Pro" w:hAnsi="Source Code Pro"/>
+          <w:i/>
+          <w:iCs/>
+          <w:color w:val="C792EA"/>
+          <w:sz w:val="20"/>
+          <w:szCs w:val="20"/>
+        </w:rPr>
+        <w:t xml:space="preserve">public </w:t>
+      </w:r>
+      <w:r>
+        <w:rPr>
+          <w:rFonts w:ascii="Source Code Pro" w:hAnsi="Source Code Pro"/>
+          <w:color w:val="FFCB6B"/>
+          <w:sz w:val="20"/>
+          <w:szCs w:val="20"/>
+        </w:rPr>
+        <w:t xml:space="preserve">Integer </w:t>
+      </w:r>
+      <w:r>
+        <w:rPr>
+          <w:rFonts w:ascii="Source Code Pro" w:hAnsi="Source Code Pro"/>
+          <w:color w:val="82AAFF"/>
+          <w:sz w:val="20"/>
+          <w:szCs w:val="20"/>
+        </w:rPr>
+        <w:t>add</w:t>
+      </w:r>
+      <w:r>
+        <w:rPr>
+          <w:rFonts w:ascii="Source Code Pro" w:hAnsi="Source Code Pro"/>
+          <w:color w:val="89DDFF"/>
+          <w:sz w:val="20"/>
+          <w:szCs w:val="20"/>
+        </w:rPr>
+        <w:t>(</w:t>
+      </w:r>
+      <w:r>
+        <w:rPr>
+          <w:rFonts w:ascii="Source Code Pro" w:hAnsi="Source Code Pro"/>
+          <w:color w:val="FFCB6B"/>
+          <w:sz w:val="20"/>
+          <w:szCs w:val="20"/>
+        </w:rPr>
+        <w:t xml:space="preserve">Integer </w:t>
+      </w:r>
+      <w:r>
+        <w:rPr>
+          <w:rFonts w:ascii="Source Code Pro" w:hAnsi="Source Code Pro"/>
+          <w:color w:val="F78C6C"/>
+          <w:sz w:val="20"/>
+          <w:szCs w:val="20"/>
+        </w:rPr>
+        <w:t>x</w:t>
+      </w:r>
+      <w:r>
+        <w:rPr>
+          <w:rFonts w:ascii="Source Code Pro" w:hAnsi="Source Code Pro"/>
+          <w:color w:val="89DDFF"/>
+          <w:sz w:val="20"/>
+          <w:szCs w:val="20"/>
+        </w:rPr>
+        <w:t xml:space="preserve">, </w:t>
+      </w:r>
+      <w:r>
+        <w:rPr>
+          <w:rFonts w:ascii="Source Code Pro" w:hAnsi="Source Code Pro"/>
+          <w:color w:val="FFCB6B"/>
+          <w:sz w:val="20"/>
+          <w:szCs w:val="20"/>
+        </w:rPr>
+        <w:t xml:space="preserve">Integer </w:t>
+      </w:r>
+      <w:r>
+        <w:rPr>
+          <w:rFonts w:ascii="Source Code Pro" w:hAnsi="Source Code Pro"/>
+          <w:color w:val="F78C6C"/>
+          <w:sz w:val="20"/>
+          <w:szCs w:val="20"/>
+        </w:rPr>
+        <w:t>y</w:t>
+      </w:r>
+      <w:r>
+        <w:rPr>
+          <w:rFonts w:ascii="Source Code Pro" w:hAnsi="Source Code Pro"/>
+          <w:color w:val="89DDFF"/>
+          <w:sz w:val="20"/>
+          <w:szCs w:val="20"/>
+        </w:rPr>
+        <w:t>) {</w:t>
+      </w:r>
+      <w:r>
+        <w:rPr>
+          <w:rFonts w:ascii="Source Code Pro" w:hAnsi="Source Code Pro"/>
+          <w:color w:val="89DDFF"/>
+          <w:sz w:val="20"/>
+          <w:szCs w:val="20"/>
+        </w:rPr>
+        <w:br/>
+        <w:t xml:space="preserve">                </w:t>
+      </w:r>
+      <w:r>
+        <w:rPr>
+          <w:rFonts w:ascii="Source Code Pro" w:hAnsi="Source Code Pro"/>
+          <w:i/>
+          <w:iCs/>
+          <w:color w:val="C792EA"/>
+          <w:sz w:val="20"/>
+          <w:szCs w:val="20"/>
+        </w:rPr>
+        <w:t xml:space="preserve">return </w:t>
+      </w:r>
+      <w:r>
+        <w:rPr>
+          <w:rFonts w:ascii="Source Code Pro" w:hAnsi="Source Code Pro"/>
+          <w:color w:val="F78C6C"/>
+          <w:sz w:val="20"/>
+          <w:szCs w:val="20"/>
+        </w:rPr>
+        <w:t xml:space="preserve">x </w:t>
+      </w:r>
+      <w:r>
+        <w:rPr>
+          <w:rFonts w:ascii="Source Code Pro" w:hAnsi="Source Code Pro"/>
+          <w:color w:val="89DDFF"/>
+          <w:sz w:val="20"/>
+          <w:szCs w:val="20"/>
+        </w:rPr>
+        <w:t xml:space="preserve">+ </w:t>
+      </w:r>
+      <w:r>
+        <w:rPr>
+          <w:rFonts w:ascii="Source Code Pro" w:hAnsi="Source Code Pro"/>
+          <w:color w:val="F78C6C"/>
+          <w:sz w:val="20"/>
+          <w:szCs w:val="20"/>
+        </w:rPr>
+        <w:t>y</w:t>
+      </w:r>
+      <w:r>
+        <w:rPr>
+          <w:rFonts w:ascii="Source Code Pro" w:hAnsi="Source Code Pro"/>
+          <w:color w:val="89DDFF"/>
+          <w:sz w:val="20"/>
+          <w:szCs w:val="20"/>
+        </w:rPr>
+        <w:t>;</w:t>
+      </w:r>
+      <w:r>
+        <w:rPr>
+          <w:rFonts w:ascii="Source Code Pro" w:hAnsi="Source Code Pro"/>
+          <w:color w:val="89DDFF"/>
+          <w:sz w:val="20"/>
+          <w:szCs w:val="20"/>
+        </w:rPr>
+        <w:br/>
+        <w:t xml:space="preserve">            }</w:t>
+      </w:r>
+      <w:r>
+        <w:rPr>
+          <w:rFonts w:ascii="Source Code Pro" w:hAnsi="Source Code Pro"/>
+          <w:color w:val="89DDFF"/>
+          <w:sz w:val="20"/>
+          <w:szCs w:val="20"/>
+        </w:rPr>
+        <w:br/>
+        <w:t xml:space="preserve">        };</w:t>
+      </w:r>
+      <w:r>
+        <w:rPr>
+          <w:rFonts w:ascii="Source Code Pro" w:hAnsi="Source Code Pro"/>
+          <w:color w:val="89DDFF"/>
+          <w:sz w:val="20"/>
+          <w:szCs w:val="20"/>
+        </w:rPr>
+        <w:br/>
+        <w:t xml:space="preserve">        </w:t>
+      </w:r>
+      <w:r>
+        <w:rPr>
+          <w:rFonts w:ascii="Source Code Pro" w:hAnsi="Source Code Pro"/>
+          <w:i/>
+          <w:iCs/>
+          <w:color w:val="C792EA"/>
+          <w:sz w:val="20"/>
+          <w:szCs w:val="20"/>
+        </w:rPr>
+        <w:t xml:space="preserve">int </w:t>
+      </w:r>
+      <w:r>
+        <w:rPr>
+          <w:rFonts w:ascii="Source Code Pro" w:hAnsi="Source Code Pro"/>
+          <w:color w:val="EEFFFF"/>
+          <w:sz w:val="20"/>
+          <w:szCs w:val="20"/>
+        </w:rPr>
+        <w:t xml:space="preserve">result </w:t>
+      </w:r>
+      <w:r>
+        <w:rPr>
+          <w:rFonts w:ascii="Source Code Pro" w:hAnsi="Source Code Pro"/>
+          <w:color w:val="89DDFF"/>
+          <w:sz w:val="20"/>
+          <w:szCs w:val="20"/>
+        </w:rPr>
+        <w:t xml:space="preserve">= </w:t>
+      </w:r>
+      <w:r>
+        <w:rPr>
+          <w:rFonts w:ascii="Source Code Pro" w:hAnsi="Source Code Pro"/>
+          <w:color w:val="EEFFFF"/>
+          <w:sz w:val="20"/>
+          <w:szCs w:val="20"/>
+        </w:rPr>
+        <w:t>op</w:t>
+      </w:r>
+      <w:r>
+        <w:rPr>
+          <w:rFonts w:ascii="Source Code Pro" w:hAnsi="Source Code Pro"/>
+          <w:color w:val="89DDFF"/>
+          <w:sz w:val="20"/>
+          <w:szCs w:val="20"/>
+        </w:rPr>
+        <w:t>.</w:t>
+      </w:r>
+      <w:r>
+        <w:rPr>
+          <w:rFonts w:ascii="Source Code Pro" w:hAnsi="Source Code Pro"/>
+          <w:color w:val="82AAFF"/>
+          <w:sz w:val="20"/>
+          <w:szCs w:val="20"/>
+        </w:rPr>
+        <w:t>add</w:t>
+      </w:r>
+      <w:r>
+        <w:rPr>
+          <w:rFonts w:ascii="Source Code Pro" w:hAnsi="Source Code Pro"/>
+          <w:color w:val="89DDFF"/>
+          <w:sz w:val="20"/>
+          <w:szCs w:val="20"/>
+        </w:rPr>
+        <w:t>(</w:t>
+      </w:r>
+      <w:r>
+        <w:rPr>
+          <w:rFonts w:ascii="Source Code Pro" w:hAnsi="Source Code Pro"/>
+          <w:color w:val="F78C6C"/>
+          <w:sz w:val="20"/>
+          <w:szCs w:val="20"/>
+        </w:rPr>
+        <w:t>1</w:t>
+      </w:r>
+      <w:r>
+        <w:rPr>
+          <w:rFonts w:ascii="Source Code Pro" w:hAnsi="Source Code Pro"/>
+          <w:color w:val="89DDFF"/>
+          <w:sz w:val="20"/>
+          <w:szCs w:val="20"/>
+        </w:rPr>
+        <w:t xml:space="preserve">, </w:t>
+      </w:r>
+      <w:r>
+        <w:rPr>
+          <w:rFonts w:ascii="Source Code Pro" w:hAnsi="Source Code Pro"/>
+          <w:color w:val="F78C6C"/>
+          <w:sz w:val="20"/>
+          <w:szCs w:val="20"/>
+        </w:rPr>
+        <w:t>3</w:t>
+      </w:r>
+      <w:r>
+        <w:rPr>
+          <w:rFonts w:ascii="Source Code Pro" w:hAnsi="Source Code Pro"/>
+          <w:color w:val="89DDFF"/>
+          <w:sz w:val="20"/>
+          <w:szCs w:val="20"/>
+        </w:rPr>
+        <w:t>);</w:t>
+      </w:r>
+      <w:r>
+        <w:rPr>
+          <w:rFonts w:ascii="Source Code Pro" w:hAnsi="Source Code Pro"/>
+          <w:color w:val="89DDFF"/>
+          <w:sz w:val="20"/>
+          <w:szCs w:val="20"/>
+        </w:rPr>
+        <w:br/>
+        <w:t xml:space="preserve">        </w:t>
+      </w:r>
+      <w:r>
+        <w:rPr>
+          <w:rFonts w:ascii="Source Code Pro" w:hAnsi="Source Code Pro"/>
+          <w:color w:val="FFCB6B"/>
+          <w:sz w:val="20"/>
+          <w:szCs w:val="20"/>
+        </w:rPr>
+        <w:t>System</w:t>
+      </w:r>
+      <w:r>
+        <w:rPr>
+          <w:rFonts w:ascii="Source Code Pro" w:hAnsi="Source Code Pro"/>
+          <w:color w:val="89DDFF"/>
+          <w:sz w:val="20"/>
+          <w:szCs w:val="20"/>
+        </w:rPr>
+        <w:t>.</w:t>
+      </w:r>
+      <w:r>
+        <w:rPr>
+          <w:rFonts w:ascii="Source Code Pro" w:hAnsi="Source Code Pro"/>
+          <w:color w:val="F78C6C"/>
+          <w:sz w:val="20"/>
+          <w:szCs w:val="20"/>
+        </w:rPr>
+        <w:t>out</w:t>
+      </w:r>
+      <w:r>
+        <w:rPr>
+          <w:rFonts w:ascii="Source Code Pro" w:hAnsi="Source Code Pro"/>
+          <w:color w:val="89DDFF"/>
+          <w:sz w:val="20"/>
+          <w:szCs w:val="20"/>
+        </w:rPr>
+        <w:t>.</w:t>
+      </w:r>
+      <w:r>
+        <w:rPr>
+          <w:rFonts w:ascii="Source Code Pro" w:hAnsi="Source Code Pro"/>
+          <w:color w:val="82AAFF"/>
+          <w:sz w:val="20"/>
+          <w:szCs w:val="20"/>
+        </w:rPr>
+        <w:t>println</w:t>
+      </w:r>
+      <w:r>
+        <w:rPr>
+          <w:rFonts w:ascii="Source Code Pro" w:hAnsi="Source Code Pro"/>
+          <w:color w:val="89DDFF"/>
+          <w:sz w:val="20"/>
+          <w:szCs w:val="20"/>
+        </w:rPr>
+        <w:t>(</w:t>
+      </w:r>
+      <w:r>
+        <w:rPr>
+          <w:rFonts w:ascii="Source Code Pro" w:hAnsi="Source Code Pro"/>
+          <w:color w:val="EEFFFF"/>
+          <w:sz w:val="20"/>
+          <w:szCs w:val="20"/>
+        </w:rPr>
+        <w:t>result</w:t>
+      </w:r>
+      <w:r>
+        <w:rPr>
+          <w:rFonts w:ascii="Source Code Pro" w:hAnsi="Source Code Pro"/>
+          <w:color w:val="89DDFF"/>
+          <w:sz w:val="20"/>
+          <w:szCs w:val="20"/>
+        </w:rPr>
+        <w:t>);</w:t>
+      </w:r>
+      <w:r>
+        <w:rPr>
+          <w:rFonts w:ascii="Source Code Pro" w:hAnsi="Source Code Pro"/>
+          <w:color w:val="89DDFF"/>
+          <w:sz w:val="20"/>
+          <w:szCs w:val="20"/>
+        </w:rPr>
+        <w:br/>
+        <w:t xml:space="preserve">    }</w:t>
+      </w:r>
+      <w:r>
+        <w:rPr>
+          <w:rFonts w:ascii="Source Code Pro" w:hAnsi="Source Code Pro"/>
+          <w:color w:val="89DDFF"/>
+          <w:sz w:val="20"/>
+          <w:szCs w:val="20"/>
+        </w:rPr>
+        <w:br/>
+        <w:t xml:space="preserve">    </w:t>
+      </w:r>
+      <w:r>
+        <w:rPr>
+          <w:rFonts w:ascii="Source Code Pro" w:hAnsi="Source Code Pro"/>
+          <w:color w:val="89DDFF"/>
+          <w:sz w:val="20"/>
+          <w:szCs w:val="20"/>
+        </w:rPr>
+        <w:br/>
+        <w:t>}</w:t>
+      </w:r>
+    </w:p>
+    <w:p>
+      <w:pPr>
+        <w:rPr>
+          <w:rFonts w:hint="eastAsia"/>
+        </w:rPr>
+      </w:pPr>
       <w:r>
         <w:rPr>
           <w:rFonts w:ascii="맑은 고딕" w:eastAsia="맑은 고딕" w:hAnsi="맑은 고딕" w:hint="eastAsia"/>
@@ -4176,7 +5708,7 @@
           <w:sz w:val="21"/>
           <w:szCs w:val="21"/>
         </w:rPr>
-        <w:t xml:space="preserve">위 처럼 Main에서 UserValidator를 정의한후 위처럼 배열에 UserValidator가 있는 만큼 반복문을 돌려주면 10개의 메서드를 부르지 않아도 Validation을 할 수 있다. 이렇게하면 Validator가 몇개이든 상관없고, 나중에 또 다른 UserValidator를 추가하고싶을 때 배열에만 </w:t>
+        <w:br/>
       </w:r>
       <w:r>
         <w:rPr>
@@ -4185,11 +5717,74 @@
           <w:sz w:val="21"/>
           <w:szCs w:val="21"/>
         </w:rPr>
-        <w:lastRenderedPageBreak/>
-        <w:t>추가하면된다. 이렇게 하면 validate이라는 메서드를 부르지만 각 메서드의 구현부는 NameUserValidator, AgeUserValidator, ...등등 다르다.</w:t>
-      </w:r>
-    </w:p>
-    <w:p>
+        <w:t xml:space="preserve">인터페이스 구현체를 안 만들기 위해서는 위 코드처럼 </w:t>
+      </w:r>
+      <w:r>
+        <w:rPr>
+          <w:rFonts w:ascii="맑은 고딕" w:eastAsia="맑은 고딕" w:hAnsi="맑은 고딕"/>
+          <w:b/>
+          <w:bCs/>
+          <w:color w:val="333333"/>
+          <w:sz w:val="21"/>
+          <w:szCs w:val="21"/>
+        </w:rPr>
+        <w:t xml:space="preserve">new </w:t>
+      </w:r>
+      <w:r>
+        <w:rPr>
+          <w:rFonts w:ascii="맑은 고딕" w:eastAsia="맑은 고딕" w:hAnsi="맑은 고딕" w:hint="eastAsia"/>
+          <w:b/>
+          <w:bCs/>
+          <w:color w:val="333333"/>
+          <w:sz w:val="21"/>
+          <w:szCs w:val="21"/>
+        </w:rPr>
+        <w:t>인터페이스 이름{</w:t>
+      </w:r>
+      <w:r>
+        <w:rPr>
+          <w:rFonts w:ascii="맑은 고딕" w:eastAsia="맑은 고딕" w:hAnsi="맑은 고딕"/>
+          <w:b/>
+          <w:bCs/>
+          <w:color w:val="333333"/>
+          <w:sz w:val="21"/>
+          <w:szCs w:val="21"/>
+        </w:rPr>
+        <w:t xml:space="preserve"> </w:t>
+      </w:r>
+      <w:r>
+        <w:rPr>
+          <w:rFonts w:ascii="맑은 고딕" w:eastAsia="맑은 고딕" w:hAnsi="맑은 고딕" w:hint="eastAsia"/>
+          <w:b/>
+          <w:bCs/>
+          <w:color w:val="333333"/>
+          <w:sz w:val="21"/>
+          <w:szCs w:val="21"/>
+        </w:rPr>
+        <w:t>오버라이드 메서드 구현 부분</w:t>
+      </w:r>
+      <w:r>
+        <w:rPr>
+          <w:rFonts w:ascii="맑은 고딕" w:eastAsia="맑은 고딕" w:hAnsi="맑은 고딕"/>
+          <w:b/>
+          <w:bCs/>
+          <w:color w:val="333333"/>
+          <w:sz w:val="21"/>
+          <w:szCs w:val="21"/>
+        </w:rPr>
+        <w:t xml:space="preserve"> }</w:t>
+      </w:r>
+      <w:r>
+        <w:rPr>
+          <w:rFonts w:ascii="맑은 고딕" w:eastAsia="맑은 고딕" w:hAnsi="맑은 고딕"/>
+          <w:b/>
+          <w:bCs/>
+          <w:color w:val="333333"/>
+          <w:sz w:val="21"/>
+          <w:szCs w:val="21"/>
+        </w:rPr>
+        <w:t xml:space="preserve"> </w:t>
+      </w:r>
       <w:r>
         <w:rPr>
           <w:rFonts w:ascii="맑은 고딕" w:eastAsia="맑은 고딕" w:hAnsi="맑은 고딕" w:hint="eastAsia"/>
@@ -4197,9 +5792,2204 @@
           <w:sz w:val="21"/>
           <w:szCs w:val="21"/>
         </w:rPr>
+        <w:t>처럼 작성하여 인터페이스를 바로 구현하여 사용할 수 있다.</w:t>
+      </w:r>
+    </w:p>
+    <w:p/>
+    <w:p>
+      <w:pPr>
+        <w:pStyle w:val="a6"/>
+        <w:shd w:val="clear" w:color="auto" w:fill="212121"/>
+        <w:tabs>
+          <w:tab w:val="left" w:pos="916"/>
+          <w:tab w:val="left" w:pos="1832"/>
+          <w:tab w:val="left" w:pos="2748"/>
+          <w:tab w:val="left" w:pos="3664"/>
+          <w:tab w:val="left" w:pos="4580"/>
+          <w:tab w:val="left" w:pos="5496"/>
+          <w:tab w:val="left" w:pos="6412"/>
+          <w:tab w:val="left" w:pos="7328"/>
+          <w:tab w:val="left" w:pos="8244"/>
+          <w:tab w:val="left" w:pos="9160"/>
+          <w:tab w:val="left" w:pos="10076"/>
+          <w:tab w:val="left" w:pos="10992"/>
+          <w:tab w:val="left" w:pos="11908"/>
+          <w:tab w:val="left" w:pos="12824"/>
+          <w:tab w:val="left" w:pos="13740"/>
+          <w:tab w:val="left" w:pos="14656"/>
+        </w:tabs>
+        <w:spacing w:before="0" w:beforeAutospacing="0" w:after="0" w:afterAutospacing="0"/>
+        <w:rPr>
+          <w:rFonts w:ascii="Source Code Pro" w:eastAsia="굴림체" w:hAnsi="Source Code Pro" w:cs="굴림체"/>
+          <w:color w:val="EEFFFF"/>
+          <w:sz w:val="20"/>
+          <w:szCs w:val="20"/>
+        </w:rPr>
+      </w:pPr>
+      <w:r>
+        <w:rPr>
+          <w:rFonts w:ascii="Source Code Pro" w:eastAsia="굴림체" w:hAnsi="Source Code Pro" w:cs="굴림체"/>
+          <w:i/>
+          <w:iCs/>
+          <w:color w:val="C792EA"/>
+          <w:sz w:val="20"/>
+          <w:szCs w:val="20"/>
+        </w:rPr>
+        <w:lastRenderedPageBreak/>
+        <w:t xml:space="preserve">public class </w:t>
+      </w:r>
+      <w:r>
+        <w:rPr>
+          <w:rFonts w:ascii="Source Code Pro" w:eastAsia="굴림체" w:hAnsi="Source Code Pro" w:cs="굴림체"/>
+          <w:color w:val="FFCB6B"/>
+          <w:sz w:val="20"/>
+          <w:szCs w:val="20"/>
+        </w:rPr>
+        <w:t xml:space="preserve">App </w:t>
+      </w:r>
+      <w:r>
+        <w:rPr>
+          <w:rFonts w:ascii="Source Code Pro" w:eastAsia="굴림체" w:hAnsi="Source Code Pro" w:cs="굴림체"/>
+          <w:color w:val="89DDFF"/>
+          <w:sz w:val="20"/>
+          <w:szCs w:val="20"/>
+        </w:rPr>
+        <w:t>{</w:t>
+      </w:r>
+      <w:r>
+        <w:rPr>
+          <w:rFonts w:ascii="Source Code Pro" w:eastAsia="굴림체" w:hAnsi="Source Code Pro" w:cs="굴림체"/>
+          <w:color w:val="89DDFF"/>
+          <w:sz w:val="20"/>
+          <w:szCs w:val="20"/>
+        </w:rPr>
+        <w:br/>
+      </w:r>
+      <w:r>
+        <w:rPr>
+          <w:rFonts w:ascii="Source Code Pro" w:eastAsia="굴림체" w:hAnsi="Source Code Pro" w:cs="굴림체"/>
+          <w:color w:val="89DDFF"/>
+          <w:sz w:val="20"/>
+          <w:szCs w:val="20"/>
+        </w:rPr>
+        <w:br/>
+        <w:t xml:space="preserve">    </w:t>
+      </w:r>
+      <w:r>
+        <w:rPr>
+          <w:rFonts w:ascii="Source Code Pro" w:eastAsia="굴림체" w:hAnsi="Source Code Pro" w:cs="굴림체"/>
+          <w:i/>
+          <w:iCs/>
+          <w:color w:val="C792EA"/>
+          <w:sz w:val="20"/>
+          <w:szCs w:val="20"/>
+        </w:rPr>
+        <w:t xml:space="preserve">public static void </w:t>
+      </w:r>
+      <w:r>
+        <w:rPr>
+          <w:rFonts w:ascii="Source Code Pro" w:eastAsia="굴림체" w:hAnsi="Source Code Pro" w:cs="굴림체"/>
+          <w:color w:val="82AAFF"/>
+          <w:sz w:val="20"/>
+          <w:szCs w:val="20"/>
+        </w:rPr>
+        <w:t>main</w:t>
+      </w:r>
+      <w:r>
+        <w:rPr>
+          <w:rFonts w:ascii="Source Code Pro" w:eastAsia="굴림체" w:hAnsi="Source Code Pro" w:cs="굴림체"/>
+          <w:color w:val="89DDFF"/>
+          <w:sz w:val="20"/>
+          <w:szCs w:val="20"/>
+        </w:rPr>
+        <w:t>(</w:t>
+      </w:r>
+      <w:r>
+        <w:rPr>
+          <w:rFonts w:ascii="Source Code Pro" w:eastAsia="굴림체" w:hAnsi="Source Code Pro" w:cs="굴림체"/>
+          <w:color w:val="FFCB6B"/>
+          <w:sz w:val="20"/>
+          <w:szCs w:val="20"/>
+        </w:rPr>
+        <w:t>String</w:t>
+      </w:r>
+      <w:r>
+        <w:rPr>
+          <w:rFonts w:ascii="Source Code Pro" w:eastAsia="굴림체" w:hAnsi="Source Code Pro" w:cs="굴림체"/>
+          <w:color w:val="89DDFF"/>
+          <w:sz w:val="20"/>
+          <w:szCs w:val="20"/>
+        </w:rPr>
+        <w:t xml:space="preserve">[] </w:t>
+      </w:r>
+      <w:r>
+        <w:rPr>
+          <w:rFonts w:ascii="Source Code Pro" w:eastAsia="굴림체" w:hAnsi="Source Code Pro" w:cs="굴림체"/>
+          <w:color w:val="F78C6C"/>
+          <w:sz w:val="20"/>
+          <w:szCs w:val="20"/>
+        </w:rPr>
+        <w:t>args</w:t>
+      </w:r>
+      <w:r>
+        <w:rPr>
+          <w:rFonts w:ascii="Source Code Pro" w:eastAsia="굴림체" w:hAnsi="Source Code Pro" w:cs="굴림체"/>
+          <w:color w:val="89DDFF"/>
+          <w:sz w:val="20"/>
+          <w:szCs w:val="20"/>
+        </w:rPr>
+        <w:t>) {</w:t>
+      </w:r>
+      <w:r>
+        <w:rPr>
+          <w:rFonts w:ascii="Source Code Pro" w:eastAsia="굴림체" w:hAnsi="Source Code Pro" w:cs="굴림체"/>
+          <w:color w:val="89DDFF"/>
+          <w:sz w:val="20"/>
+          <w:szCs w:val="20"/>
+        </w:rPr>
+        <w:br/>
+        <w:t xml:space="preserve">        </w:t>
+      </w:r>
+      <w:r>
+        <w:rPr>
+          <w:rFonts w:ascii="Source Code Pro" w:eastAsia="굴림체" w:hAnsi="Source Code Pro" w:cs="굴림체"/>
+          <w:color w:val="C3E88D"/>
+          <w:sz w:val="20"/>
+          <w:szCs w:val="20"/>
+        </w:rPr>
+        <w:t xml:space="preserve">Operation </w:t>
+      </w:r>
+      <w:r>
+        <w:rPr>
+          <w:rFonts w:ascii="Source Code Pro" w:eastAsia="굴림체" w:hAnsi="Source Code Pro" w:cs="굴림체"/>
+          <w:color w:val="EEFFFF"/>
+          <w:sz w:val="20"/>
+          <w:szCs w:val="20"/>
+        </w:rPr>
+        <w:t xml:space="preserve">op </w:t>
+      </w:r>
+      <w:r>
+        <w:rPr>
+          <w:rFonts w:ascii="Source Code Pro" w:eastAsia="굴림체" w:hAnsi="Source Code Pro" w:cs="굴림체"/>
+          <w:color w:val="89DDFF"/>
+          <w:sz w:val="20"/>
+          <w:szCs w:val="20"/>
+        </w:rPr>
+        <w:t>= (</w:t>
+      </w:r>
+      <w:r>
+        <w:rPr>
+          <w:rFonts w:ascii="Source Code Pro" w:eastAsia="굴림체" w:hAnsi="Source Code Pro" w:cs="굴림체"/>
+          <w:color w:val="F78C6C"/>
+          <w:sz w:val="20"/>
+          <w:szCs w:val="20"/>
+        </w:rPr>
+        <w:t>x</w:t>
+      </w:r>
+      <w:r>
+        <w:rPr>
+          <w:rFonts w:ascii="Source Code Pro" w:eastAsia="굴림체" w:hAnsi="Source Code Pro" w:cs="굴림체"/>
+          <w:color w:val="89DDFF"/>
+          <w:sz w:val="20"/>
+          <w:szCs w:val="20"/>
+        </w:rPr>
+        <w:t xml:space="preserve">, </w:t>
+      </w:r>
+      <w:r>
+        <w:rPr>
+          <w:rFonts w:ascii="Source Code Pro" w:eastAsia="굴림체" w:hAnsi="Source Code Pro" w:cs="굴림체"/>
+          <w:color w:val="F78C6C"/>
+          <w:sz w:val="20"/>
+          <w:szCs w:val="20"/>
+        </w:rPr>
+        <w:t>y</w:t>
+      </w:r>
+      <w:r>
+        <w:rPr>
+          <w:rFonts w:ascii="Source Code Pro" w:eastAsia="굴림체" w:hAnsi="Source Code Pro" w:cs="굴림체"/>
+          <w:color w:val="89DDFF"/>
+          <w:sz w:val="20"/>
+          <w:szCs w:val="20"/>
+        </w:rPr>
+        <w:t xml:space="preserve">) </w:t>
+      </w:r>
+      <w:r>
+        <w:rPr>
+          <w:rFonts w:ascii="Source Code Pro" w:eastAsia="굴림체" w:hAnsi="Source Code Pro" w:cs="굴림체"/>
+          <w:color w:val="EEFFFF"/>
+          <w:sz w:val="20"/>
+          <w:szCs w:val="20"/>
+        </w:rPr>
+        <w:t xml:space="preserve">-&gt; </w:t>
+      </w:r>
+      <w:r>
+        <w:rPr>
+          <w:rFonts w:ascii="Source Code Pro" w:eastAsia="굴림체" w:hAnsi="Source Code Pro" w:cs="굴림체"/>
+          <w:color w:val="89DDFF"/>
+          <w:sz w:val="20"/>
+          <w:szCs w:val="20"/>
+        </w:rPr>
+        <w:t xml:space="preserve">{ </w:t>
+      </w:r>
+      <w:r>
+        <w:rPr>
+          <w:rFonts w:ascii="Source Code Pro" w:eastAsia="굴림체" w:hAnsi="Source Code Pro" w:cs="굴림체"/>
+          <w:i/>
+          <w:iCs/>
+          <w:color w:val="C792EA"/>
+          <w:sz w:val="20"/>
+          <w:szCs w:val="20"/>
+        </w:rPr>
+        <w:t xml:space="preserve">return </w:t>
+      </w:r>
+      <w:r>
+        <w:rPr>
+          <w:rFonts w:ascii="Source Code Pro" w:eastAsia="굴림체" w:hAnsi="Source Code Pro" w:cs="굴림체"/>
+          <w:color w:val="F78C6C"/>
+          <w:sz w:val="20"/>
+          <w:szCs w:val="20"/>
+        </w:rPr>
+        <w:t xml:space="preserve">x </w:t>
+      </w:r>
+      <w:r>
+        <w:rPr>
+          <w:rFonts w:ascii="Source Code Pro" w:eastAsia="굴림체" w:hAnsi="Source Code Pro" w:cs="굴림체"/>
+          <w:color w:val="89DDFF"/>
+          <w:sz w:val="20"/>
+          <w:szCs w:val="20"/>
+        </w:rPr>
+        <w:t xml:space="preserve">+ </w:t>
+      </w:r>
+      <w:r>
+        <w:rPr>
+          <w:rFonts w:ascii="Source Code Pro" w:eastAsia="굴림체" w:hAnsi="Source Code Pro" w:cs="굴림체"/>
+          <w:color w:val="F78C6C"/>
+          <w:sz w:val="20"/>
+          <w:szCs w:val="20"/>
+        </w:rPr>
+        <w:t>y</w:t>
+      </w:r>
+      <w:r>
+        <w:rPr>
+          <w:rFonts w:ascii="Source Code Pro" w:eastAsia="굴림체" w:hAnsi="Source Code Pro" w:cs="굴림체"/>
+          <w:color w:val="89DDFF"/>
+          <w:sz w:val="20"/>
+          <w:szCs w:val="20"/>
+        </w:rPr>
+        <w:t xml:space="preserve">; }; // @Override public int add(int x, int y) { return x + y; } </w:t>
+      </w:r>
+      <w:r>
+        <w:rPr>
+          <w:rFonts w:ascii="Source Code Pro" w:eastAsia="굴림체" w:hAnsi="Source Code Pro" w:cs="굴림체"/>
+          <w:color w:val="89DDFF"/>
+          <w:sz w:val="20"/>
+          <w:szCs w:val="20"/>
+        </w:rPr>
+        <w:t>와</w:t>
+      </w:r>
+      <w:r>
+        <w:rPr>
+          <w:rFonts w:ascii="Source Code Pro" w:eastAsia="굴림체" w:hAnsi="Source Code Pro" w:cs="굴림체"/>
+          <w:color w:val="89DDFF"/>
+          <w:sz w:val="20"/>
+          <w:szCs w:val="20"/>
+        </w:rPr>
+        <w:t xml:space="preserve"> </w:t>
+      </w:r>
+      <w:r>
+        <w:rPr>
+          <w:rFonts w:ascii="Source Code Pro" w:eastAsia="굴림체" w:hAnsi="Source Code Pro" w:cs="굴림체"/>
+          <w:color w:val="89DDFF"/>
+          <w:sz w:val="20"/>
+          <w:szCs w:val="20"/>
+        </w:rPr>
+        <w:t>같은</w:t>
+      </w:r>
+      <w:r>
+        <w:rPr>
+          <w:rFonts w:ascii="Source Code Pro" w:eastAsia="굴림체" w:hAnsi="Source Code Pro" w:cs="굴림체"/>
+          <w:color w:val="89DDFF"/>
+          <w:sz w:val="20"/>
+          <w:szCs w:val="20"/>
+        </w:rPr>
+        <w:t xml:space="preserve"> </w:t>
+      </w:r>
+      <w:r>
+        <w:rPr>
+          <w:rFonts w:ascii="Source Code Pro" w:eastAsia="굴림체" w:hAnsi="Source Code Pro" w:cs="굴림체"/>
+          <w:color w:val="89DDFF"/>
+          <w:sz w:val="20"/>
+          <w:szCs w:val="20"/>
+        </w:rPr>
+        <w:t>뜻</w:t>
+      </w:r>
+    </w:p>
+    <w:p>
+      <w:pPr>
+        <w:pStyle w:val="a6"/>
+        <w:shd w:val="clear" w:color="auto" w:fill="212121"/>
+        <w:tabs>
+          <w:tab w:val="left" w:pos="916"/>
+          <w:tab w:val="left" w:pos="1832"/>
+          <w:tab w:val="left" w:pos="2748"/>
+          <w:tab w:val="left" w:pos="3664"/>
+          <w:tab w:val="left" w:pos="4580"/>
+          <w:tab w:val="left" w:pos="5496"/>
+          <w:tab w:val="left" w:pos="6412"/>
+          <w:tab w:val="left" w:pos="7328"/>
+          <w:tab w:val="left" w:pos="8244"/>
+          <w:tab w:val="left" w:pos="9160"/>
+          <w:tab w:val="left" w:pos="10076"/>
+          <w:tab w:val="left" w:pos="10992"/>
+          <w:tab w:val="left" w:pos="11908"/>
+          <w:tab w:val="left" w:pos="12824"/>
+          <w:tab w:val="left" w:pos="13740"/>
+          <w:tab w:val="left" w:pos="14656"/>
+        </w:tabs>
+        <w:spacing w:before="0" w:beforeAutospacing="0" w:after="0" w:afterAutospacing="0"/>
+        <w:rPr>
+          <w:rFonts w:ascii="Source Code Pro" w:eastAsia="굴림체" w:hAnsi="Source Code Pro" w:cs="굴림체"/>
+          <w:color w:val="EEFFFF"/>
+          <w:sz w:val="20"/>
+          <w:szCs w:val="20"/>
+        </w:rPr>
+      </w:pPr>
+      <w:r>
+        <w:rPr>
+          <w:rFonts w:ascii="Source Code Pro" w:eastAsia="굴림체" w:hAnsi="Source Code Pro" w:cs="굴림체"/>
+          <w:color w:val="89DDFF"/>
+          <w:sz w:val="20"/>
+          <w:szCs w:val="20"/>
+        </w:rPr>
+        <w:t xml:space="preserve">        </w:t>
+      </w:r>
+      <w:r>
+        <w:rPr>
+          <w:rFonts w:ascii="Source Code Pro" w:eastAsia="굴림체" w:hAnsi="Source Code Pro" w:cs="굴림체"/>
+          <w:i/>
+          <w:iCs/>
+          <w:color w:val="C792EA"/>
+          <w:sz w:val="20"/>
+          <w:szCs w:val="20"/>
+        </w:rPr>
+        <w:t xml:space="preserve">int </w:t>
+      </w:r>
+      <w:r>
+        <w:rPr>
+          <w:rFonts w:ascii="Source Code Pro" w:eastAsia="굴림체" w:hAnsi="Source Code Pro" w:cs="굴림체"/>
+          <w:color w:val="EEFFFF"/>
+          <w:sz w:val="20"/>
+          <w:szCs w:val="20"/>
+        </w:rPr>
+        <w:t xml:space="preserve">result </w:t>
+      </w:r>
+      <w:r>
+        <w:rPr>
+          <w:rFonts w:ascii="Source Code Pro" w:eastAsia="굴림체" w:hAnsi="Source Code Pro" w:cs="굴림체"/>
+          <w:color w:val="89DDFF"/>
+          <w:sz w:val="20"/>
+          <w:szCs w:val="20"/>
+        </w:rPr>
+        <w:t xml:space="preserve">= </w:t>
+      </w:r>
+      <w:r>
+        <w:rPr>
+          <w:rFonts w:ascii="Source Code Pro" w:eastAsia="굴림체" w:hAnsi="Source Code Pro" w:cs="굴림체"/>
+          <w:color w:val="EEFFFF"/>
+          <w:sz w:val="20"/>
+          <w:szCs w:val="20"/>
+        </w:rPr>
+        <w:t>op</w:t>
+      </w:r>
+      <w:r>
+        <w:rPr>
+          <w:rFonts w:ascii="Source Code Pro" w:eastAsia="굴림체" w:hAnsi="Source Code Pro" w:cs="굴림체"/>
+          <w:color w:val="89DDFF"/>
+          <w:sz w:val="20"/>
+          <w:szCs w:val="20"/>
+        </w:rPr>
+        <w:t>.</w:t>
+      </w:r>
+      <w:r>
+        <w:rPr>
+          <w:rFonts w:ascii="Source Code Pro" w:eastAsia="굴림체" w:hAnsi="Source Code Pro" w:cs="굴림체"/>
+          <w:color w:val="82AAFF"/>
+          <w:sz w:val="20"/>
+          <w:szCs w:val="20"/>
+        </w:rPr>
+        <w:t>add</w:t>
+      </w:r>
+      <w:r>
+        <w:rPr>
+          <w:rFonts w:ascii="Source Code Pro" w:eastAsia="굴림체" w:hAnsi="Source Code Pro" w:cs="굴림체"/>
+          <w:color w:val="89DDFF"/>
+          <w:sz w:val="20"/>
+          <w:szCs w:val="20"/>
+        </w:rPr>
+        <w:t>(</w:t>
+      </w:r>
+      <w:r>
+        <w:rPr>
+          <w:rFonts w:ascii="Source Code Pro" w:eastAsia="굴림체" w:hAnsi="Source Code Pro" w:cs="굴림체"/>
+          <w:color w:val="F78C6C"/>
+          <w:sz w:val="20"/>
+          <w:szCs w:val="20"/>
+        </w:rPr>
+        <w:t>1</w:t>
+      </w:r>
+      <w:r>
+        <w:rPr>
+          <w:rFonts w:ascii="Source Code Pro" w:eastAsia="굴림체" w:hAnsi="Source Code Pro" w:cs="굴림체"/>
+          <w:color w:val="89DDFF"/>
+          <w:sz w:val="20"/>
+          <w:szCs w:val="20"/>
+        </w:rPr>
+        <w:t xml:space="preserve">, </w:t>
+      </w:r>
+      <w:r>
+        <w:rPr>
+          <w:rFonts w:ascii="Source Code Pro" w:eastAsia="굴림체" w:hAnsi="Source Code Pro" w:cs="굴림체"/>
+          <w:color w:val="F78C6C"/>
+          <w:sz w:val="20"/>
+          <w:szCs w:val="20"/>
+        </w:rPr>
+        <w:t>3</w:t>
+      </w:r>
+      <w:r>
+        <w:rPr>
+          <w:rFonts w:ascii="Source Code Pro" w:eastAsia="굴림체" w:hAnsi="Source Code Pro" w:cs="굴림체"/>
+          <w:color w:val="89DDFF"/>
+          <w:sz w:val="20"/>
+          <w:szCs w:val="20"/>
+        </w:rPr>
+        <w:t>);</w:t>
+      </w:r>
+      <w:r>
+        <w:rPr>
+          <w:rFonts w:ascii="Source Code Pro" w:eastAsia="굴림체" w:hAnsi="Source Code Pro" w:cs="굴림체"/>
+          <w:color w:val="89DDFF"/>
+          <w:sz w:val="20"/>
+          <w:szCs w:val="20"/>
+        </w:rPr>
+        <w:br/>
+        <w:t xml:space="preserve">        </w:t>
+      </w:r>
+      <w:r>
+        <w:rPr>
+          <w:rFonts w:ascii="Source Code Pro" w:eastAsia="굴림체" w:hAnsi="Source Code Pro" w:cs="굴림체"/>
+          <w:color w:val="FFCB6B"/>
+          <w:sz w:val="20"/>
+          <w:szCs w:val="20"/>
+        </w:rPr>
+        <w:t>System</w:t>
+      </w:r>
+      <w:r>
+        <w:rPr>
+          <w:rFonts w:ascii="Source Code Pro" w:eastAsia="굴림체" w:hAnsi="Source Code Pro" w:cs="굴림체"/>
+          <w:color w:val="89DDFF"/>
+          <w:sz w:val="20"/>
+          <w:szCs w:val="20"/>
+        </w:rPr>
+        <w:t>.</w:t>
+      </w:r>
+      <w:r>
+        <w:rPr>
+          <w:rFonts w:ascii="Source Code Pro" w:eastAsia="굴림체" w:hAnsi="Source Code Pro" w:cs="굴림체"/>
+          <w:color w:val="F78C6C"/>
+          <w:sz w:val="20"/>
+          <w:szCs w:val="20"/>
+        </w:rPr>
+        <w:t>out</w:t>
+      </w:r>
+      <w:r>
+        <w:rPr>
+          <w:rFonts w:ascii="Source Code Pro" w:eastAsia="굴림체" w:hAnsi="Source Code Pro" w:cs="굴림체"/>
+          <w:color w:val="89DDFF"/>
+          <w:sz w:val="20"/>
+          <w:szCs w:val="20"/>
+        </w:rPr>
+        <w:t>.</w:t>
+      </w:r>
+      <w:r>
+        <w:rPr>
+          <w:rFonts w:ascii="Source Code Pro" w:eastAsia="굴림체" w:hAnsi="Source Code Pro" w:cs="굴림체"/>
+          <w:color w:val="82AAFF"/>
+          <w:sz w:val="20"/>
+          <w:szCs w:val="20"/>
+        </w:rPr>
+        <w:t>println</w:t>
+      </w:r>
+      <w:r>
+        <w:rPr>
+          <w:rFonts w:ascii="Source Code Pro" w:eastAsia="굴림체" w:hAnsi="Source Code Pro" w:cs="굴림체"/>
+          <w:color w:val="89DDFF"/>
+          <w:sz w:val="20"/>
+          <w:szCs w:val="20"/>
+        </w:rPr>
+        <w:t>(</w:t>
+      </w:r>
+      <w:r>
+        <w:rPr>
+          <w:rFonts w:ascii="Source Code Pro" w:eastAsia="굴림체" w:hAnsi="Source Code Pro" w:cs="굴림체"/>
+          <w:color w:val="EEFFFF"/>
+          <w:sz w:val="20"/>
+          <w:szCs w:val="20"/>
+        </w:rPr>
+        <w:t>result</w:t>
+      </w:r>
+      <w:r>
+        <w:rPr>
+          <w:rFonts w:ascii="Source Code Pro" w:eastAsia="굴림체" w:hAnsi="Source Code Pro" w:cs="굴림체"/>
+          <w:color w:val="89DDFF"/>
+          <w:sz w:val="20"/>
+          <w:szCs w:val="20"/>
+        </w:rPr>
+        <w:t>);</w:t>
+      </w:r>
+      <w:r>
+        <w:rPr>
+          <w:rFonts w:ascii="Source Code Pro" w:eastAsia="굴림체" w:hAnsi="Source Code Pro" w:cs="굴림체"/>
+          <w:color w:val="89DDFF"/>
+          <w:sz w:val="20"/>
+          <w:szCs w:val="20"/>
+        </w:rPr>
+        <w:br/>
+        <w:t xml:space="preserve">    }</w:t>
+      </w:r>
+      <w:r>
+        <w:rPr>
+          <w:rFonts w:ascii="Source Code Pro" w:eastAsia="굴림체" w:hAnsi="Source Code Pro" w:cs="굴림체"/>
+          <w:color w:val="89DDFF"/>
+          <w:sz w:val="20"/>
+          <w:szCs w:val="20"/>
+        </w:rPr>
+        <w:br/>
+      </w:r>
+      <w:r>
+        <w:rPr>
+          <w:rFonts w:ascii="Source Code Pro" w:eastAsia="굴림체" w:hAnsi="Source Code Pro" w:cs="굴림체"/>
+          <w:color w:val="89DDFF"/>
+          <w:sz w:val="20"/>
+          <w:szCs w:val="20"/>
+        </w:rPr>
+        <w:br/>
+        <w:t>}</w:t>
+      </w:r>
+    </w:p>
+    <w:p>
+      <w:pPr>
+        <w:rPr>
+          <w:rFonts w:ascii="맑은 고딕" w:eastAsia="맑은 고딕" w:hAnsi="맑은 고딕" w:hint="eastAsia"/>
+          <w:color w:val="333333"/>
+          <w:sz w:val="21"/>
+          <w:szCs w:val="21"/>
+        </w:rPr>
+      </w:pPr>
+      <w:r>
+        <w:rPr>
+          <w:rFonts w:ascii="맑은 고딕" w:eastAsia="맑은 고딕" w:hAnsi="맑은 고딕" w:hint="eastAsia"/>
+          <w:color w:val="333333"/>
+          <w:sz w:val="21"/>
+          <w:szCs w:val="21"/>
+        </w:rPr>
+        <w:br/>
+      </w:r>
+      <w:r>
+        <w:rPr>
+          <w:rFonts w:ascii="맑은 고딕" w:eastAsia="맑은 고딕" w:hAnsi="맑은 고딕" w:hint="eastAsia"/>
+          <w:color w:val="333333"/>
+          <w:sz w:val="21"/>
+          <w:szCs w:val="21"/>
+        </w:rPr>
+        <w:t>람다식으로 간결하게 쓰면 위 처럼 첫 괄호에는 인터페이스 구현부분의 파라미터 이름을 개수에 맞게 넣어주고,</w:t>
+      </w:r>
+      <w:r>
+        <w:rPr>
+          <w:rFonts w:ascii="맑은 고딕" w:eastAsia="맑은 고딕" w:hAnsi="맑은 고딕"/>
+          <w:color w:val="333333"/>
+          <w:sz w:val="21"/>
+          <w:szCs w:val="21"/>
+        </w:rPr>
+        <w:t xml:space="preserve"> ‘-&gt;’ </w:t>
+      </w:r>
+      <w:r>
+        <w:rPr>
+          <w:rFonts w:ascii="맑은 고딕" w:eastAsia="맑은 고딕" w:hAnsi="맑은 고딕" w:hint="eastAsia"/>
+          <w:color w:val="333333"/>
+          <w:sz w:val="21"/>
+          <w:szCs w:val="21"/>
+        </w:rPr>
+        <w:t xml:space="preserve">다음에는 메서드의 바디 부분을 </w:t>
+      </w:r>
+      <w:r>
+        <w:rPr>
+          <w:rFonts w:ascii="맑은 고딕" w:eastAsia="맑은 고딕" w:hAnsi="맑은 고딕"/>
+          <w:color w:val="333333"/>
+          <w:sz w:val="21"/>
+          <w:szCs w:val="21"/>
+        </w:rPr>
+        <w:t xml:space="preserve">{ } </w:t>
+      </w:r>
+      <w:r>
+        <w:rPr>
+          <w:rFonts w:ascii="맑은 고딕" w:eastAsia="맑은 고딕" w:hAnsi="맑은 고딕" w:hint="eastAsia"/>
+          <w:color w:val="333333"/>
+          <w:sz w:val="21"/>
+          <w:szCs w:val="21"/>
+        </w:rPr>
+        <w:t>꺽쇠괄호 안에 넣어주면 된다.</w:t>
+      </w:r>
+    </w:p>
+    <w:p>
+      <w:r>
+        <w:rPr>
+          <w:rFonts w:hint="eastAsia"/>
+        </w:rPr>
+        <w:t>O</w:t>
+      </w:r>
+      <w:r>
+        <w:t xml:space="preserve">peration </w:t>
+      </w:r>
+      <w:r>
+        <w:rPr>
+          <w:rFonts w:hint="eastAsia"/>
+        </w:rPr>
+        <w:t xml:space="preserve">인터페이스에서 </w:t>
+      </w:r>
+      <w:r>
+        <w:t>add</w:t>
+      </w:r>
+      <w:r>
+        <w:rPr>
+          <w:rFonts w:hint="eastAsia"/>
+        </w:rPr>
+        <w:t xml:space="preserve"> 메서드의 인자가 </w:t>
+      </w:r>
+      <w:r>
+        <w:t>2</w:t>
+      </w:r>
+      <w:r>
+        <w:rPr>
+          <w:rFonts w:hint="eastAsia"/>
+        </w:rPr>
+        <w:t>개였기</w:t>
+      </w:r>
+      <w:r>
+        <w:t xml:space="preserve"> </w:t>
+      </w:r>
+      <w:r>
+        <w:rPr>
+          <w:rFonts w:hint="eastAsia"/>
+        </w:rPr>
+        <w:t xml:space="preserve">때문에 </w:t>
+      </w:r>
+      <w:r>
+        <w:t xml:space="preserve">x, y </w:t>
+      </w:r>
+      <w:r>
+        <w:rPr>
+          <w:rFonts w:hint="eastAsia"/>
+        </w:rPr>
+        <w:t>두 개를 매개변수로 넣는 것이다.</w:t>
+      </w:r>
+    </w:p>
+    <w:p/>
+    <w:p/>
+    <w:p>
+      <w:pPr>
+        <w:pStyle w:val="2"/>
+      </w:pPr>
+      <w:r>
+        <w:rPr>
+          <w:rFonts w:hint="eastAsia"/>
+        </w:rPr>
+        <w:t>L</w:t>
+      </w:r>
+      <w:r>
+        <w:t>ambda</w:t>
+      </w:r>
+      <w:r>
+        <w:rPr>
+          <w:rFonts w:hint="eastAsia"/>
+        </w:rPr>
+        <w:t>의 제약</w:t>
+      </w:r>
+    </w:p>
+    <w:p>
+      <w:pPr>
+        <w:pStyle w:val="a3"/>
+        <w:numPr>
+          <w:ilvl w:val="0"/>
+          <w:numId w:val="6"/>
+        </w:numPr>
+        <w:ind w:leftChars="0"/>
+      </w:pPr>
+      <w:r>
+        <w:rPr>
+          <w:rFonts w:hint="eastAsia"/>
+        </w:rPr>
+        <w:t xml:space="preserve">람다는 인터페이스에 메서드가 </w:t>
+      </w:r>
+      <w:r>
+        <w:rPr>
+          <w:rFonts w:hint="eastAsia"/>
+        </w:rPr>
+        <w:t>한 개만 있을 경우만 사용 가능하다.</w:t>
+      </w:r>
+    </w:p>
+    <w:p>
+      <w:pPr>
+        <w:pStyle w:val="a3"/>
+        <w:ind w:leftChars="0" w:left="760"/>
+      </w:pPr>
+      <w:r>
+        <w:rPr>
+          <w:rFonts w:hint="eastAsia"/>
+        </w:rPr>
+        <w:t xml:space="preserve">왜냐하면 </w:t>
+      </w:r>
+      <w:r>
+        <w:rPr>
+          <w:rFonts w:hint="eastAsia"/>
+        </w:rPr>
+        <w:t xml:space="preserve">인터페이스에 메서드가 </w:t>
+      </w:r>
+      <w:r>
+        <w:t>2</w:t>
+      </w:r>
+      <w:r>
+        <w:rPr>
+          <w:rFonts w:hint="eastAsia"/>
+        </w:rPr>
+        <w:t>개 이상 있는 경우 람다식으로</w:t>
+      </w:r>
+      <w:r>
+        <w:t xml:space="preserve"> </w:t>
+      </w:r>
+      <w:r>
+        <w:rPr>
+          <w:rFonts w:hint="eastAsia"/>
+        </w:rPr>
+        <w:t>구현부분을 작성할 때 파라메터의 자료형을 명시하지 않기 때문에 특정 메서드로 맵핑을 할 수 없기 때문이다.</w:t>
+      </w:r>
+    </w:p>
+    <w:p>
+      <w:pPr>
+        <w:pStyle w:val="a3"/>
+        <w:numPr>
+          <w:ilvl w:val="0"/>
+          <w:numId w:val="6"/>
+        </w:numPr>
+        <w:ind w:leftChars="0"/>
+      </w:pPr>
+      <w:r>
+        <w:rPr>
+          <w:rFonts w:hint="eastAsia"/>
+        </w:rPr>
+        <w:t xml:space="preserve">람다는 </w:t>
+      </w:r>
+      <w:r>
+        <w:t>1</w:t>
+      </w:r>
+      <w:r>
+        <w:rPr>
+          <w:rFonts w:hint="eastAsia"/>
+        </w:rPr>
+        <w:t>회 사용을 위해 인터페이스를 구현하는 상황에서 사용하면 효율이 좋다.</w:t>
+      </w:r>
+      <w:r>
+        <w:t xml:space="preserve"> (</w:t>
+      </w:r>
+      <w:r>
+        <w:rPr>
+          <w:rFonts w:hint="eastAsia"/>
+        </w:rPr>
+        <w:t>딱 한군데서만 쓰고 다른 아무데서도 안쓰는 경우)</w:t>
+      </w:r>
+      <w:r>
+        <w:br/>
+      </w:r>
+      <w:r>
+        <w:rPr>
+          <w:rFonts w:hint="eastAsia"/>
+        </w:rPr>
+        <w:t xml:space="preserve">대표적으로 </w:t>
+      </w:r>
+      <w:r>
+        <w:t>Comparator</w:t>
+      </w:r>
+      <w:r>
+        <w:rPr>
+          <w:rFonts w:hint="eastAsia"/>
+        </w:rPr>
+        <w:t xml:space="preserve"> </w:t>
+      </w:r>
+      <w:r>
+        <w:t>(</w:t>
+      </w:r>
+      <w:r>
+        <w:rPr>
+          <w:rFonts w:hint="eastAsia"/>
+        </w:rPr>
+        <w:t>비교 메서드)의 경우</w:t>
+      </w:r>
+    </w:p>
+    <w:p>
+      <w:pPr>
+        <w:pStyle w:val="HTML"/>
+        <w:shd w:val="clear" w:color="auto" w:fill="212121"/>
+        <w:ind w:left="400"/>
+        <w:rPr>
+          <w:rFonts w:ascii="Source Code Pro" w:hAnsi="Source Code Pro"/>
+          <w:color w:val="EEFFFF"/>
+          <w:sz w:val="20"/>
+          <w:szCs w:val="20"/>
+        </w:rPr>
+      </w:pPr>
+      <w:r>
+        <w:rPr>
+          <w:rFonts w:ascii="Source Code Pro" w:hAnsi="Source Code Pro"/>
+          <w:i/>
+          <w:iCs/>
+          <w:color w:val="C792EA"/>
+          <w:sz w:val="20"/>
+          <w:szCs w:val="20"/>
+        </w:rPr>
+        <w:t xml:space="preserve">public class </w:t>
+      </w:r>
+      <w:r>
+        <w:rPr>
+          <w:rFonts w:ascii="Source Code Pro" w:hAnsi="Source Code Pro"/>
+          <w:color w:val="FFCB6B"/>
+          <w:sz w:val="20"/>
+          <w:szCs w:val="20"/>
+        </w:rPr>
+        <w:t xml:space="preserve">App </w:t>
+      </w:r>
+      <w:r>
+        <w:rPr>
+          <w:rFonts w:ascii="Source Code Pro" w:hAnsi="Source Code Pro"/>
+          <w:color w:val="89DDFF"/>
+          <w:sz w:val="20"/>
+          <w:szCs w:val="20"/>
+        </w:rPr>
+        <w:t>{</w:t>
+      </w:r>
+      <w:r>
+        <w:rPr>
+          <w:rFonts w:ascii="Source Code Pro" w:hAnsi="Source Code Pro"/>
+          <w:color w:val="89DDFF"/>
+          <w:sz w:val="20"/>
+          <w:szCs w:val="20"/>
+        </w:rPr>
+        <w:br/>
+      </w:r>
+      <w:r>
+        <w:rPr>
+          <w:rFonts w:ascii="Source Code Pro" w:hAnsi="Source Code Pro"/>
+          <w:color w:val="89DDFF"/>
+          <w:sz w:val="20"/>
+          <w:szCs w:val="20"/>
+        </w:rPr>
+        <w:br/>
+        <w:t xml:space="preserve">    </w:t>
+      </w:r>
+      <w:r>
+        <w:rPr>
+          <w:rFonts w:ascii="Source Code Pro" w:hAnsi="Source Code Pro"/>
+          <w:i/>
+          <w:iCs/>
+          <w:color w:val="C792EA"/>
+          <w:sz w:val="20"/>
+          <w:szCs w:val="20"/>
+        </w:rPr>
+        <w:t xml:space="preserve">public static void </w:t>
+      </w:r>
+      <w:r>
+        <w:rPr>
+          <w:rFonts w:ascii="Source Code Pro" w:hAnsi="Source Code Pro"/>
+          <w:color w:val="82AAFF"/>
+          <w:sz w:val="20"/>
+          <w:szCs w:val="20"/>
+        </w:rPr>
+        <w:t>main</w:t>
+      </w:r>
+      <w:r>
+        <w:rPr>
+          <w:rFonts w:ascii="Source Code Pro" w:hAnsi="Source Code Pro"/>
+          <w:color w:val="89DDFF"/>
+          <w:sz w:val="20"/>
+          <w:szCs w:val="20"/>
+        </w:rPr>
+        <w:t>(</w:t>
+      </w:r>
+      <w:r>
+        <w:rPr>
+          <w:rFonts w:ascii="Source Code Pro" w:hAnsi="Source Code Pro"/>
+          <w:color w:val="FFCB6B"/>
+          <w:sz w:val="20"/>
+          <w:szCs w:val="20"/>
+        </w:rPr>
+        <w:t>String</w:t>
+      </w:r>
+      <w:r>
+        <w:rPr>
+          <w:rFonts w:ascii="Source Code Pro" w:hAnsi="Source Code Pro"/>
+          <w:color w:val="89DDFF"/>
+          <w:sz w:val="20"/>
+          <w:szCs w:val="20"/>
+        </w:rPr>
+        <w:t xml:space="preserve">[] </w:t>
+      </w:r>
+      <w:r>
+        <w:rPr>
+          <w:rFonts w:ascii="Source Code Pro" w:hAnsi="Source Code Pro"/>
+          <w:color w:val="F78C6C"/>
+          <w:sz w:val="20"/>
+          <w:szCs w:val="20"/>
+        </w:rPr>
+        <w:t>args</w:t>
+      </w:r>
+      <w:r>
+        <w:rPr>
+          <w:rFonts w:ascii="Source Code Pro" w:hAnsi="Source Code Pro"/>
+          <w:color w:val="89DDFF"/>
+          <w:sz w:val="20"/>
+          <w:szCs w:val="20"/>
+        </w:rPr>
+        <w:t>) {</w:t>
+      </w:r>
+      <w:r>
+        <w:rPr>
+          <w:rFonts w:ascii="Source Code Pro" w:hAnsi="Source Code Pro"/>
+          <w:color w:val="89DDFF"/>
+          <w:sz w:val="20"/>
+          <w:szCs w:val="20"/>
+        </w:rPr>
+        <w:br/>
+        <w:t xml:space="preserve">        </w:t>
+      </w:r>
+      <w:r>
+        <w:rPr>
+          <w:rFonts w:ascii="Source Code Pro" w:hAnsi="Source Code Pro"/>
+          <w:color w:val="C3E88D"/>
+          <w:sz w:val="20"/>
+          <w:szCs w:val="20"/>
+        </w:rPr>
+        <w:t xml:space="preserve">Operation </w:t>
+      </w:r>
+      <w:r>
+        <w:rPr>
+          <w:rFonts w:ascii="Source Code Pro" w:hAnsi="Source Code Pro"/>
+          <w:color w:val="EEFFFF"/>
+          <w:sz w:val="20"/>
+          <w:szCs w:val="20"/>
+        </w:rPr>
+        <w:t xml:space="preserve">op </w:t>
+      </w:r>
+      <w:r>
+        <w:rPr>
+          <w:rFonts w:ascii="Source Code Pro" w:hAnsi="Source Code Pro"/>
+          <w:color w:val="89DDFF"/>
+          <w:sz w:val="20"/>
+          <w:szCs w:val="20"/>
+        </w:rPr>
+        <w:t>= (</w:t>
+      </w:r>
+      <w:r>
+        <w:rPr>
+          <w:rFonts w:ascii="Source Code Pro" w:hAnsi="Source Code Pro"/>
+          <w:color w:val="F78C6C"/>
+          <w:sz w:val="20"/>
+          <w:szCs w:val="20"/>
+        </w:rPr>
+        <w:t>x</w:t>
+      </w:r>
+      <w:r>
+        <w:rPr>
+          <w:rFonts w:ascii="Source Code Pro" w:hAnsi="Source Code Pro"/>
+          <w:color w:val="89DDFF"/>
+          <w:sz w:val="20"/>
+          <w:szCs w:val="20"/>
+        </w:rPr>
+        <w:t xml:space="preserve">, </w:t>
+      </w:r>
+      <w:r>
+        <w:rPr>
+          <w:rFonts w:ascii="Source Code Pro" w:hAnsi="Source Code Pro"/>
+          <w:color w:val="F78C6C"/>
+          <w:sz w:val="20"/>
+          <w:szCs w:val="20"/>
+        </w:rPr>
+        <w:t>y</w:t>
+      </w:r>
+      <w:r>
+        <w:rPr>
+          <w:rFonts w:ascii="Source Code Pro" w:hAnsi="Source Code Pro"/>
+          <w:color w:val="89DDFF"/>
+          <w:sz w:val="20"/>
+          <w:szCs w:val="20"/>
+        </w:rPr>
+        <w:t xml:space="preserve">) </w:t>
+      </w:r>
+      <w:r>
+        <w:rPr>
+          <w:rFonts w:ascii="Source Code Pro" w:hAnsi="Source Code Pro"/>
+          <w:color w:val="EEFFFF"/>
+          <w:sz w:val="20"/>
+          <w:szCs w:val="20"/>
+        </w:rPr>
+        <w:t xml:space="preserve">-&gt; </w:t>
+      </w:r>
+      <w:r>
+        <w:rPr>
+          <w:rFonts w:ascii="Source Code Pro" w:hAnsi="Source Code Pro"/>
+          <w:color w:val="F78C6C"/>
+          <w:sz w:val="20"/>
+          <w:szCs w:val="20"/>
+        </w:rPr>
+        <w:t xml:space="preserve">x </w:t>
+      </w:r>
+      <w:r>
+        <w:rPr>
+          <w:rFonts w:ascii="Source Code Pro" w:hAnsi="Source Code Pro"/>
+          <w:color w:val="89DDFF"/>
+          <w:sz w:val="20"/>
+          <w:szCs w:val="20"/>
+        </w:rPr>
+        <w:t xml:space="preserve">+ </w:t>
+      </w:r>
+      <w:r>
+        <w:rPr>
+          <w:rFonts w:ascii="Source Code Pro" w:hAnsi="Source Code Pro"/>
+          <w:color w:val="F78C6C"/>
+          <w:sz w:val="20"/>
+          <w:szCs w:val="20"/>
+        </w:rPr>
+        <w:t>y</w:t>
+      </w:r>
+      <w:r>
+        <w:rPr>
+          <w:rFonts w:ascii="Source Code Pro" w:hAnsi="Source Code Pro"/>
+          <w:color w:val="89DDFF"/>
+          <w:sz w:val="20"/>
+          <w:szCs w:val="20"/>
+        </w:rPr>
+        <w:t>;</w:t>
+      </w:r>
+      <w:r>
+        <w:rPr>
+          <w:rFonts w:ascii="Source Code Pro" w:hAnsi="Source Code Pro"/>
+          <w:color w:val="89DDFF"/>
+          <w:sz w:val="20"/>
+          <w:szCs w:val="20"/>
+        </w:rPr>
+        <w:br/>
+        <w:t xml:space="preserve">        </w:t>
+      </w:r>
+      <w:r>
+        <w:rPr>
+          <w:rFonts w:ascii="Source Code Pro" w:hAnsi="Source Code Pro"/>
+          <w:i/>
+          <w:iCs/>
+          <w:color w:val="FFC66D"/>
+          <w:sz w:val="20"/>
+          <w:szCs w:val="20"/>
+        </w:rPr>
+        <w:t>printResult</w:t>
+      </w:r>
+      <w:r>
+        <w:rPr>
+          <w:rFonts w:ascii="Source Code Pro" w:hAnsi="Source Code Pro"/>
+          <w:color w:val="89DDFF"/>
+          <w:sz w:val="20"/>
+          <w:szCs w:val="20"/>
+        </w:rPr>
+        <w:t>(</w:t>
+      </w:r>
+      <w:r>
+        <w:rPr>
+          <w:rFonts w:ascii="Source Code Pro" w:hAnsi="Source Code Pro"/>
+          <w:color w:val="EEFFFF"/>
+          <w:sz w:val="20"/>
+          <w:szCs w:val="20"/>
+        </w:rPr>
+        <w:t>op</w:t>
+      </w:r>
+      <w:r>
+        <w:rPr>
+          <w:rFonts w:ascii="Source Code Pro" w:hAnsi="Source Code Pro"/>
+          <w:color w:val="89DDFF"/>
+          <w:sz w:val="20"/>
+          <w:szCs w:val="20"/>
+        </w:rPr>
+        <w:t>);</w:t>
+      </w:r>
+      <w:r>
+        <w:rPr>
+          <w:rFonts w:ascii="Source Code Pro" w:hAnsi="Source Code Pro"/>
+          <w:color w:val="89DDFF"/>
+          <w:sz w:val="20"/>
+          <w:szCs w:val="20"/>
+        </w:rPr>
+        <w:br/>
+        <w:t xml:space="preserve">    }</w:t>
+      </w:r>
+      <w:r>
+        <w:rPr>
+          <w:rFonts w:ascii="Source Code Pro" w:hAnsi="Source Code Pro"/>
+          <w:color w:val="89DDFF"/>
+          <w:sz w:val="20"/>
+          <w:szCs w:val="20"/>
+        </w:rPr>
+        <w:br/>
+      </w:r>
+      <w:r>
+        <w:rPr>
+          <w:rFonts w:ascii="Source Code Pro" w:hAnsi="Source Code Pro"/>
+          <w:color w:val="89DDFF"/>
+          <w:sz w:val="20"/>
+          <w:szCs w:val="20"/>
+        </w:rPr>
+        <w:br/>
+        <w:t xml:space="preserve">    </w:t>
+      </w:r>
+      <w:r>
+        <w:rPr>
+          <w:rFonts w:ascii="Source Code Pro" w:hAnsi="Source Code Pro"/>
+          <w:i/>
+          <w:iCs/>
+          <w:color w:val="C792EA"/>
+          <w:sz w:val="20"/>
+          <w:szCs w:val="20"/>
+        </w:rPr>
+        <w:t xml:space="preserve">private static void </w:t>
+      </w:r>
+      <w:r>
+        <w:rPr>
+          <w:rFonts w:ascii="Source Code Pro" w:hAnsi="Source Code Pro"/>
+          <w:color w:val="82AAFF"/>
+          <w:sz w:val="20"/>
+          <w:szCs w:val="20"/>
+        </w:rPr>
+        <w:t>printResult</w:t>
+      </w:r>
+      <w:r>
+        <w:rPr>
+          <w:rFonts w:ascii="Source Code Pro" w:hAnsi="Source Code Pro"/>
+          <w:color w:val="89DDFF"/>
+          <w:sz w:val="20"/>
+          <w:szCs w:val="20"/>
+        </w:rPr>
+        <w:t>(</w:t>
+      </w:r>
+      <w:r>
+        <w:rPr>
+          <w:rFonts w:ascii="Source Code Pro" w:hAnsi="Source Code Pro"/>
+          <w:color w:val="C3E88D"/>
+          <w:sz w:val="20"/>
+          <w:szCs w:val="20"/>
+        </w:rPr>
+        <w:t xml:space="preserve">Operation </w:t>
+      </w:r>
+      <w:r>
+        <w:rPr>
+          <w:rFonts w:ascii="Source Code Pro" w:hAnsi="Source Code Pro"/>
+          <w:color w:val="F78C6C"/>
+          <w:sz w:val="20"/>
+          <w:szCs w:val="20"/>
+        </w:rPr>
+        <w:t>op</w:t>
+      </w:r>
+      <w:r>
+        <w:rPr>
+          <w:rFonts w:ascii="Source Code Pro" w:hAnsi="Source Code Pro"/>
+          <w:color w:val="89DDFF"/>
+          <w:sz w:val="20"/>
+          <w:szCs w:val="20"/>
+        </w:rPr>
+        <w:t>) {</w:t>
+      </w:r>
+      <w:r>
+        <w:rPr>
+          <w:rFonts w:ascii="Source Code Pro" w:hAnsi="Source Code Pro"/>
+          <w:color w:val="89DDFF"/>
+          <w:sz w:val="20"/>
+          <w:szCs w:val="20"/>
+        </w:rPr>
+        <w:br/>
+        <w:t xml:space="preserve">        </w:t>
+      </w:r>
+      <w:r>
+        <w:rPr>
+          <w:rFonts w:ascii="Source Code Pro" w:hAnsi="Source Code Pro"/>
+          <w:i/>
+          <w:iCs/>
+          <w:color w:val="C792EA"/>
+          <w:sz w:val="20"/>
+          <w:szCs w:val="20"/>
+        </w:rPr>
+        <w:t xml:space="preserve">int </w:t>
+      </w:r>
+      <w:r>
+        <w:rPr>
+          <w:rFonts w:ascii="Source Code Pro" w:hAnsi="Source Code Pro"/>
+          <w:color w:val="EEFFFF"/>
+          <w:sz w:val="20"/>
+          <w:szCs w:val="20"/>
+        </w:rPr>
+        <w:t xml:space="preserve">result </w:t>
+      </w:r>
+      <w:r>
+        <w:rPr>
+          <w:rFonts w:ascii="Source Code Pro" w:hAnsi="Source Code Pro"/>
+          <w:color w:val="89DDFF"/>
+          <w:sz w:val="20"/>
+          <w:szCs w:val="20"/>
+        </w:rPr>
+        <w:t xml:space="preserve">= </w:t>
+      </w:r>
+      <w:r>
+        <w:rPr>
+          <w:rFonts w:ascii="Source Code Pro" w:hAnsi="Source Code Pro"/>
+          <w:color w:val="F78C6C"/>
+          <w:sz w:val="20"/>
+          <w:szCs w:val="20"/>
+        </w:rPr>
+        <w:t>op</w:t>
+      </w:r>
+      <w:r>
+        <w:rPr>
+          <w:rFonts w:ascii="Source Code Pro" w:hAnsi="Source Code Pro"/>
+          <w:color w:val="89DDFF"/>
+          <w:sz w:val="20"/>
+          <w:szCs w:val="20"/>
+        </w:rPr>
+        <w:t>.</w:t>
+      </w:r>
+      <w:r>
+        <w:rPr>
+          <w:rFonts w:ascii="Source Code Pro" w:hAnsi="Source Code Pro"/>
+          <w:color w:val="82AAFF"/>
+          <w:sz w:val="20"/>
+          <w:szCs w:val="20"/>
+        </w:rPr>
+        <w:t>add</w:t>
+      </w:r>
+      <w:r>
+        <w:rPr>
+          <w:rFonts w:ascii="Source Code Pro" w:hAnsi="Source Code Pro"/>
+          <w:color w:val="89DDFF"/>
+          <w:sz w:val="20"/>
+          <w:szCs w:val="20"/>
+        </w:rPr>
+        <w:t>(</w:t>
+      </w:r>
+      <w:r>
+        <w:rPr>
+          <w:rFonts w:ascii="Source Code Pro" w:hAnsi="Source Code Pro"/>
+          <w:color w:val="F78C6C"/>
+          <w:sz w:val="20"/>
+          <w:szCs w:val="20"/>
+        </w:rPr>
+        <w:t>1</w:t>
+      </w:r>
+      <w:r>
+        <w:rPr>
+          <w:rFonts w:ascii="Source Code Pro" w:hAnsi="Source Code Pro"/>
+          <w:color w:val="89DDFF"/>
+          <w:sz w:val="20"/>
+          <w:szCs w:val="20"/>
+        </w:rPr>
+        <w:t xml:space="preserve">, </w:t>
+      </w:r>
+      <w:r>
+        <w:rPr>
+          <w:rFonts w:ascii="Source Code Pro" w:hAnsi="Source Code Pro"/>
+          <w:color w:val="F78C6C"/>
+          <w:sz w:val="20"/>
+          <w:szCs w:val="20"/>
+        </w:rPr>
+        <w:t>3</w:t>
+      </w:r>
+      <w:r>
+        <w:rPr>
+          <w:rFonts w:ascii="Source Code Pro" w:hAnsi="Source Code Pro"/>
+          <w:color w:val="89DDFF"/>
+          <w:sz w:val="20"/>
+          <w:szCs w:val="20"/>
+        </w:rPr>
+        <w:t>);</w:t>
+      </w:r>
+      <w:r>
+        <w:rPr>
+          <w:rFonts w:ascii="Source Code Pro" w:hAnsi="Source Code Pro"/>
+          <w:color w:val="89DDFF"/>
+          <w:sz w:val="20"/>
+          <w:szCs w:val="20"/>
+        </w:rPr>
+        <w:br/>
+        <w:t xml:space="preserve">        </w:t>
+      </w:r>
+      <w:r>
+        <w:rPr>
+          <w:rFonts w:ascii="Source Code Pro" w:hAnsi="Source Code Pro"/>
+          <w:color w:val="FFCB6B"/>
+          <w:sz w:val="20"/>
+          <w:szCs w:val="20"/>
+        </w:rPr>
+        <w:t>System</w:t>
+      </w:r>
+      <w:r>
+        <w:rPr>
+          <w:rFonts w:ascii="Source Code Pro" w:hAnsi="Source Code Pro"/>
+          <w:color w:val="89DDFF"/>
+          <w:sz w:val="20"/>
+          <w:szCs w:val="20"/>
+        </w:rPr>
+        <w:t>.</w:t>
+      </w:r>
+      <w:r>
+        <w:rPr>
+          <w:rFonts w:ascii="Source Code Pro" w:hAnsi="Source Code Pro"/>
+          <w:color w:val="F78C6C"/>
+          <w:sz w:val="20"/>
+          <w:szCs w:val="20"/>
+        </w:rPr>
+        <w:t>out</w:t>
+      </w:r>
+      <w:r>
+        <w:rPr>
+          <w:rFonts w:ascii="Source Code Pro" w:hAnsi="Source Code Pro"/>
+          <w:color w:val="89DDFF"/>
+          <w:sz w:val="20"/>
+          <w:szCs w:val="20"/>
+        </w:rPr>
+        <w:t>.</w:t>
+      </w:r>
+      <w:r>
+        <w:rPr>
+          <w:rFonts w:ascii="Source Code Pro" w:hAnsi="Source Code Pro"/>
+          <w:color w:val="82AAFF"/>
+          <w:sz w:val="20"/>
+          <w:szCs w:val="20"/>
+        </w:rPr>
+        <w:t>println</w:t>
+      </w:r>
+      <w:r>
+        <w:rPr>
+          <w:rFonts w:ascii="Source Code Pro" w:hAnsi="Source Code Pro"/>
+          <w:color w:val="89DDFF"/>
+          <w:sz w:val="20"/>
+          <w:szCs w:val="20"/>
+        </w:rPr>
+        <w:t>(</w:t>
+      </w:r>
+      <w:r>
+        <w:rPr>
+          <w:rFonts w:ascii="Source Code Pro" w:hAnsi="Source Code Pro"/>
+          <w:color w:val="EEFFFF"/>
+          <w:sz w:val="20"/>
+          <w:szCs w:val="20"/>
+        </w:rPr>
+        <w:t>result</w:t>
+      </w:r>
+      <w:r>
+        <w:rPr>
+          <w:rFonts w:ascii="Source Code Pro" w:hAnsi="Source Code Pro"/>
+          <w:color w:val="89DDFF"/>
+          <w:sz w:val="20"/>
+          <w:szCs w:val="20"/>
+        </w:rPr>
+        <w:t>);</w:t>
+      </w:r>
+      <w:r>
+        <w:rPr>
+          <w:rFonts w:ascii="Source Code Pro" w:hAnsi="Source Code Pro"/>
+          <w:color w:val="89DDFF"/>
+          <w:sz w:val="20"/>
+          <w:szCs w:val="20"/>
+        </w:rPr>
+        <w:br/>
+        <w:t xml:space="preserve">    }</w:t>
+      </w:r>
+      <w:r>
+        <w:rPr>
+          <w:rFonts w:ascii="Source Code Pro" w:hAnsi="Source Code Pro"/>
+          <w:color w:val="89DDFF"/>
+          <w:sz w:val="20"/>
+          <w:szCs w:val="20"/>
+        </w:rPr>
+        <w:br/>
+        <w:t>}</w:t>
+      </w:r>
+    </w:p>
+    <w:p>
+      <w:r>
+        <w:rPr>
+          <w:rFonts w:hint="eastAsia"/>
+        </w:rPr>
+        <w:t>p</w:t>
+      </w:r>
+      <w:r>
+        <w:t>rintResult</w:t>
+      </w:r>
+      <w:r>
+        <w:rPr>
+          <w:rFonts w:hint="eastAsia"/>
+        </w:rPr>
+        <w:t xml:space="preserve">라는 메서드를 만들고 메서드의 매개변수로 </w:t>
+      </w:r>
+      <w:r>
+        <w:t>Operation</w:t>
+      </w:r>
+      <w:r>
+        <w:rPr>
+          <w:rFonts w:hint="eastAsia"/>
+        </w:rPr>
+        <w:t>을 넘겨준다.</w:t>
+      </w:r>
+      <w:r>
+        <w:t xml:space="preserve"> </w:t>
+      </w:r>
+      <w:r>
+        <w:rPr>
+          <w:rFonts w:hint="eastAsia"/>
+        </w:rPr>
+        <w:t xml:space="preserve">메인에서는 </w:t>
+      </w:r>
+      <w:r>
+        <w:t>printResults</w:t>
+      </w:r>
+      <w:r>
+        <w:rPr>
+          <w:rFonts w:hint="eastAsia"/>
+        </w:rPr>
+        <w:t xml:space="preserve">에 넘겨 줄 </w:t>
+      </w:r>
+      <w:r>
+        <w:t xml:space="preserve">op </w:t>
+      </w:r>
+      <w:r>
+        <w:rPr>
+          <w:rFonts w:hint="eastAsia"/>
+        </w:rPr>
+        <w:t>오브젝트를 람다 표현식으로 초기화한다.</w:t>
+      </w:r>
+      <w:r>
+        <w:t xml:space="preserve"> </w:t>
+      </w:r>
+      <w:r>
+        <w:rPr>
+          <w:rFonts w:hint="eastAsia"/>
+          <w:b/>
+          <w:bCs/>
+        </w:rPr>
+        <w:t xml:space="preserve">매개변수로 전해질 수 있는 함수 </w:t>
+      </w:r>
+      <w:r>
+        <w:rPr>
+          <w:b/>
+          <w:bCs/>
+        </w:rPr>
+        <w:t xml:space="preserve">/ </w:t>
+      </w:r>
+      <w:r>
+        <w:rPr>
+          <w:rFonts w:hint="eastAsia"/>
+          <w:b/>
+          <w:bCs/>
+        </w:rPr>
+        <w:t>메서드를 람다라고</w:t>
+      </w:r>
+      <w:r>
+        <w:rPr>
+          <w:b/>
+          <w:bCs/>
+        </w:rPr>
+        <w:t xml:space="preserve"> </w:t>
+      </w:r>
+      <w:r>
+        <w:rPr>
+          <w:rFonts w:hint="eastAsia"/>
+          <w:b/>
+          <w:bCs/>
+        </w:rPr>
+        <w:t>부른다.</w:t>
+      </w:r>
+      <w:r>
+        <w:rPr>
+          <w:b/>
+          <w:bCs/>
+        </w:rPr>
+        <w:t xml:space="preserve"> </w:t>
+      </w:r>
+    </w:p>
+    <w:p>
+      <w:pPr>
+        <w:pStyle w:val="HTML"/>
+        <w:shd w:val="clear" w:color="auto" w:fill="212121"/>
+        <w:rPr>
+          <w:rFonts w:ascii="Source Code Pro" w:hAnsi="Source Code Pro"/>
+          <w:color w:val="EEFFFF"/>
+          <w:sz w:val="20"/>
+          <w:szCs w:val="20"/>
+        </w:rPr>
+      </w:pPr>
+      <w:r>
+        <w:rPr>
+          <w:rFonts w:ascii="Source Code Pro" w:hAnsi="Source Code Pro"/>
+          <w:i/>
+          <w:iCs/>
+          <w:color w:val="C792EA"/>
+          <w:sz w:val="20"/>
+          <w:szCs w:val="20"/>
+        </w:rPr>
+        <w:lastRenderedPageBreak/>
+        <w:t xml:space="preserve">public class </w:t>
+      </w:r>
+      <w:r>
+        <w:rPr>
+          <w:rFonts w:ascii="Source Code Pro" w:hAnsi="Source Code Pro"/>
+          <w:color w:val="FFCB6B"/>
+          <w:sz w:val="20"/>
+          <w:szCs w:val="20"/>
+        </w:rPr>
+        <w:t xml:space="preserve">App </w:t>
+      </w:r>
+      <w:r>
+        <w:rPr>
+          <w:rFonts w:ascii="Source Code Pro" w:hAnsi="Source Code Pro"/>
+          <w:color w:val="89DDFF"/>
+          <w:sz w:val="20"/>
+          <w:szCs w:val="20"/>
+        </w:rPr>
+        <w:t>{</w:t>
+      </w:r>
+      <w:r>
+        <w:rPr>
+          <w:rFonts w:ascii="Source Code Pro" w:hAnsi="Source Code Pro"/>
+          <w:color w:val="89DDFF"/>
+          <w:sz w:val="20"/>
+          <w:szCs w:val="20"/>
+        </w:rPr>
+        <w:br/>
+      </w:r>
+      <w:r>
+        <w:rPr>
+          <w:rFonts w:ascii="Source Code Pro" w:hAnsi="Source Code Pro"/>
+          <w:color w:val="89DDFF"/>
+          <w:sz w:val="20"/>
+          <w:szCs w:val="20"/>
+        </w:rPr>
+        <w:br/>
+        <w:t xml:space="preserve">    </w:t>
+      </w:r>
+      <w:r>
+        <w:rPr>
+          <w:rFonts w:ascii="Source Code Pro" w:hAnsi="Source Code Pro"/>
+          <w:i/>
+          <w:iCs/>
+          <w:color w:val="C792EA"/>
+          <w:sz w:val="20"/>
+          <w:szCs w:val="20"/>
+        </w:rPr>
+        <w:t xml:space="preserve">public static void </w:t>
+      </w:r>
+      <w:r>
+        <w:rPr>
+          <w:rFonts w:ascii="Source Code Pro" w:hAnsi="Source Code Pro"/>
+          <w:color w:val="82AAFF"/>
+          <w:sz w:val="20"/>
+          <w:szCs w:val="20"/>
+        </w:rPr>
+        <w:t>main</w:t>
+      </w:r>
+      <w:r>
+        <w:rPr>
+          <w:rFonts w:ascii="Source Code Pro" w:hAnsi="Source Code Pro"/>
+          <w:color w:val="89DDFF"/>
+          <w:sz w:val="20"/>
+          <w:szCs w:val="20"/>
+        </w:rPr>
+        <w:t>(</w:t>
+      </w:r>
+      <w:r>
+        <w:rPr>
+          <w:rFonts w:ascii="Source Code Pro" w:hAnsi="Source Code Pro"/>
+          <w:color w:val="FFCB6B"/>
+          <w:sz w:val="20"/>
+          <w:szCs w:val="20"/>
+        </w:rPr>
+        <w:t>String</w:t>
+      </w:r>
+      <w:r>
+        <w:rPr>
+          <w:rFonts w:ascii="Source Code Pro" w:hAnsi="Source Code Pro"/>
+          <w:color w:val="89DDFF"/>
+          <w:sz w:val="20"/>
+          <w:szCs w:val="20"/>
+        </w:rPr>
+        <w:t xml:space="preserve">[] </w:t>
+      </w:r>
+      <w:r>
+        <w:rPr>
+          <w:rFonts w:ascii="Source Code Pro" w:hAnsi="Source Code Pro"/>
+          <w:color w:val="F78C6C"/>
+          <w:sz w:val="20"/>
+          <w:szCs w:val="20"/>
+        </w:rPr>
+        <w:t>args</w:t>
+      </w:r>
+      <w:r>
+        <w:rPr>
+          <w:rFonts w:ascii="Source Code Pro" w:hAnsi="Source Code Pro"/>
+          <w:color w:val="89DDFF"/>
+          <w:sz w:val="20"/>
+          <w:szCs w:val="20"/>
+        </w:rPr>
+        <w:t>) {</w:t>
+      </w:r>
+      <w:r>
+        <w:rPr>
+          <w:rFonts w:ascii="Source Code Pro" w:hAnsi="Source Code Pro"/>
+          <w:color w:val="89DDFF"/>
+          <w:sz w:val="20"/>
+          <w:szCs w:val="20"/>
+        </w:rPr>
+        <w:br/>
+        <w:t xml:space="preserve">        </w:t>
+      </w:r>
+      <w:r>
+        <w:rPr>
+          <w:rFonts w:ascii="Source Code Pro" w:hAnsi="Source Code Pro"/>
+          <w:i/>
+          <w:iCs/>
+          <w:color w:val="FFC66D"/>
+          <w:sz w:val="20"/>
+          <w:szCs w:val="20"/>
+        </w:rPr>
+        <w:t>printResult</w:t>
+      </w:r>
+      <w:r>
+        <w:rPr>
+          <w:rFonts w:ascii="Source Code Pro" w:hAnsi="Source Code Pro"/>
+          <w:color w:val="89DDFF"/>
+          <w:sz w:val="20"/>
+          <w:szCs w:val="20"/>
+        </w:rPr>
+        <w:t>((</w:t>
+      </w:r>
+      <w:r>
+        <w:rPr>
+          <w:rFonts w:ascii="Source Code Pro" w:hAnsi="Source Code Pro"/>
+          <w:color w:val="F78C6C"/>
+          <w:sz w:val="20"/>
+          <w:szCs w:val="20"/>
+        </w:rPr>
+        <w:t>x</w:t>
+      </w:r>
+      <w:r>
+        <w:rPr>
+          <w:rFonts w:ascii="Source Code Pro" w:hAnsi="Source Code Pro"/>
+          <w:color w:val="89DDFF"/>
+          <w:sz w:val="20"/>
+          <w:szCs w:val="20"/>
+        </w:rPr>
+        <w:t xml:space="preserve">, </w:t>
+      </w:r>
+      <w:r>
+        <w:rPr>
+          <w:rFonts w:ascii="Source Code Pro" w:hAnsi="Source Code Pro"/>
+          <w:color w:val="F78C6C"/>
+          <w:sz w:val="20"/>
+          <w:szCs w:val="20"/>
+        </w:rPr>
+        <w:t>y</w:t>
+      </w:r>
+      <w:r>
+        <w:rPr>
+          <w:rFonts w:ascii="Source Code Pro" w:hAnsi="Source Code Pro"/>
+          <w:color w:val="89DDFF"/>
+          <w:sz w:val="20"/>
+          <w:szCs w:val="20"/>
+        </w:rPr>
+        <w:t xml:space="preserve">) </w:t>
+      </w:r>
+      <w:r>
+        <w:rPr>
+          <w:rFonts w:ascii="Source Code Pro" w:hAnsi="Source Code Pro"/>
+          <w:color w:val="EEFFFF"/>
+          <w:sz w:val="20"/>
+          <w:szCs w:val="20"/>
+        </w:rPr>
+        <w:t xml:space="preserve">-&gt; </w:t>
+      </w:r>
+      <w:r>
+        <w:rPr>
+          <w:rFonts w:ascii="Source Code Pro" w:hAnsi="Source Code Pro"/>
+          <w:color w:val="F78C6C"/>
+          <w:sz w:val="20"/>
+          <w:szCs w:val="20"/>
+        </w:rPr>
+        <w:t xml:space="preserve">x </w:t>
+      </w:r>
+      <w:r>
+        <w:rPr>
+          <w:rFonts w:ascii="Source Code Pro" w:hAnsi="Source Code Pro"/>
+          <w:color w:val="89DDFF"/>
+          <w:sz w:val="20"/>
+          <w:szCs w:val="20"/>
+        </w:rPr>
+        <w:t xml:space="preserve">+ </w:t>
+      </w:r>
+      <w:r>
+        <w:rPr>
+          <w:rFonts w:ascii="Source Code Pro" w:hAnsi="Source Code Pro"/>
+          <w:color w:val="F78C6C"/>
+          <w:sz w:val="20"/>
+          <w:szCs w:val="20"/>
+        </w:rPr>
+        <w:t>y</w:t>
+      </w:r>
+      <w:r>
+        <w:rPr>
+          <w:rFonts w:ascii="Source Code Pro" w:hAnsi="Source Code Pro"/>
+          <w:color w:val="89DDFF"/>
+          <w:sz w:val="20"/>
+          <w:szCs w:val="20"/>
+        </w:rPr>
+        <w:t>);</w:t>
+      </w:r>
+      <w:r>
+        <w:rPr>
+          <w:rFonts w:ascii="Source Code Pro" w:hAnsi="Source Code Pro"/>
+          <w:color w:val="89DDFF"/>
+          <w:sz w:val="20"/>
+          <w:szCs w:val="20"/>
+        </w:rPr>
+        <w:br/>
+        <w:t xml:space="preserve">    }</w:t>
+      </w:r>
+      <w:r>
+        <w:rPr>
+          <w:rFonts w:ascii="Source Code Pro" w:hAnsi="Source Code Pro"/>
+          <w:color w:val="89DDFF"/>
+          <w:sz w:val="20"/>
+          <w:szCs w:val="20"/>
+        </w:rPr>
+        <w:br/>
+      </w:r>
+      <w:r>
+        <w:rPr>
+          <w:rFonts w:ascii="Source Code Pro" w:hAnsi="Source Code Pro"/>
+          <w:color w:val="89DDFF"/>
+          <w:sz w:val="20"/>
+          <w:szCs w:val="20"/>
+        </w:rPr>
+        <w:br/>
+        <w:t xml:space="preserve">    </w:t>
+      </w:r>
+      <w:r>
+        <w:rPr>
+          <w:rFonts w:ascii="Source Code Pro" w:hAnsi="Source Code Pro"/>
+          <w:i/>
+          <w:iCs/>
+          <w:color w:val="C792EA"/>
+          <w:sz w:val="20"/>
+          <w:szCs w:val="20"/>
+        </w:rPr>
+        <w:t xml:space="preserve">private static void </w:t>
+      </w:r>
+      <w:r>
+        <w:rPr>
+          <w:rFonts w:ascii="Source Code Pro" w:hAnsi="Source Code Pro"/>
+          <w:color w:val="82AAFF"/>
+          <w:sz w:val="20"/>
+          <w:szCs w:val="20"/>
+        </w:rPr>
+        <w:t>printResult</w:t>
+      </w:r>
+      <w:r>
+        <w:rPr>
+          <w:rFonts w:ascii="Source Code Pro" w:hAnsi="Source Code Pro"/>
+          <w:color w:val="89DDFF"/>
+          <w:sz w:val="20"/>
+          <w:szCs w:val="20"/>
+        </w:rPr>
+        <w:t>(</w:t>
+      </w:r>
+      <w:r>
+        <w:rPr>
+          <w:rFonts w:ascii="Source Code Pro" w:hAnsi="Source Code Pro"/>
+          <w:color w:val="C3E88D"/>
+          <w:sz w:val="20"/>
+          <w:szCs w:val="20"/>
+        </w:rPr>
+        <w:t xml:space="preserve">Operation </w:t>
+      </w:r>
+      <w:r>
+        <w:rPr>
+          <w:rFonts w:ascii="Source Code Pro" w:hAnsi="Source Code Pro"/>
+          <w:color w:val="EEFFFF"/>
+          <w:sz w:val="20"/>
+          <w:szCs w:val="20"/>
+        </w:rPr>
+        <w:t>op</w:t>
+      </w:r>
+      <w:r>
+        <w:rPr>
+          <w:rFonts w:ascii="Source Code Pro" w:hAnsi="Source Code Pro"/>
+          <w:color w:val="89DDFF"/>
+          <w:sz w:val="20"/>
+          <w:szCs w:val="20"/>
+        </w:rPr>
+        <w:t>) {</w:t>
+      </w:r>
+      <w:r>
+        <w:rPr>
+          <w:rFonts w:ascii="Source Code Pro" w:hAnsi="Source Code Pro"/>
+          <w:color w:val="89DDFF"/>
+          <w:sz w:val="20"/>
+          <w:szCs w:val="20"/>
+        </w:rPr>
+        <w:br/>
+        <w:t xml:space="preserve">        </w:t>
+      </w:r>
+      <w:r>
+        <w:rPr>
+          <w:rFonts w:ascii="Source Code Pro" w:hAnsi="Source Code Pro"/>
+          <w:i/>
+          <w:iCs/>
+          <w:color w:val="C792EA"/>
+          <w:sz w:val="20"/>
+          <w:szCs w:val="20"/>
+        </w:rPr>
+        <w:t xml:space="preserve">int </w:t>
+      </w:r>
+      <w:r>
+        <w:rPr>
+          <w:rFonts w:ascii="Source Code Pro" w:hAnsi="Source Code Pro"/>
+          <w:color w:val="EEFFFF"/>
+          <w:sz w:val="20"/>
+          <w:szCs w:val="20"/>
+        </w:rPr>
+        <w:t xml:space="preserve">result </w:t>
+      </w:r>
+      <w:r>
+        <w:rPr>
+          <w:rFonts w:ascii="Source Code Pro" w:hAnsi="Source Code Pro"/>
+          <w:color w:val="89DDFF"/>
+          <w:sz w:val="20"/>
+          <w:szCs w:val="20"/>
+        </w:rPr>
+        <w:t xml:space="preserve">= </w:t>
+      </w:r>
+      <w:r>
+        <w:rPr>
+          <w:rFonts w:ascii="Source Code Pro" w:hAnsi="Source Code Pro"/>
+          <w:color w:val="F78C6C"/>
+          <w:sz w:val="20"/>
+          <w:szCs w:val="20"/>
+        </w:rPr>
+        <w:t>op</w:t>
+      </w:r>
+      <w:r>
+        <w:rPr>
+          <w:rFonts w:ascii="Source Code Pro" w:hAnsi="Source Code Pro"/>
+          <w:color w:val="89DDFF"/>
+          <w:sz w:val="20"/>
+          <w:szCs w:val="20"/>
+        </w:rPr>
+        <w:t>.</w:t>
+      </w:r>
+      <w:r>
+        <w:rPr>
+          <w:rFonts w:ascii="Source Code Pro" w:hAnsi="Source Code Pro"/>
+          <w:color w:val="82AAFF"/>
+          <w:sz w:val="20"/>
+          <w:szCs w:val="20"/>
+        </w:rPr>
+        <w:t>add</w:t>
+      </w:r>
+      <w:r>
+        <w:rPr>
+          <w:rFonts w:ascii="Source Code Pro" w:hAnsi="Source Code Pro"/>
+          <w:color w:val="89DDFF"/>
+          <w:sz w:val="20"/>
+          <w:szCs w:val="20"/>
+        </w:rPr>
+        <w:t>(</w:t>
+      </w:r>
+      <w:r>
+        <w:rPr>
+          <w:rFonts w:ascii="Source Code Pro" w:hAnsi="Source Code Pro"/>
+          <w:color w:val="F78C6C"/>
+          <w:sz w:val="20"/>
+          <w:szCs w:val="20"/>
+        </w:rPr>
+        <w:t>1</w:t>
+      </w:r>
+      <w:r>
+        <w:rPr>
+          <w:rFonts w:ascii="Source Code Pro" w:hAnsi="Source Code Pro"/>
+          <w:color w:val="89DDFF"/>
+          <w:sz w:val="20"/>
+          <w:szCs w:val="20"/>
+        </w:rPr>
+        <w:t xml:space="preserve">, </w:t>
+      </w:r>
+      <w:r>
+        <w:rPr>
+          <w:rFonts w:ascii="Source Code Pro" w:hAnsi="Source Code Pro"/>
+          <w:color w:val="F78C6C"/>
+          <w:sz w:val="20"/>
+          <w:szCs w:val="20"/>
+        </w:rPr>
+        <w:t>3</w:t>
+      </w:r>
+      <w:r>
+        <w:rPr>
+          <w:rFonts w:ascii="Source Code Pro" w:hAnsi="Source Code Pro"/>
+          <w:color w:val="89DDFF"/>
+          <w:sz w:val="20"/>
+          <w:szCs w:val="20"/>
+        </w:rPr>
+        <w:t>);</w:t>
+      </w:r>
+      <w:r>
+        <w:rPr>
+          <w:rFonts w:ascii="Source Code Pro" w:hAnsi="Source Code Pro"/>
+          <w:color w:val="89DDFF"/>
+          <w:sz w:val="20"/>
+          <w:szCs w:val="20"/>
+        </w:rPr>
+        <w:br/>
+        <w:t xml:space="preserve">        </w:t>
+      </w:r>
+      <w:r>
+        <w:rPr>
+          <w:rFonts w:ascii="Source Code Pro" w:hAnsi="Source Code Pro"/>
+          <w:color w:val="FFCB6B"/>
+          <w:sz w:val="20"/>
+          <w:szCs w:val="20"/>
+        </w:rPr>
+        <w:t>System</w:t>
+      </w:r>
+      <w:r>
+        <w:rPr>
+          <w:rFonts w:ascii="Source Code Pro" w:hAnsi="Source Code Pro"/>
+          <w:color w:val="89DDFF"/>
+          <w:sz w:val="20"/>
+          <w:szCs w:val="20"/>
+        </w:rPr>
+        <w:t>.</w:t>
+      </w:r>
+      <w:r>
+        <w:rPr>
+          <w:rFonts w:ascii="Source Code Pro" w:hAnsi="Source Code Pro"/>
+          <w:color w:val="F78C6C"/>
+          <w:sz w:val="20"/>
+          <w:szCs w:val="20"/>
+        </w:rPr>
+        <w:t>out</w:t>
+      </w:r>
+      <w:r>
+        <w:rPr>
+          <w:rFonts w:ascii="Source Code Pro" w:hAnsi="Source Code Pro"/>
+          <w:color w:val="89DDFF"/>
+          <w:sz w:val="20"/>
+          <w:szCs w:val="20"/>
+        </w:rPr>
+        <w:t>.</w:t>
+      </w:r>
+      <w:r>
+        <w:rPr>
+          <w:rFonts w:ascii="Source Code Pro" w:hAnsi="Source Code Pro"/>
+          <w:color w:val="82AAFF"/>
+          <w:sz w:val="20"/>
+          <w:szCs w:val="20"/>
+        </w:rPr>
+        <w:t>println</w:t>
+      </w:r>
+      <w:r>
+        <w:rPr>
+          <w:rFonts w:ascii="Source Code Pro" w:hAnsi="Source Code Pro"/>
+          <w:color w:val="89DDFF"/>
+          <w:sz w:val="20"/>
+          <w:szCs w:val="20"/>
+        </w:rPr>
+        <w:t>(</w:t>
+      </w:r>
+      <w:r>
+        <w:rPr>
+          <w:rFonts w:ascii="Source Code Pro" w:hAnsi="Source Code Pro"/>
+          <w:color w:val="EEFFFF"/>
+          <w:sz w:val="20"/>
+          <w:szCs w:val="20"/>
+        </w:rPr>
+        <w:t>result</w:t>
+      </w:r>
+      <w:r>
+        <w:rPr>
+          <w:rFonts w:ascii="Source Code Pro" w:hAnsi="Source Code Pro"/>
+          <w:color w:val="89DDFF"/>
+          <w:sz w:val="20"/>
+          <w:szCs w:val="20"/>
+        </w:rPr>
+        <w:t>);</w:t>
+      </w:r>
+      <w:r>
+        <w:rPr>
+          <w:rFonts w:ascii="Source Code Pro" w:hAnsi="Source Code Pro"/>
+          <w:color w:val="89DDFF"/>
+          <w:sz w:val="20"/>
+          <w:szCs w:val="20"/>
+        </w:rPr>
+        <w:br/>
+        <w:t xml:space="preserve">    }</w:t>
+      </w:r>
+      <w:r>
+        <w:rPr>
+          <w:rFonts w:ascii="Source Code Pro" w:hAnsi="Source Code Pro"/>
+          <w:color w:val="89DDFF"/>
+          <w:sz w:val="20"/>
+          <w:szCs w:val="20"/>
+        </w:rPr>
+        <w:br/>
+        <w:t>}</w:t>
+      </w:r>
+    </w:p>
+    <w:p>
+      <w:pPr>
+        <w:rPr>
+          <w:rFonts w:ascii="맑은 고딕" w:eastAsia="맑은 고딕" w:hAnsi="맑은 고딕"/>
+          <w:color w:val="333333"/>
+          <w:sz w:val="21"/>
+          <w:szCs w:val="21"/>
+        </w:rPr>
+      </w:pPr>
+      <w:r>
+        <w:rPr>
+          <w:rFonts w:ascii="맑은 고딕" w:eastAsia="맑은 고딕" w:hAnsi="맑은 고딕" w:hint="eastAsia"/>
+          <w:color w:val="333333"/>
+          <w:sz w:val="21"/>
+          <w:szCs w:val="21"/>
+        </w:rPr>
+        <w:t>람다 표현을 사용하면 그 자체로 인터페이스의 구현 오브젝트가 생성된다.</w:t>
+      </w:r>
+      <w:r>
+        <w:rPr>
+          <w:rFonts w:ascii="맑은 고딕" w:eastAsia="맑은 고딕" w:hAnsi="맑은 고딕"/>
+          <w:color w:val="333333"/>
+          <w:sz w:val="21"/>
+          <w:szCs w:val="21"/>
+        </w:rPr>
+        <w:t xml:space="preserve"> </w:t>
+      </w:r>
+      <w:r>
+        <w:rPr>
+          <w:rFonts w:ascii="맑은 고딕" w:eastAsia="맑은 고딕" w:hAnsi="맑은 고딕" w:hint="eastAsia"/>
+          <w:color w:val="333333"/>
+          <w:sz w:val="21"/>
+          <w:szCs w:val="21"/>
+        </w:rPr>
+        <w:t>람다 표현 자체가 하나의 인터페이스 오브젝트이므로 이를 매개변수로 넘기는 것에도 문제가 없다.</w:t>
+      </w:r>
+      <w:r>
+        <w:rPr>
+          <w:rFonts w:ascii="맑은 고딕" w:eastAsia="맑은 고딕" w:hAnsi="맑은 고딕" w:hint="eastAsia"/>
+          <w:color w:val="333333"/>
+          <w:sz w:val="21"/>
+          <w:szCs w:val="21"/>
+        </w:rPr>
+        <w:br/>
+      </w:r>
+    </w:p>
+    <w:p>
+      <w:pPr>
+        <w:rPr>
+          <w:rFonts w:hint="eastAsia"/>
+        </w:rPr>
+      </w:pPr>
+      <w:r>
+        <w:rPr>
+          <w:rFonts w:ascii="맑은 고딕" w:eastAsia="맑은 고딕" w:hAnsi="맑은 고딕" w:hint="eastAsia"/>
+          <w:color w:val="333333"/>
+          <w:sz w:val="21"/>
+          <w:szCs w:val="21"/>
+        </w:rPr>
+        <w:br/>
         <w:t>출처: </w:t>
       </w:r>
       <w:hyperlink r:id="rId5" w:history="1">
+        <w:r>
+          <w:rPr>
+            <w:rStyle w:val="a4"/>
+            <w:rFonts w:ascii="맑은 고딕" w:eastAsia="맑은 고딕" w:hAnsi="맑은 고딕" w:hint="eastAsia"/>
+            <w:color w:val="666666"/>
+            <w:sz w:val="21"/>
+            <w:szCs w:val="21"/>
+            <w:u w:val="none"/>
+          </w:rPr>
+          <w:t>https://imasoftwareengineer.tistory.com/99?category=769428</w:t>
+        </w:r>
+      </w:hyperlink>
+      <w:r>
+        <w:rPr>
+          <w:rFonts w:ascii="맑은 고딕" w:eastAsia="맑은 고딕" w:hAnsi="맑은 고딕" w:hint="eastAsia"/>
+          <w:color w:val="333333"/>
+          <w:sz w:val="21"/>
+          <w:szCs w:val="21"/>
+        </w:rPr>
+        <w:t> [삐멜 소프트웨어 엔지니어]</w:t>
+      </w:r>
+    </w:p>
+    <w:p>
+      <w:pPr>
+        <w:rPr>
+          <w:rFonts w:hint="eastAsia"/>
+        </w:rPr>
+      </w:pPr>
+    </w:p>
+    <w:p>
+      <w:pPr>
+        <w:pStyle w:val="1"/>
+      </w:pPr>
+      <w:r>
+        <w:rPr>
+          <w:rFonts w:hint="eastAsia"/>
+        </w:rPr>
+        <w:t>디자인 패턴</w:t>
+      </w:r>
+    </w:p>
+    <w:p>
+      <w:pPr>
+        <w:pStyle w:val="2"/>
+      </w:pPr>
+    </w:p>
+    <w:p>
+      <w:r>
+        <w:rPr>
+          <w:rFonts w:ascii="맑은 고딕" w:eastAsia="맑은 고딕" w:hAnsi="맑은 고딕" w:hint="eastAsia"/>
+          <w:color w:val="333333"/>
+          <w:sz w:val="21"/>
+          <w:szCs w:val="21"/>
+        </w:rPr>
+        <w:t>위 처럼 Main에서 UserValidator를 정의한후 위처럼 배열에 UserValidator가 있는 만큼 반복문을 돌려주면 10개의 메서드를 부르지 않아도 Validation을 할 수 있다. 이렇게하면 Validator가 몇개이든 상관없고, 나중에 또 다른 UserValidator를 추가하고싶을 때 배열에만 추가하면된다. 이렇게 하면 validate이라는 메서드를 부르지만 각 메서드의 구현부는 NameUserValidator, AgeUserValidator, ...등등 다르다.</w:t>
+      </w:r>
+    </w:p>
+    <w:p>
+      <w:r>
+        <w:rPr>
+          <w:rFonts w:ascii="맑은 고딕" w:eastAsia="맑은 고딕" w:hAnsi="맑은 고딕" w:hint="eastAsia"/>
+          <w:color w:val="333333"/>
+          <w:sz w:val="21"/>
+          <w:szCs w:val="21"/>
+        </w:rPr>
+        <w:t>출처: </w:t>
+      </w:r>
+      <w:hyperlink r:id="rId6" w:history="1">
         <w:r>
           <w:rPr>
             <w:rStyle w:val="a4"/>
@@ -4937,6 +8727,7 @@
           <w:sz w:val="21"/>
           <w:szCs w:val="21"/>
         </w:rPr>
+        <w:lastRenderedPageBreak/>
         <w:t xml:space="preserve">public class </w:t>
       </w:r>
       <w:r>
@@ -6722,7 +10513,6 @@
           <w:sz w:val="21"/>
           <w:szCs w:val="21"/>
         </w:rPr>
-        <w:lastRenderedPageBreak/>
         <w:t xml:space="preserve">## </w:t>
       </w:r>
       <w:r>
@@ -7328,6 +11118,95 @@
       </w:pPr>
     </w:lvl>
   </w:abstractNum>
+  <w:abstractNum w:abstractNumId="5" w15:restartNumberingAfterBreak="0">
+    <w:nsid w:val="72903D9D"/>
+    <w:multiLevelType w:val="hybridMultilevel"/>
+    <w:tmpl w:val="827A0590"/>
+    <w:lvl w:ilvl="0" w:tplc="DAFEE444">
+      <w:start w:val="1"/>
+      <w:numFmt w:val="decimal"/>
+      <w:lvlText w:val="%1."/>
+      <w:lvlJc w:val="left"/>
+      <w:pPr>
+        <w:ind w:left="760" w:hanging="360"/>
+      </w:pPr>
+      <w:rPr>
+        <w:rFonts w:hint="default"/>
+      </w:rPr>
+    </w:lvl>
+    <w:lvl w:ilvl="1" w:tplc="04090019" w:tentative="1">
+      <w:start w:val="1"/>
+      <w:numFmt w:val="upperLetter"/>
+      <w:lvlText w:val="%2."/>
+      <w:lvlJc w:val="left"/>
+      <w:pPr>
+        <w:ind w:left="1200" w:hanging="400"/>
+      </w:pPr>
+    </w:lvl>
+    <w:lvl w:ilvl="2" w:tplc="0409001B" w:tentative="1">
+      <w:start w:val="1"/>
+      <w:numFmt w:val="lowerRoman"/>
+      <w:lvlText w:val="%3."/>
+      <w:lvlJc w:val="right"/>
+      <w:pPr>
+        <w:ind w:left="1600" w:hanging="400"/>
+      </w:pPr>
+    </w:lvl>
+    <w:lvl w:ilvl="3" w:tplc="0409000F" w:tentative="1">
+      <w:start w:val="1"/>
+      <w:numFmt w:val="decimal"/>
+      <w:lvlText w:val="%4."/>
+      <w:lvlJc w:val="left"/>
+      <w:pPr>
+        <w:ind w:left="2000" w:hanging="400"/>
+      </w:pPr>
+    </w:lvl>
+    <w:lvl w:ilvl="4" w:tplc="04090019" w:tentative="1">
+      <w:start w:val="1"/>
+      <w:numFmt w:val="upperLetter"/>
+      <w:lvlText w:val="%5."/>
+      <w:lvlJc w:val="left"/>
+      <w:pPr>
+        <w:ind w:left="2400" w:hanging="400"/>
+      </w:pPr>
+    </w:lvl>
+    <w:lvl w:ilvl="5" w:tplc="0409001B" w:tentative="1">
+      <w:start w:val="1"/>
+      <w:numFmt w:val="lowerRoman"/>
+      <w:lvlText w:val="%6."/>
+      <w:lvlJc w:val="right"/>
+      <w:pPr>
+        <w:ind w:left="2800" w:hanging="400"/>
+      </w:pPr>
+    </w:lvl>
+    <w:lvl w:ilvl="6" w:tplc="0409000F" w:tentative="1">
+      <w:start w:val="1"/>
+      <w:numFmt w:val="decimal"/>
+      <w:lvlText w:val="%7."/>
+      <w:lvlJc w:val="left"/>
+      <w:pPr>
+        <w:ind w:left="3200" w:hanging="400"/>
+      </w:pPr>
+    </w:lvl>
+    <w:lvl w:ilvl="7" w:tplc="04090019" w:tentative="1">
+      <w:start w:val="1"/>
+      <w:numFmt w:val="upperLetter"/>
+      <w:lvlText w:val="%8."/>
+      <w:lvlJc w:val="left"/>
+      <w:pPr>
+        <w:ind w:left="3600" w:hanging="400"/>
+      </w:pPr>
+    </w:lvl>
+    <w:lvl w:ilvl="8" w:tplc="0409001B" w:tentative="1">
+      <w:start w:val="1"/>
+      <w:numFmt w:val="lowerRoman"/>
+      <w:lvlText w:val="%9."/>
+      <w:lvlJc w:val="right"/>
+      <w:pPr>
+        <w:ind w:left="4000" w:hanging="400"/>
+      </w:pPr>
+    </w:lvl>
+  </w:abstractNum>
   <w:num w:numId="1">
     <w:abstractNumId w:val="2"/>
   </w:num>
@@ -7342,6 +11221,9 @@
   </w:num>
   <w:num w:numId="5">
     <w:abstractNumId w:val="1"/>
+  </w:num>
+  <w:num w:numId="6">
+    <w:abstractNumId w:val="5"/>
   </w:num>
 </w:numbering>
 </file>

</xml_diff>